<commit_message>
se actualizó Planificación Segunda Iteración.docx
</commit_message>
<xml_diff>
--- a/repository/S.A.P.O/Proyecto/01_Alcance/Planificar iteraciones del proyecto/Planificación Segunda Iteración.docx
+++ b/repository/S.A.P.O/Proyecto/01_Alcance/Planificar iteraciones del proyecto/Planificación Segunda Iteración.docx
@@ -1,6 +1,6 @@
 
 <file path=word/document.xml><?xml version="1.0" encoding="utf-8"?>
-<w:document xmlns:ve="http://schemas.openxmlformats.org/markup-compatibility/2006" xmlns:o="urn:schemas-microsoft-com:office:office" xmlns:r="http://schemas.openxmlformats.org/officeDocument/2006/relationships" xmlns:m="http://schemas.openxmlformats.org/officeDocument/2006/math" xmlns:v="urn:schemas-microsoft-com:vml" xmlns:wp="http://schemas.openxmlformats.org/drawingml/2006/wordprocessingDrawing" xmlns:w10="urn:schemas-microsoft-com:office:word" xmlns:w="http://schemas.openxmlformats.org/wordprocessingml/2006/main" xmlns:wne="http://schemas.microsoft.com/office/word/2006/wordml">
+<w:document xmlns:wpc="http://schemas.microsoft.com/office/word/2010/wordprocessingCanvas" xmlns:mc="http://schemas.openxmlformats.org/markup-compatibility/2006" xmlns:o="urn:schemas-microsoft-com:office:office" xmlns:r="http://schemas.openxmlformats.org/officeDocument/2006/relationships" xmlns:m="http://schemas.openxmlformats.org/officeDocument/2006/math" xmlns:v="urn:schemas-microsoft-com:vml" xmlns:wp14="http://schemas.microsoft.com/office/word/2010/wordprocessingDrawing" xmlns:wp="http://schemas.openxmlformats.org/drawingml/2006/wordprocessingDrawing" xmlns:w10="urn:schemas-microsoft-com:office:word" xmlns:w="http://schemas.openxmlformats.org/wordprocessingml/2006/main" xmlns:w14="http://schemas.microsoft.com/office/word/2010/wordml" xmlns:w15="http://schemas.microsoft.com/office/word/2012/wordml" xmlns:wpg="http://schemas.microsoft.com/office/word/2010/wordprocessingGroup" xmlns:wpi="http://schemas.microsoft.com/office/word/2010/wordprocessingInk" xmlns:wne="http://schemas.microsoft.com/office/word/2006/wordml" xmlns:wps="http://schemas.microsoft.com/office/word/2010/wordprocessingShape" mc:Ignorable="w14 w15 wp14">
   <w:body>
     <w:sdt>
       <w:sdtPr>
@@ -66,6 +66,7 @@
                             <w:dataBinding w:prefixMappings="xmlns:ns0='http://schemas.microsoft.com/office/2006/coverPageProps' " w:xpath="/ns0:CoverPageProperties[1]/ns0:CompanyAddress[1]" w:storeItemID="{55AF091B-3C7A-41E3-B477-F2FDAA23CFDA}"/>
                             <w:text/>
                           </w:sdtPr>
+                          <w:sdtEndPr/>
                           <w:sdtContent>
                             <w:r>
                               <w:rPr>
@@ -101,6 +102,7 @@
                           <w:dataBinding w:prefixMappings="xmlns:ns0='http://purl.org/dc/elements/1.1/' xmlns:ns1='http://schemas.openxmlformats.org/package/2006/metadata/core-properties' " w:xpath="/ns1:coreProperties[1]/ns0:title[1]" w:storeItemID="{6C3C8BC8-F283-45AE-878A-BAB7291924A1}"/>
                           <w:text/>
                         </w:sdtPr>
+                        <w:sdtEndPr/>
                         <w:sdtContent>
                           <w:p>
                             <w:pPr>
@@ -231,7 +233,7 @@
           <w:r>
             <w:fldChar w:fldCharType="separate"/>
           </w:r>
-          <w:hyperlink w:anchor="_Toc363295212" w:history="1">
+          <w:hyperlink w:anchor="_Toc364785344" w:history="1">
             <w:r>
               <w:rPr>
                 <w:rStyle w:val="Hipervnculo"/>
@@ -258,7 +260,7 @@
                 <w:noProof/>
                 <w:webHidden/>
               </w:rPr>
-              <w:instrText xml:space="preserve"> PAGEREF _Toc363295212 \h </w:instrText>
+              <w:instrText xml:space="preserve"> PAGEREF _Toc364785344 \h </w:instrText>
             </w:r>
             <w:r>
               <w:rPr>
@@ -301,7 +303,7 @@
               <w:lang w:eastAsia="es-AR"/>
             </w:rPr>
           </w:pPr>
-          <w:hyperlink w:anchor="_Toc363295213" w:history="1">
+          <w:hyperlink w:anchor="_Toc364785345" w:history="1">
             <w:r>
               <w:rPr>
                 <w:rStyle w:val="Hipervnculo"/>
@@ -328,7 +330,7 @@
                 <w:noProof/>
                 <w:webHidden/>
               </w:rPr>
-              <w:instrText xml:space="preserve"> PAGEREF _Toc363295213 \h </w:instrText>
+              <w:instrText xml:space="preserve"> PAGEREF _Toc364785345 \h </w:instrText>
             </w:r>
             <w:r>
               <w:rPr>
@@ -371,7 +373,7 @@
               <w:lang w:eastAsia="es-AR"/>
             </w:rPr>
           </w:pPr>
-          <w:hyperlink w:anchor="_Toc363295214" w:history="1">
+          <w:hyperlink w:anchor="_Toc364785346" w:history="1">
             <w:r>
               <w:rPr>
                 <w:rStyle w:val="Hipervnculo"/>
@@ -398,7 +400,7 @@
                 <w:noProof/>
                 <w:webHidden/>
               </w:rPr>
-              <w:instrText xml:space="preserve"> PAGEREF _Toc363295214 \h </w:instrText>
+              <w:instrText xml:space="preserve"> PAGEREF _Toc364785346 \h </w:instrText>
             </w:r>
             <w:r>
               <w:rPr>
@@ -441,7 +443,7 @@
               <w:lang w:eastAsia="es-AR"/>
             </w:rPr>
           </w:pPr>
-          <w:hyperlink w:anchor="_Toc363295215" w:history="1">
+          <w:hyperlink w:anchor="_Toc364785347" w:history="1">
             <w:r>
               <w:rPr>
                 <w:rStyle w:val="Hipervnculo"/>
@@ -468,7 +470,7 @@
                 <w:noProof/>
                 <w:webHidden/>
               </w:rPr>
-              <w:instrText xml:space="preserve"> PAGEREF _Toc363295215 \h </w:instrText>
+              <w:instrText xml:space="preserve"> PAGEREF _Toc364785347 \h </w:instrText>
             </w:r>
             <w:r>
               <w:rPr>
@@ -511,7 +513,7 @@
               <w:lang w:eastAsia="es-AR"/>
             </w:rPr>
           </w:pPr>
-          <w:hyperlink w:anchor="_Toc363295216" w:history="1">
+          <w:hyperlink w:anchor="_Toc364785348" w:history="1">
             <w:r>
               <w:rPr>
                 <w:rStyle w:val="Hipervnculo"/>
@@ -538,7 +540,7 @@
                 <w:noProof/>
                 <w:webHidden/>
               </w:rPr>
-              <w:instrText xml:space="preserve"> PAGEREF _Toc363295216 \h </w:instrText>
+              <w:instrText xml:space="preserve"> PAGEREF _Toc364785348 \h </w:instrText>
             </w:r>
             <w:r>
               <w:rPr>
@@ -581,7 +583,7 @@
               <w:lang w:eastAsia="es-AR"/>
             </w:rPr>
           </w:pPr>
-          <w:hyperlink w:anchor="_Toc363295217" w:history="1">
+          <w:hyperlink w:anchor="_Toc364785349" w:history="1">
             <w:r>
               <w:rPr>
                 <w:rStyle w:val="Hipervnculo"/>
@@ -608,7 +610,7 @@
                 <w:noProof/>
                 <w:webHidden/>
               </w:rPr>
-              <w:instrText xml:space="preserve"> PAGEREF _Toc363295217 \h </w:instrText>
+              <w:instrText xml:space="preserve"> PAGEREF _Toc364785349 \h </w:instrText>
             </w:r>
             <w:r>
               <w:rPr>
@@ -651,7 +653,7 @@
               <w:lang w:eastAsia="es-AR"/>
             </w:rPr>
           </w:pPr>
-          <w:hyperlink w:anchor="_Toc363295218" w:history="1">
+          <w:hyperlink w:anchor="_Toc364785350" w:history="1">
             <w:r>
               <w:rPr>
                 <w:rStyle w:val="Hipervnculo"/>
@@ -678,7 +680,7 @@
                 <w:noProof/>
                 <w:webHidden/>
               </w:rPr>
-              <w:instrText xml:space="preserve"> PAGEREF _Toc363295218 \h </w:instrText>
+              <w:instrText xml:space="preserve"> PAGEREF _Toc364785350 \h </w:instrText>
             </w:r>
             <w:r>
               <w:rPr>
@@ -721,7 +723,7 @@
               <w:lang w:eastAsia="es-AR"/>
             </w:rPr>
           </w:pPr>
-          <w:hyperlink w:anchor="_Toc363295219" w:history="1">
+          <w:hyperlink w:anchor="_Toc364785351" w:history="1">
             <w:r>
               <w:rPr>
                 <w:rStyle w:val="Hipervnculo"/>
@@ -748,7 +750,7 @@
                 <w:noProof/>
                 <w:webHidden/>
               </w:rPr>
-              <w:instrText xml:space="preserve"> PAGEREF _Toc363295219 \h </w:instrText>
+              <w:instrText xml:space="preserve"> PAGEREF _Toc364785351 \h </w:instrText>
             </w:r>
             <w:r>
               <w:rPr>
@@ -768,7 +770,7 @@
                 <w:noProof/>
                 <w:webHidden/>
               </w:rPr>
-              <w:t>3</w:t>
+              <w:t>4</w:t>
             </w:r>
             <w:r>
               <w:rPr>
@@ -791,7 +793,7 @@
               <w:lang w:eastAsia="es-AR"/>
             </w:rPr>
           </w:pPr>
-          <w:hyperlink w:anchor="_Toc363295220" w:history="1">
+          <w:hyperlink w:anchor="_Toc364785352" w:history="1">
             <w:r>
               <w:rPr>
                 <w:rStyle w:val="Hipervnculo"/>
@@ -818,7 +820,7 @@
                 <w:noProof/>
                 <w:webHidden/>
               </w:rPr>
-              <w:instrText xml:space="preserve"> PAGEREF _Toc363295220 \h </w:instrText>
+              <w:instrText xml:space="preserve"> PAGEREF _Toc364785352 \h </w:instrText>
             </w:r>
             <w:r>
               <w:rPr>
@@ -861,7 +863,7 @@
               <w:lang w:eastAsia="es-AR"/>
             </w:rPr>
           </w:pPr>
-          <w:hyperlink w:anchor="_Toc363295221" w:history="1">
+          <w:hyperlink w:anchor="_Toc364785353" w:history="1">
             <w:r>
               <w:rPr>
                 <w:rStyle w:val="Hipervnculo"/>
@@ -888,7 +890,7 @@
                 <w:noProof/>
                 <w:webHidden/>
               </w:rPr>
-              <w:instrText xml:space="preserve"> PAGEREF _Toc363295221 \h </w:instrText>
+              <w:instrText xml:space="preserve"> PAGEREF _Toc364785353 \h </w:instrText>
             </w:r>
             <w:r>
               <w:rPr>
@@ -908,7 +910,7 @@
                 <w:noProof/>
                 <w:webHidden/>
               </w:rPr>
-              <w:t>4</w:t>
+              <w:t>5</w:t>
             </w:r>
             <w:r>
               <w:rPr>
@@ -931,7 +933,7 @@
               <w:lang w:eastAsia="es-AR"/>
             </w:rPr>
           </w:pPr>
-          <w:hyperlink w:anchor="_Toc363295222" w:history="1">
+          <w:hyperlink w:anchor="_Toc364785354" w:history="1">
             <w:r>
               <w:rPr>
                 <w:rStyle w:val="Hipervnculo"/>
@@ -958,7 +960,7 @@
                 <w:noProof/>
                 <w:webHidden/>
               </w:rPr>
-              <w:instrText xml:space="preserve"> PAGEREF _Toc363295222 \h </w:instrText>
+              <w:instrText xml:space="preserve"> PAGEREF _Toc364785354 \h </w:instrText>
             </w:r>
             <w:r>
               <w:rPr>
@@ -978,7 +980,217 @@
                 <w:noProof/>
                 <w:webHidden/>
               </w:rPr>
-              <w:t>4</w:t>
+              <w:t>5</w:t>
+            </w:r>
+            <w:r>
+              <w:rPr>
+                <w:noProof/>
+                <w:webHidden/>
+              </w:rPr>
+              <w:fldChar w:fldCharType="end"/>
+            </w:r>
+          </w:hyperlink>
+        </w:p>
+        <w:p>
+          <w:pPr>
+            <w:pStyle w:val="TDC1"/>
+            <w:tabs>
+              <w:tab w:val="right" w:leader="dot" w:pos="8828"/>
+            </w:tabs>
+            <w:rPr>
+              <w:rFonts w:eastAsiaTheme="minorEastAsia"/>
+              <w:noProof/>
+              <w:lang w:eastAsia="es-AR"/>
+            </w:rPr>
+          </w:pPr>
+          <w:hyperlink w:anchor="_Toc364785355" w:history="1">
+            <w:r>
+              <w:rPr>
+                <w:rStyle w:val="Hipervnculo"/>
+                <w:noProof/>
+              </w:rPr>
+              <w:t>Resultados de la estimación realizada</w:t>
+            </w:r>
+            <w:r>
+              <w:rPr>
+                <w:noProof/>
+                <w:webHidden/>
+              </w:rPr>
+              <w:tab/>
+            </w:r>
+            <w:r>
+              <w:rPr>
+                <w:noProof/>
+                <w:webHidden/>
+              </w:rPr>
+              <w:fldChar w:fldCharType="begin"/>
+            </w:r>
+            <w:r>
+              <w:rPr>
+                <w:noProof/>
+                <w:webHidden/>
+              </w:rPr>
+              <w:instrText xml:space="preserve"> PAGEREF _Toc364785355 \h </w:instrText>
+            </w:r>
+            <w:r>
+              <w:rPr>
+                <w:noProof/>
+                <w:webHidden/>
+              </w:rPr>
+            </w:r>
+            <w:r>
+              <w:rPr>
+                <w:noProof/>
+                <w:webHidden/>
+              </w:rPr>
+              <w:fldChar w:fldCharType="separate"/>
+            </w:r>
+            <w:r>
+              <w:rPr>
+                <w:noProof/>
+                <w:webHidden/>
+              </w:rPr>
+              <w:t>6</w:t>
+            </w:r>
+            <w:r>
+              <w:rPr>
+                <w:noProof/>
+                <w:webHidden/>
+              </w:rPr>
+              <w:fldChar w:fldCharType="end"/>
+            </w:r>
+          </w:hyperlink>
+        </w:p>
+        <w:p>
+          <w:pPr>
+            <w:pStyle w:val="TDC2"/>
+            <w:tabs>
+              <w:tab w:val="right" w:leader="dot" w:pos="8828"/>
+            </w:tabs>
+            <w:rPr>
+              <w:rFonts w:eastAsiaTheme="minorEastAsia"/>
+              <w:noProof/>
+              <w:lang w:eastAsia="es-AR"/>
+            </w:rPr>
+          </w:pPr>
+          <w:hyperlink w:anchor="_Toc364785356" w:history="1">
+            <w:r>
+              <w:rPr>
+                <w:rStyle w:val="Hipervnculo"/>
+                <w:noProof/>
+              </w:rPr>
+              <w:t>Gestión de proyecto</w:t>
+            </w:r>
+            <w:r>
+              <w:rPr>
+                <w:noProof/>
+                <w:webHidden/>
+              </w:rPr>
+              <w:tab/>
+            </w:r>
+            <w:r>
+              <w:rPr>
+                <w:noProof/>
+                <w:webHidden/>
+              </w:rPr>
+              <w:fldChar w:fldCharType="begin"/>
+            </w:r>
+            <w:r>
+              <w:rPr>
+                <w:noProof/>
+                <w:webHidden/>
+              </w:rPr>
+              <w:instrText xml:space="preserve"> PAGEREF _Toc364785356 \h </w:instrText>
+            </w:r>
+            <w:r>
+              <w:rPr>
+                <w:noProof/>
+                <w:webHidden/>
+              </w:rPr>
+            </w:r>
+            <w:r>
+              <w:rPr>
+                <w:noProof/>
+                <w:webHidden/>
+              </w:rPr>
+              <w:fldChar w:fldCharType="separate"/>
+            </w:r>
+            <w:r>
+              <w:rPr>
+                <w:noProof/>
+                <w:webHidden/>
+              </w:rPr>
+              <w:t>6</w:t>
+            </w:r>
+            <w:r>
+              <w:rPr>
+                <w:noProof/>
+                <w:webHidden/>
+              </w:rPr>
+              <w:fldChar w:fldCharType="end"/>
+            </w:r>
+          </w:hyperlink>
+        </w:p>
+        <w:p>
+          <w:pPr>
+            <w:pStyle w:val="TDC2"/>
+            <w:tabs>
+              <w:tab w:val="right" w:leader="dot" w:pos="8828"/>
+            </w:tabs>
+            <w:rPr>
+              <w:rFonts w:eastAsiaTheme="minorEastAsia"/>
+              <w:noProof/>
+              <w:lang w:eastAsia="es-AR"/>
+            </w:rPr>
+          </w:pPr>
+          <w:hyperlink w:anchor="_Toc364785357" w:history="1">
+            <w:r>
+              <w:rPr>
+                <w:rStyle w:val="Hipervnculo"/>
+                <w:noProof/>
+              </w:rPr>
+              <w:t>Producto</w:t>
+            </w:r>
+            <w:r>
+              <w:rPr>
+                <w:noProof/>
+                <w:webHidden/>
+              </w:rPr>
+              <w:tab/>
+            </w:r>
+            <w:r>
+              <w:rPr>
+                <w:noProof/>
+                <w:webHidden/>
+              </w:rPr>
+              <w:fldChar w:fldCharType="begin"/>
+            </w:r>
+            <w:r>
+              <w:rPr>
+                <w:noProof/>
+                <w:webHidden/>
+              </w:rPr>
+              <w:instrText xml:space="preserve"> PAGEREF _Toc364785357 \h </w:instrText>
+            </w:r>
+            <w:r>
+              <w:rPr>
+                <w:noProof/>
+                <w:webHidden/>
+              </w:rPr>
+            </w:r>
+            <w:r>
+              <w:rPr>
+                <w:noProof/>
+                <w:webHidden/>
+              </w:rPr>
+              <w:fldChar w:fldCharType="separate"/>
+            </w:r>
+            <w:r>
+              <w:rPr>
+                <w:noProof/>
+                <w:webHidden/>
+              </w:rPr>
+              <w:t>6</w:t>
             </w:r>
             <w:r>
               <w:rPr>
@@ -1021,7 +1233,7 @@
       <w:pPr>
         <w:pStyle w:val="Ttulo1"/>
       </w:pPr>
-      <w:bookmarkStart w:id="0" w:name="_Toc363295212"/>
+      <w:bookmarkStart w:id="0" w:name="_Toc364785344"/>
       <w:r>
         <w:lastRenderedPageBreak/>
         <w:t>Introducción</w:t>
@@ -1030,7 +1242,19 @@
     </w:p>
     <w:p>
       <w:r>
-        <w:t>La fecha de inicio de la segunda iteración es el sábado 17 de agosto de 2013. Se estima una duración de un mes por lo que la fecha de finalización será el martes 17 de septiembre de 2013.</w:t>
+        <w:t>La fecha de inicio de la s</w:t>
+      </w:r>
+      <w:r>
+        <w:t>egunda iteración es el sábado 14</w:t>
+      </w:r>
+      <w:r>
+        <w:t xml:space="preserve"> de agosto de 2013. Se estima una duración de un mes por lo que la fecha de finalización será el martes </w:t>
+      </w:r>
+      <w:r>
+        <w:t>30</w:t>
+      </w:r>
+      <w:r>
+        <w:t xml:space="preserve"> de septiembre de 2013.</w:t>
       </w:r>
     </w:p>
     <w:p/>
@@ -1038,7 +1262,7 @@
       <w:pPr>
         <w:pStyle w:val="Ttulo1"/>
       </w:pPr>
-      <w:bookmarkStart w:id="1" w:name="_Toc363295213"/>
+      <w:bookmarkStart w:id="1" w:name="_Toc364785345"/>
       <w:r>
         <w:t>Gestión de Proyecto</w:t>
       </w:r>
@@ -1052,7 +1276,7 @@
           <w:left w:w="70" w:type="dxa"/>
           <w:right w:w="70" w:type="dxa"/>
         </w:tblCellMar>
-        <w:tblLook w:val="04A0"/>
+        <w:tblLook w:val="04A0" w:firstRow="1" w:lastRow="0" w:firstColumn="1" w:lastColumn="0" w:noHBand="0" w:noVBand="1"/>
       </w:tblPr>
       <w:tblGrid>
         <w:gridCol w:w="2020"/>
@@ -1195,7 +1419,15 @@
                 <w:color w:val="000000"/>
                 <w:lang w:eastAsia="es-AR"/>
               </w:rPr>
-              <w:t xml:space="preserve">Se genera mediante la herramienta </w:t>
+              <w:t xml:space="preserve">Se </w:t>
+            </w:r>
+            <w:r>
+              <w:rPr>
+                <w:rFonts w:ascii="Calibri" w:eastAsia="Times New Roman" w:hAnsi="Calibri" w:cs="Times New Roman"/>
+                <w:color w:val="000000"/>
+                <w:lang w:eastAsia="es-AR"/>
+              </w:rPr>
+              <w:t xml:space="preserve">genera mediante la herramienta </w:t>
             </w:r>
             <w:proofErr w:type="spellStart"/>
             <w:r>
@@ -1204,7 +1436,15 @@
                 <w:color w:val="000000"/>
                 <w:lang w:eastAsia="es-AR"/>
               </w:rPr>
-              <w:t>ClickView</w:t>
+              <w:t>Qli</w:t>
+            </w:r>
+            <w:r>
+              <w:rPr>
+                <w:rFonts w:ascii="Calibri" w:eastAsia="Times New Roman" w:hAnsi="Calibri" w:cs="Times New Roman"/>
+                <w:color w:val="000000"/>
+                <w:lang w:eastAsia="es-AR"/>
+              </w:rPr>
+              <w:t>kView</w:t>
             </w:r>
             <w:proofErr w:type="spellEnd"/>
             <w:r>
@@ -1373,7 +1613,7 @@
       <w:pPr>
         <w:pStyle w:val="Ttulo1"/>
       </w:pPr>
-      <w:bookmarkStart w:id="2" w:name="_Toc363295214"/>
+      <w:bookmarkStart w:id="2" w:name="_Toc364785346"/>
       <w:r>
         <w:t>Documentación</w:t>
       </w:r>
@@ -1387,7 +1627,7 @@
       <w:pPr>
         <w:pStyle w:val="Ttulo2"/>
       </w:pPr>
-      <w:bookmarkStart w:id="3" w:name="_Toc363295215"/>
+      <w:bookmarkStart w:id="3" w:name="_Toc364785347"/>
       <w:r>
         <w:t>Relevamiento</w:t>
       </w:r>
@@ -1407,7 +1647,7 @@
           <w:left w:w="70" w:type="dxa"/>
           <w:right w:w="70" w:type="dxa"/>
         </w:tblCellMar>
-        <w:tblLook w:val="04A0"/>
+        <w:tblLook w:val="04A0" w:firstRow="1" w:lastRow="0" w:firstColumn="1" w:lastColumn="0" w:noHBand="0" w:noVBand="1"/>
       </w:tblPr>
       <w:tblGrid>
         <w:gridCol w:w="2020"/>
@@ -1619,7 +1859,7 @@
       <w:pPr>
         <w:pStyle w:val="Ttulo2"/>
       </w:pPr>
-      <w:bookmarkStart w:id="4" w:name="_Toc363295216"/>
+      <w:bookmarkStart w:id="4" w:name="_Toc364785348"/>
       <w:r>
         <w:t>WorkFlow de Requerimiento</w:t>
       </w:r>
@@ -1633,7 +1873,7 @@
           <w:left w:w="70" w:type="dxa"/>
           <w:right w:w="70" w:type="dxa"/>
         </w:tblCellMar>
-        <w:tblLook w:val="04A0"/>
+        <w:tblLook w:val="04A0" w:firstRow="1" w:lastRow="0" w:firstColumn="1" w:lastColumn="0" w:noHBand="0" w:noVBand="1"/>
       </w:tblPr>
       <w:tblGrid>
         <w:gridCol w:w="2020"/>
@@ -4065,7 +4305,7 @@
       <w:pPr>
         <w:pStyle w:val="Ttulo2"/>
       </w:pPr>
-      <w:bookmarkStart w:id="5" w:name="_Toc363295217"/>
+      <w:bookmarkStart w:id="5" w:name="_Toc364785349"/>
       <w:r>
         <w:t>WorkFlow de Análisis</w:t>
       </w:r>
@@ -4079,7 +4319,7 @@
           <w:left w:w="70" w:type="dxa"/>
           <w:right w:w="70" w:type="dxa"/>
         </w:tblCellMar>
-        <w:tblLook w:val="04A0"/>
+        <w:tblLook w:val="04A0" w:firstRow="1" w:lastRow="0" w:firstColumn="1" w:lastColumn="0" w:noHBand="0" w:noVBand="1"/>
       </w:tblPr>
       <w:tblGrid>
         <w:gridCol w:w="2020"/>
@@ -4668,12 +4908,11 @@
       </w:tr>
     </w:tbl>
     <w:p/>
-    <w:p/>
     <w:p>
       <w:pPr>
         <w:pStyle w:val="Ttulo2"/>
       </w:pPr>
-      <w:bookmarkStart w:id="6" w:name="_Toc363295218"/>
+      <w:bookmarkStart w:id="6" w:name="_Toc364785350"/>
       <w:r>
         <w:t>WorkFlow de Diseño</w:t>
       </w:r>
@@ -4687,7 +4926,7 @@
           <w:left w:w="70" w:type="dxa"/>
           <w:right w:w="70" w:type="dxa"/>
         </w:tblCellMar>
-        <w:tblLook w:val="04A0"/>
+        <w:tblLook w:val="04A0" w:firstRow="1" w:lastRow="0" w:firstColumn="1" w:lastColumn="0" w:noHBand="0" w:noVBand="1"/>
       </w:tblPr>
       <w:tblGrid>
         <w:gridCol w:w="2020"/>
@@ -5431,16 +5670,8 @@
                 <w:color w:val="000000"/>
                 <w:lang w:eastAsia="es-AR"/>
               </w:rPr>
-              <w:t xml:space="preserve">Construir vista de </w:t>
-            </w:r>
-            <w:r>
-              <w:rPr>
-                <w:rFonts w:ascii="Calibri" w:eastAsia="Times New Roman" w:hAnsi="Calibri" w:cs="Times New Roman"/>
-                <w:color w:val="000000"/>
-                <w:lang w:eastAsia="es-AR"/>
-              </w:rPr>
               <w:lastRenderedPageBreak/>
-              <w:t>despliegue de nodos</w:t>
+              <w:t>Construir vista de despliegue de nodos</w:t>
             </w:r>
           </w:p>
         </w:tc>
@@ -5529,7 +5760,6 @@
                 <w:color w:val="000000"/>
                 <w:lang w:eastAsia="es-AR"/>
               </w:rPr>
-              <w:lastRenderedPageBreak/>
               <w:t>Construir vista de despliegue de hardware</w:t>
             </w:r>
           </w:p>
@@ -5796,7 +6026,7 @@
       <w:pPr>
         <w:pStyle w:val="Ttulo2"/>
       </w:pPr>
-      <w:bookmarkStart w:id="7" w:name="_Toc363295219"/>
+      <w:bookmarkStart w:id="7" w:name="_Toc364785351"/>
       <w:r>
         <w:t>WorkFlow de Implementación</w:t>
       </w:r>
@@ -5810,7 +6040,7 @@
           <w:left w:w="70" w:type="dxa"/>
           <w:right w:w="70" w:type="dxa"/>
         </w:tblCellMar>
-        <w:tblLook w:val="04A0"/>
+        <w:tblLook w:val="04A0" w:firstRow="1" w:lastRow="0" w:firstColumn="1" w:lastColumn="0" w:noHBand="0" w:noVBand="1"/>
       </w:tblPr>
       <w:tblGrid>
         <w:gridCol w:w="2020"/>
@@ -5961,7 +6191,6 @@
                 <w:lang w:eastAsia="es-AR"/>
               </w:rPr>
             </w:pPr>
-            <w:bookmarkStart w:id="8" w:name="_GoBack" w:colFirst="0" w:colLast="0"/>
             <w:r>
               <w:rPr>
                 <w:rFonts w:ascii="Calibri" w:eastAsia="Times New Roman" w:hAnsi="Calibri" w:cs="Times New Roman"/>
@@ -6103,7 +6332,6 @@
           </w:p>
         </w:tc>
       </w:tr>
-      <w:bookmarkEnd w:id="8"/>
       <w:tr>
         <w:trPr>
           <w:trHeight w:val="300"/>
@@ -7601,9 +7829,955 @@
       <w:pPr>
         <w:pStyle w:val="Ttulo2"/>
       </w:pPr>
-      <w:bookmarkStart w:id="9" w:name="_Toc363295220"/>
+      <w:bookmarkStart w:id="8" w:name="_Toc364785352"/>
       <w:r>
         <w:t>WorkFlow de Prueba</w:t>
+      </w:r>
+      <w:bookmarkEnd w:id="8"/>
+    </w:p>
+    <w:tbl>
+      <w:tblPr>
+        <w:tblW w:w="8931" w:type="dxa"/>
+        <w:tblInd w:w="-30" w:type="dxa"/>
+        <w:tblCellMar>
+          <w:left w:w="70" w:type="dxa"/>
+          <w:right w:w="70" w:type="dxa"/>
+        </w:tblCellMar>
+        <w:tblLook w:val="04A0" w:firstRow="1" w:lastRow="0" w:firstColumn="1" w:lastColumn="0" w:noHBand="0" w:noVBand="1"/>
+      </w:tblPr>
+      <w:tblGrid>
+        <w:gridCol w:w="2020"/>
+        <w:gridCol w:w="5493"/>
+        <w:gridCol w:w="1418"/>
+      </w:tblGrid>
+      <w:tr>
+        <w:trPr>
+          <w:trHeight w:val="300"/>
+        </w:trPr>
+        <w:tc>
+          <w:tcPr>
+            <w:tcW w:w="2020" w:type="dxa"/>
+            <w:tcBorders>
+              <w:top w:val="single" w:sz="4" w:space="0" w:color="auto"/>
+              <w:left w:val="single" w:sz="4" w:space="0" w:color="auto"/>
+              <w:bottom w:val="single" w:sz="4" w:space="0" w:color="auto"/>
+              <w:right w:val="single" w:sz="4" w:space="0" w:color="auto"/>
+            </w:tcBorders>
+            <w:shd w:val="clear" w:color="auto" w:fill="D0CECE" w:themeFill="background2" w:themeFillShade="E6"/>
+            <w:noWrap/>
+            <w:vAlign w:val="bottom"/>
+            <w:hideMark/>
+          </w:tcPr>
+          <w:p>
+            <w:pPr>
+              <w:spacing w:after="0" w:line="240" w:lineRule="auto"/>
+              <w:rPr>
+                <w:rFonts w:ascii="Calibri" w:eastAsia="Times New Roman" w:hAnsi="Calibri" w:cs="Times New Roman"/>
+                <w:color w:val="000000"/>
+                <w:lang w:eastAsia="es-AR"/>
+              </w:rPr>
+            </w:pPr>
+            <w:r>
+              <w:rPr>
+                <w:rFonts w:ascii="Calibri" w:eastAsia="Times New Roman" w:hAnsi="Calibri" w:cs="Times New Roman"/>
+                <w:color w:val="000000"/>
+                <w:lang w:eastAsia="es-AR"/>
+              </w:rPr>
+              <w:t>Tipo Documentación</w:t>
+            </w:r>
+          </w:p>
+        </w:tc>
+        <w:tc>
+          <w:tcPr>
+            <w:tcW w:w="5493" w:type="dxa"/>
+            <w:tcBorders>
+              <w:top w:val="single" w:sz="4" w:space="0" w:color="auto"/>
+              <w:left w:val="nil"/>
+              <w:bottom w:val="single" w:sz="4" w:space="0" w:color="auto"/>
+              <w:right w:val="single" w:sz="4" w:space="0" w:color="auto"/>
+            </w:tcBorders>
+            <w:shd w:val="clear" w:color="auto" w:fill="D0CECE" w:themeFill="background2" w:themeFillShade="E6"/>
+            <w:noWrap/>
+            <w:vAlign w:val="bottom"/>
+            <w:hideMark/>
+          </w:tcPr>
+          <w:p>
+            <w:pPr>
+              <w:spacing w:after="0" w:line="240" w:lineRule="auto"/>
+              <w:rPr>
+                <w:rFonts w:ascii="Calibri" w:eastAsia="Times New Roman" w:hAnsi="Calibri" w:cs="Times New Roman"/>
+                <w:color w:val="000000"/>
+                <w:lang w:eastAsia="es-AR"/>
+              </w:rPr>
+            </w:pPr>
+            <w:r>
+              <w:rPr>
+                <w:rFonts w:ascii="Calibri" w:eastAsia="Times New Roman" w:hAnsi="Calibri" w:cs="Times New Roman"/>
+                <w:color w:val="000000"/>
+                <w:lang w:eastAsia="es-AR"/>
+              </w:rPr>
+              <w:t>Elementos a Incluir (</w:t>
+            </w:r>
+            <w:r>
+              <w:rPr>
+                <w:rFonts w:ascii="Calibri" w:eastAsia="Times New Roman" w:hAnsi="Calibri" w:cs="Times New Roman"/>
+                <w:color w:val="000000"/>
+                <w:lang w:eastAsia="es-AR"/>
+              </w:rPr>
+              <w:t>Caso de Uso</w:t>
+            </w:r>
+            <w:r>
+              <w:rPr>
+                <w:rFonts w:ascii="Calibri" w:eastAsia="Times New Roman" w:hAnsi="Calibri" w:cs="Times New Roman"/>
+                <w:color w:val="000000"/>
+                <w:lang w:eastAsia="es-AR"/>
+              </w:rPr>
+              <w:t>)</w:t>
+            </w:r>
+          </w:p>
+        </w:tc>
+        <w:tc>
+          <w:tcPr>
+            <w:tcW w:w="1418" w:type="dxa"/>
+            <w:tcBorders>
+              <w:top w:val="single" w:sz="4" w:space="0" w:color="auto"/>
+              <w:left w:val="nil"/>
+              <w:bottom w:val="single" w:sz="4" w:space="0" w:color="auto"/>
+              <w:right w:val="single" w:sz="4" w:space="0" w:color="auto"/>
+            </w:tcBorders>
+            <w:shd w:val="clear" w:color="auto" w:fill="D0CECE" w:themeFill="background2" w:themeFillShade="E6"/>
+          </w:tcPr>
+          <w:p>
+            <w:pPr>
+              <w:spacing w:after="0" w:line="240" w:lineRule="auto"/>
+              <w:rPr>
+                <w:rFonts w:ascii="Calibri" w:eastAsia="Times New Roman" w:hAnsi="Calibri" w:cs="Times New Roman"/>
+                <w:color w:val="000000"/>
+                <w:lang w:eastAsia="es-AR"/>
+              </w:rPr>
+            </w:pPr>
+            <w:r>
+              <w:rPr>
+                <w:rFonts w:ascii="Calibri" w:eastAsia="Times New Roman" w:hAnsi="Calibri" w:cs="Times New Roman"/>
+                <w:color w:val="000000"/>
+                <w:lang w:eastAsia="es-AR"/>
+              </w:rPr>
+              <w:t>Aplica</w:t>
+            </w:r>
+          </w:p>
+        </w:tc>
+      </w:tr>
+      <w:tr>
+        <w:trPr>
+          <w:trHeight w:val="300"/>
+        </w:trPr>
+        <w:tc>
+          <w:tcPr>
+            <w:tcW w:w="2020" w:type="dxa"/>
+            <w:tcBorders>
+              <w:left w:val="single" w:sz="4" w:space="0" w:color="auto"/>
+              <w:bottom w:val="single" w:sz="4" w:space="0" w:color="auto"/>
+              <w:right w:val="single" w:sz="4" w:space="0" w:color="auto"/>
+            </w:tcBorders>
+            <w:shd w:val="clear" w:color="auto" w:fill="auto"/>
+            <w:noWrap/>
+            <w:vAlign w:val="center"/>
+          </w:tcPr>
+          <w:p>
+            <w:pPr>
+              <w:spacing w:after="0" w:line="240" w:lineRule="auto"/>
+              <w:jc w:val="center"/>
+              <w:rPr>
+                <w:rFonts w:ascii="Calibri" w:eastAsia="Times New Roman" w:hAnsi="Calibri" w:cs="Times New Roman"/>
+                <w:color w:val="000000"/>
+                <w:lang w:eastAsia="es-AR"/>
+              </w:rPr>
+            </w:pPr>
+            <w:r>
+              <w:rPr>
+                <w:rFonts w:ascii="Calibri" w:eastAsia="Times New Roman" w:hAnsi="Calibri" w:cs="Times New Roman"/>
+                <w:color w:val="000000"/>
+                <w:lang w:eastAsia="es-AR"/>
+              </w:rPr>
+              <w:t>Plan de</w:t>
+            </w:r>
+            <w:r>
+              <w:rPr>
+                <w:rFonts w:ascii="Calibri" w:eastAsia="Times New Roman" w:hAnsi="Calibri" w:cs="Times New Roman"/>
+                <w:color w:val="000000"/>
+                <w:lang w:eastAsia="es-AR"/>
+              </w:rPr>
+              <w:t xml:space="preserve"> pruebas</w:t>
+            </w:r>
+          </w:p>
+        </w:tc>
+        <w:tc>
+          <w:tcPr>
+            <w:tcW w:w="5493" w:type="dxa"/>
+            <w:tcBorders>
+              <w:top w:val="single" w:sz="4" w:space="0" w:color="auto"/>
+              <w:left w:val="nil"/>
+              <w:bottom w:val="single" w:sz="4" w:space="0" w:color="auto"/>
+              <w:right w:val="single" w:sz="4" w:space="0" w:color="auto"/>
+            </w:tcBorders>
+            <w:shd w:val="clear" w:color="auto" w:fill="auto"/>
+            <w:noWrap/>
+            <w:vAlign w:val="bottom"/>
+          </w:tcPr>
+          <w:p>
+            <w:pPr>
+              <w:spacing w:after="0" w:line="240" w:lineRule="auto"/>
+              <w:rPr>
+                <w:rFonts w:ascii="Calibri" w:eastAsia="Times New Roman" w:hAnsi="Calibri" w:cs="Times New Roman"/>
+                <w:color w:val="000000"/>
+                <w:lang w:eastAsia="es-AR"/>
+              </w:rPr>
+            </w:pPr>
+            <w:r>
+              <w:rPr>
+                <w:rFonts w:ascii="Calibri" w:eastAsia="Times New Roman" w:hAnsi="Calibri" w:cs="Times New Roman"/>
+                <w:color w:val="000000"/>
+                <w:lang w:eastAsia="es-AR"/>
+              </w:rPr>
+              <w:t>Realizar el plan de prueba para esta iteración.</w:t>
+            </w:r>
+          </w:p>
+        </w:tc>
+        <w:tc>
+          <w:tcPr>
+            <w:tcW w:w="1418" w:type="dxa"/>
+            <w:tcBorders>
+              <w:top w:val="single" w:sz="4" w:space="0" w:color="auto"/>
+              <w:left w:val="nil"/>
+              <w:bottom w:val="single" w:sz="4" w:space="0" w:color="auto"/>
+              <w:right w:val="single" w:sz="4" w:space="0" w:color="auto"/>
+            </w:tcBorders>
+          </w:tcPr>
+          <w:p>
+            <w:pPr>
+              <w:spacing w:after="0" w:line="240" w:lineRule="auto"/>
+              <w:rPr>
+                <w:rFonts w:ascii="Calibri" w:eastAsia="Times New Roman" w:hAnsi="Calibri" w:cs="Times New Roman"/>
+                <w:color w:val="000000"/>
+                <w:lang w:eastAsia="es-AR"/>
+              </w:rPr>
+            </w:pPr>
+            <w:r>
+              <w:rPr>
+                <w:rFonts w:ascii="Calibri" w:eastAsia="Times New Roman" w:hAnsi="Calibri" w:cs="Times New Roman"/>
+                <w:color w:val="000000"/>
+                <w:lang w:eastAsia="es-AR"/>
+              </w:rPr>
+              <w:t>Sí.</w:t>
+            </w:r>
+          </w:p>
+        </w:tc>
+      </w:tr>
+      <w:tr>
+        <w:trPr>
+          <w:trHeight w:val="300"/>
+        </w:trPr>
+        <w:tc>
+          <w:tcPr>
+            <w:tcW w:w="2020" w:type="dxa"/>
+            <w:vMerge w:val="restart"/>
+            <w:tcBorders>
+              <w:top w:val="nil"/>
+              <w:left w:val="single" w:sz="4" w:space="0" w:color="auto"/>
+              <w:bottom w:val="single" w:sz="4" w:space="0" w:color="auto"/>
+              <w:right w:val="single" w:sz="4" w:space="0" w:color="auto"/>
+            </w:tcBorders>
+            <w:shd w:val="clear" w:color="auto" w:fill="auto"/>
+            <w:noWrap/>
+            <w:vAlign w:val="center"/>
+            <w:hideMark/>
+          </w:tcPr>
+          <w:p>
+            <w:pPr>
+              <w:spacing w:after="0" w:line="240" w:lineRule="auto"/>
+              <w:jc w:val="center"/>
+              <w:rPr>
+                <w:rFonts w:ascii="Calibri" w:eastAsia="Times New Roman" w:hAnsi="Calibri" w:cs="Times New Roman"/>
+                <w:color w:val="000000"/>
+                <w:lang w:eastAsia="es-AR"/>
+              </w:rPr>
+            </w:pPr>
+            <w:r>
+              <w:rPr>
+                <w:rFonts w:ascii="Calibri" w:eastAsia="Times New Roman" w:hAnsi="Calibri" w:cs="Times New Roman"/>
+                <w:color w:val="000000"/>
+                <w:lang w:eastAsia="es-AR"/>
+              </w:rPr>
+              <w:t>Descripción de Casos de Prueba</w:t>
+            </w:r>
+          </w:p>
+        </w:tc>
+        <w:tc>
+          <w:tcPr>
+            <w:tcW w:w="5493" w:type="dxa"/>
+            <w:tcBorders>
+              <w:top w:val="nil"/>
+              <w:left w:val="nil"/>
+              <w:bottom w:val="single" w:sz="4" w:space="0" w:color="auto"/>
+              <w:right w:val="single" w:sz="4" w:space="0" w:color="auto"/>
+            </w:tcBorders>
+            <w:shd w:val="clear" w:color="auto" w:fill="auto"/>
+            <w:noWrap/>
+            <w:vAlign w:val="bottom"/>
+            <w:hideMark/>
+          </w:tcPr>
+          <w:p>
+            <w:pPr>
+              <w:spacing w:after="0" w:line="240" w:lineRule="auto"/>
+              <w:rPr>
+                <w:rFonts w:ascii="Calibri" w:eastAsia="Times New Roman" w:hAnsi="Calibri" w:cs="Times New Roman"/>
+                <w:color w:val="000000"/>
+                <w:lang w:eastAsia="es-AR"/>
+              </w:rPr>
+            </w:pPr>
+            <w:r>
+              <w:rPr>
+                <w:rFonts w:ascii="Calibri" w:eastAsia="Times New Roman" w:hAnsi="Calibri" w:cs="Times New Roman"/>
+                <w:color w:val="000000"/>
+                <w:lang w:eastAsia="es-AR"/>
+              </w:rPr>
+              <w:t xml:space="preserve">CU – Registrar asignación de paciente (refinamiento – 1º </w:t>
+            </w:r>
+            <w:proofErr w:type="spellStart"/>
+            <w:r>
+              <w:rPr>
+                <w:rFonts w:ascii="Calibri" w:eastAsia="Times New Roman" w:hAnsi="Calibri" w:cs="Times New Roman"/>
+                <w:color w:val="000000"/>
+                <w:lang w:eastAsia="es-AR"/>
+              </w:rPr>
+              <w:t>it</w:t>
+            </w:r>
+            <w:proofErr w:type="spellEnd"/>
+            <w:r>
+              <w:rPr>
+                <w:rFonts w:ascii="Calibri" w:eastAsia="Times New Roman" w:hAnsi="Calibri" w:cs="Times New Roman"/>
+                <w:color w:val="000000"/>
+                <w:lang w:eastAsia="es-AR"/>
+              </w:rPr>
+              <w:t>.)</w:t>
+            </w:r>
+          </w:p>
+        </w:tc>
+        <w:tc>
+          <w:tcPr>
+            <w:tcW w:w="1418" w:type="dxa"/>
+            <w:vMerge w:val="restart"/>
+            <w:tcBorders>
+              <w:top w:val="single" w:sz="4" w:space="0" w:color="auto"/>
+              <w:left w:val="nil"/>
+              <w:bottom w:val="single" w:sz="4" w:space="0" w:color="auto"/>
+              <w:right w:val="single" w:sz="4" w:space="0" w:color="auto"/>
+            </w:tcBorders>
+          </w:tcPr>
+          <w:p>
+            <w:pPr>
+              <w:spacing w:after="0" w:line="240" w:lineRule="auto"/>
+              <w:rPr>
+                <w:rFonts w:ascii="Calibri" w:eastAsia="Times New Roman" w:hAnsi="Calibri" w:cs="Times New Roman"/>
+                <w:color w:val="000000"/>
+                <w:lang w:eastAsia="es-AR"/>
+              </w:rPr>
+            </w:pPr>
+            <w:r>
+              <w:rPr>
+                <w:rFonts w:ascii="Calibri" w:eastAsia="Times New Roman" w:hAnsi="Calibri" w:cs="Times New Roman"/>
+                <w:color w:val="000000"/>
+                <w:lang w:eastAsia="es-AR"/>
+              </w:rPr>
+              <w:t>Sí.</w:t>
+            </w:r>
+          </w:p>
+        </w:tc>
+      </w:tr>
+      <w:tr>
+        <w:trPr>
+          <w:trHeight w:val="300"/>
+        </w:trPr>
+        <w:tc>
+          <w:tcPr>
+            <w:tcW w:w="2020" w:type="dxa"/>
+            <w:vMerge/>
+            <w:tcBorders>
+              <w:top w:val="nil"/>
+              <w:left w:val="single" w:sz="4" w:space="0" w:color="auto"/>
+              <w:bottom w:val="single" w:sz="4" w:space="0" w:color="auto"/>
+              <w:right w:val="single" w:sz="4" w:space="0" w:color="auto"/>
+            </w:tcBorders>
+            <w:shd w:val="clear" w:color="auto" w:fill="auto"/>
+            <w:noWrap/>
+            <w:vAlign w:val="center"/>
+            <w:hideMark/>
+          </w:tcPr>
+          <w:p>
+            <w:pPr>
+              <w:spacing w:after="0" w:line="240" w:lineRule="auto"/>
+              <w:jc w:val="center"/>
+              <w:rPr>
+                <w:rFonts w:ascii="Calibri" w:eastAsia="Times New Roman" w:hAnsi="Calibri" w:cs="Times New Roman"/>
+                <w:color w:val="000000"/>
+                <w:lang w:eastAsia="es-AR"/>
+              </w:rPr>
+            </w:pPr>
+          </w:p>
+        </w:tc>
+        <w:tc>
+          <w:tcPr>
+            <w:tcW w:w="5493" w:type="dxa"/>
+            <w:tcBorders>
+              <w:top w:val="nil"/>
+              <w:left w:val="nil"/>
+              <w:bottom w:val="single" w:sz="4" w:space="0" w:color="auto"/>
+              <w:right w:val="single" w:sz="4" w:space="0" w:color="auto"/>
+            </w:tcBorders>
+            <w:shd w:val="clear" w:color="auto" w:fill="auto"/>
+            <w:noWrap/>
+            <w:vAlign w:val="bottom"/>
+            <w:hideMark/>
+          </w:tcPr>
+          <w:p>
+            <w:pPr>
+              <w:spacing w:after="0" w:line="240" w:lineRule="auto"/>
+              <w:rPr>
+                <w:rFonts w:ascii="Calibri" w:eastAsia="Times New Roman" w:hAnsi="Calibri" w:cs="Times New Roman"/>
+                <w:color w:val="000000"/>
+                <w:lang w:eastAsia="es-AR"/>
+              </w:rPr>
+            </w:pPr>
+            <w:r>
+              <w:rPr>
+                <w:rFonts w:ascii="Calibri" w:eastAsia="Times New Roman" w:hAnsi="Calibri" w:cs="Times New Roman"/>
+                <w:color w:val="000000"/>
+                <w:lang w:eastAsia="es-AR"/>
+              </w:rPr>
+              <w:t xml:space="preserve">CU – Consultar paciente (refinamiento – 1º </w:t>
+            </w:r>
+            <w:proofErr w:type="spellStart"/>
+            <w:r>
+              <w:rPr>
+                <w:rFonts w:ascii="Calibri" w:eastAsia="Times New Roman" w:hAnsi="Calibri" w:cs="Times New Roman"/>
+                <w:color w:val="000000"/>
+                <w:lang w:eastAsia="es-AR"/>
+              </w:rPr>
+              <w:t>it</w:t>
+            </w:r>
+            <w:proofErr w:type="spellEnd"/>
+            <w:r>
+              <w:rPr>
+                <w:rFonts w:ascii="Calibri" w:eastAsia="Times New Roman" w:hAnsi="Calibri" w:cs="Times New Roman"/>
+                <w:color w:val="000000"/>
+                <w:lang w:eastAsia="es-AR"/>
+              </w:rPr>
+              <w:t>.)</w:t>
+            </w:r>
+          </w:p>
+        </w:tc>
+        <w:tc>
+          <w:tcPr>
+            <w:tcW w:w="1418" w:type="dxa"/>
+            <w:vMerge/>
+            <w:tcBorders>
+              <w:top w:val="single" w:sz="4" w:space="0" w:color="auto"/>
+              <w:left w:val="nil"/>
+              <w:bottom w:val="single" w:sz="4" w:space="0" w:color="auto"/>
+              <w:right w:val="single" w:sz="4" w:space="0" w:color="auto"/>
+            </w:tcBorders>
+          </w:tcPr>
+          <w:p>
+            <w:pPr>
+              <w:spacing w:after="0" w:line="240" w:lineRule="auto"/>
+              <w:rPr>
+                <w:rFonts w:ascii="Calibri" w:eastAsia="Times New Roman" w:hAnsi="Calibri" w:cs="Times New Roman"/>
+                <w:color w:val="000000"/>
+                <w:lang w:eastAsia="es-AR"/>
+              </w:rPr>
+            </w:pPr>
+          </w:p>
+        </w:tc>
+      </w:tr>
+      <w:tr>
+        <w:trPr>
+          <w:trHeight w:val="300"/>
+        </w:trPr>
+        <w:tc>
+          <w:tcPr>
+            <w:tcW w:w="2020" w:type="dxa"/>
+            <w:vMerge/>
+            <w:tcBorders>
+              <w:top w:val="nil"/>
+              <w:left w:val="single" w:sz="4" w:space="0" w:color="auto"/>
+              <w:bottom w:val="single" w:sz="4" w:space="0" w:color="auto"/>
+              <w:right w:val="single" w:sz="4" w:space="0" w:color="auto"/>
+            </w:tcBorders>
+            <w:shd w:val="clear" w:color="auto" w:fill="auto"/>
+            <w:noWrap/>
+            <w:vAlign w:val="center"/>
+            <w:hideMark/>
+          </w:tcPr>
+          <w:p>
+            <w:pPr>
+              <w:spacing w:after="0" w:line="240" w:lineRule="auto"/>
+              <w:jc w:val="center"/>
+              <w:rPr>
+                <w:rFonts w:ascii="Calibri" w:eastAsia="Times New Roman" w:hAnsi="Calibri" w:cs="Times New Roman"/>
+                <w:color w:val="000000"/>
+                <w:lang w:eastAsia="es-AR"/>
+              </w:rPr>
+            </w:pPr>
+          </w:p>
+        </w:tc>
+        <w:tc>
+          <w:tcPr>
+            <w:tcW w:w="5493" w:type="dxa"/>
+            <w:tcBorders>
+              <w:top w:val="nil"/>
+              <w:left w:val="nil"/>
+              <w:bottom w:val="single" w:sz="4" w:space="0" w:color="auto"/>
+              <w:right w:val="single" w:sz="4" w:space="0" w:color="auto"/>
+            </w:tcBorders>
+            <w:shd w:val="clear" w:color="auto" w:fill="auto"/>
+            <w:noWrap/>
+            <w:vAlign w:val="bottom"/>
+            <w:hideMark/>
+          </w:tcPr>
+          <w:p>
+            <w:pPr>
+              <w:spacing w:after="0" w:line="240" w:lineRule="auto"/>
+              <w:rPr>
+                <w:rFonts w:ascii="Calibri" w:eastAsia="Times New Roman" w:hAnsi="Calibri" w:cs="Times New Roman"/>
+                <w:color w:val="000000"/>
+                <w:lang w:eastAsia="es-AR"/>
+              </w:rPr>
+            </w:pPr>
+            <w:r>
+              <w:rPr>
+                <w:rFonts w:ascii="Calibri" w:eastAsia="Times New Roman" w:hAnsi="Calibri" w:cs="Times New Roman"/>
+                <w:color w:val="000000"/>
+                <w:lang w:eastAsia="es-AR"/>
+              </w:rPr>
+              <w:t xml:space="preserve">CU – Registrar paciente (refinamiento – 1º </w:t>
+            </w:r>
+            <w:proofErr w:type="spellStart"/>
+            <w:r>
+              <w:rPr>
+                <w:rFonts w:ascii="Calibri" w:eastAsia="Times New Roman" w:hAnsi="Calibri" w:cs="Times New Roman"/>
+                <w:color w:val="000000"/>
+                <w:lang w:eastAsia="es-AR"/>
+              </w:rPr>
+              <w:t>it</w:t>
+            </w:r>
+            <w:proofErr w:type="spellEnd"/>
+            <w:r>
+              <w:rPr>
+                <w:rFonts w:ascii="Calibri" w:eastAsia="Times New Roman" w:hAnsi="Calibri" w:cs="Times New Roman"/>
+                <w:color w:val="000000"/>
+                <w:lang w:eastAsia="es-AR"/>
+              </w:rPr>
+              <w:t>.)</w:t>
+            </w:r>
+          </w:p>
+        </w:tc>
+        <w:tc>
+          <w:tcPr>
+            <w:tcW w:w="1418" w:type="dxa"/>
+            <w:vMerge/>
+            <w:tcBorders>
+              <w:top w:val="single" w:sz="4" w:space="0" w:color="auto"/>
+              <w:left w:val="nil"/>
+              <w:bottom w:val="single" w:sz="4" w:space="0" w:color="auto"/>
+              <w:right w:val="single" w:sz="4" w:space="0" w:color="auto"/>
+            </w:tcBorders>
+          </w:tcPr>
+          <w:p>
+            <w:pPr>
+              <w:spacing w:after="0" w:line="240" w:lineRule="auto"/>
+              <w:rPr>
+                <w:rFonts w:ascii="Calibri" w:eastAsia="Times New Roman" w:hAnsi="Calibri" w:cs="Times New Roman"/>
+                <w:color w:val="000000"/>
+                <w:lang w:eastAsia="es-AR"/>
+              </w:rPr>
+            </w:pPr>
+          </w:p>
+        </w:tc>
+      </w:tr>
+      <w:tr>
+        <w:trPr>
+          <w:trHeight w:val="300"/>
+        </w:trPr>
+        <w:tc>
+          <w:tcPr>
+            <w:tcW w:w="2020" w:type="dxa"/>
+            <w:vMerge/>
+            <w:tcBorders>
+              <w:top w:val="nil"/>
+              <w:left w:val="single" w:sz="4" w:space="0" w:color="auto"/>
+              <w:bottom w:val="single" w:sz="4" w:space="0" w:color="auto"/>
+              <w:right w:val="single" w:sz="4" w:space="0" w:color="auto"/>
+            </w:tcBorders>
+            <w:shd w:val="clear" w:color="auto" w:fill="auto"/>
+            <w:noWrap/>
+            <w:vAlign w:val="center"/>
+            <w:hideMark/>
+          </w:tcPr>
+          <w:p>
+            <w:pPr>
+              <w:spacing w:after="0" w:line="240" w:lineRule="auto"/>
+              <w:jc w:val="center"/>
+              <w:rPr>
+                <w:rFonts w:ascii="Calibri" w:eastAsia="Times New Roman" w:hAnsi="Calibri" w:cs="Times New Roman"/>
+                <w:color w:val="000000"/>
+                <w:lang w:eastAsia="es-AR"/>
+              </w:rPr>
+            </w:pPr>
+          </w:p>
+        </w:tc>
+        <w:tc>
+          <w:tcPr>
+            <w:tcW w:w="5493" w:type="dxa"/>
+            <w:tcBorders>
+              <w:top w:val="nil"/>
+              <w:left w:val="nil"/>
+              <w:bottom w:val="single" w:sz="4" w:space="0" w:color="auto"/>
+              <w:right w:val="single" w:sz="4" w:space="0" w:color="auto"/>
+            </w:tcBorders>
+            <w:shd w:val="clear" w:color="auto" w:fill="auto"/>
+            <w:noWrap/>
+            <w:vAlign w:val="bottom"/>
+            <w:hideMark/>
+          </w:tcPr>
+          <w:p>
+            <w:pPr>
+              <w:spacing w:after="0" w:line="240" w:lineRule="auto"/>
+              <w:rPr>
+                <w:rFonts w:ascii="Calibri" w:eastAsia="Times New Roman" w:hAnsi="Calibri" w:cs="Times New Roman"/>
+                <w:color w:val="000000"/>
+                <w:lang w:eastAsia="es-AR"/>
+              </w:rPr>
+            </w:pPr>
+            <w:r>
+              <w:rPr>
+                <w:rFonts w:ascii="Calibri" w:eastAsia="Times New Roman" w:hAnsi="Calibri" w:cs="Times New Roman"/>
+                <w:color w:val="000000"/>
+                <w:lang w:eastAsia="es-AR"/>
+              </w:rPr>
+              <w:t>CU – Registrar diagnóstico</w:t>
+            </w:r>
+          </w:p>
+        </w:tc>
+        <w:tc>
+          <w:tcPr>
+            <w:tcW w:w="1418" w:type="dxa"/>
+            <w:vMerge/>
+            <w:tcBorders>
+              <w:top w:val="single" w:sz="4" w:space="0" w:color="auto"/>
+              <w:left w:val="nil"/>
+              <w:bottom w:val="single" w:sz="4" w:space="0" w:color="auto"/>
+              <w:right w:val="single" w:sz="4" w:space="0" w:color="auto"/>
+            </w:tcBorders>
+          </w:tcPr>
+          <w:p>
+            <w:pPr>
+              <w:spacing w:after="0" w:line="240" w:lineRule="auto"/>
+              <w:rPr>
+                <w:rFonts w:ascii="Calibri" w:eastAsia="Times New Roman" w:hAnsi="Calibri" w:cs="Times New Roman"/>
+                <w:color w:val="000000"/>
+                <w:lang w:eastAsia="es-AR"/>
+              </w:rPr>
+            </w:pPr>
+          </w:p>
+        </w:tc>
+      </w:tr>
+      <w:tr>
+        <w:trPr>
+          <w:trHeight w:val="300"/>
+        </w:trPr>
+        <w:tc>
+          <w:tcPr>
+            <w:tcW w:w="2020" w:type="dxa"/>
+            <w:vMerge/>
+            <w:tcBorders>
+              <w:top w:val="nil"/>
+              <w:left w:val="single" w:sz="4" w:space="0" w:color="auto"/>
+              <w:bottom w:val="single" w:sz="4" w:space="0" w:color="auto"/>
+              <w:right w:val="single" w:sz="4" w:space="0" w:color="auto"/>
+            </w:tcBorders>
+            <w:shd w:val="clear" w:color="auto" w:fill="auto"/>
+            <w:noWrap/>
+            <w:vAlign w:val="center"/>
+            <w:hideMark/>
+          </w:tcPr>
+          <w:p>
+            <w:pPr>
+              <w:spacing w:after="0" w:line="240" w:lineRule="auto"/>
+              <w:jc w:val="center"/>
+              <w:rPr>
+                <w:rFonts w:ascii="Calibri" w:eastAsia="Times New Roman" w:hAnsi="Calibri" w:cs="Times New Roman"/>
+                <w:color w:val="000000"/>
+                <w:lang w:eastAsia="es-AR"/>
+              </w:rPr>
+            </w:pPr>
+          </w:p>
+        </w:tc>
+        <w:tc>
+          <w:tcPr>
+            <w:tcW w:w="5493" w:type="dxa"/>
+            <w:tcBorders>
+              <w:top w:val="nil"/>
+              <w:left w:val="nil"/>
+              <w:bottom w:val="single" w:sz="4" w:space="0" w:color="auto"/>
+              <w:right w:val="single" w:sz="4" w:space="0" w:color="auto"/>
+            </w:tcBorders>
+            <w:shd w:val="clear" w:color="auto" w:fill="auto"/>
+            <w:noWrap/>
+            <w:vAlign w:val="bottom"/>
+            <w:hideMark/>
+          </w:tcPr>
+          <w:p>
+            <w:pPr>
+              <w:spacing w:after="0" w:line="240" w:lineRule="auto"/>
+              <w:rPr>
+                <w:rFonts w:ascii="Calibri" w:eastAsia="Times New Roman" w:hAnsi="Calibri" w:cs="Times New Roman"/>
+                <w:color w:val="000000"/>
+                <w:lang w:eastAsia="es-AR"/>
+              </w:rPr>
+            </w:pPr>
+            <w:r>
+              <w:rPr>
+                <w:rFonts w:ascii="Calibri" w:eastAsia="Times New Roman" w:hAnsi="Calibri" w:cs="Times New Roman"/>
+                <w:color w:val="000000"/>
+                <w:lang w:eastAsia="es-AR"/>
+              </w:rPr>
+              <w:t>CU – Iniciar sesión</w:t>
+            </w:r>
+          </w:p>
+        </w:tc>
+        <w:tc>
+          <w:tcPr>
+            <w:tcW w:w="1418" w:type="dxa"/>
+            <w:vMerge/>
+            <w:tcBorders>
+              <w:top w:val="single" w:sz="4" w:space="0" w:color="auto"/>
+              <w:left w:val="nil"/>
+              <w:bottom w:val="single" w:sz="4" w:space="0" w:color="auto"/>
+              <w:right w:val="single" w:sz="4" w:space="0" w:color="auto"/>
+            </w:tcBorders>
+          </w:tcPr>
+          <w:p>
+            <w:pPr>
+              <w:spacing w:after="0" w:line="240" w:lineRule="auto"/>
+              <w:rPr>
+                <w:rFonts w:ascii="Calibri" w:eastAsia="Times New Roman" w:hAnsi="Calibri" w:cs="Times New Roman"/>
+                <w:color w:val="000000"/>
+                <w:lang w:eastAsia="es-AR"/>
+              </w:rPr>
+            </w:pPr>
+          </w:p>
+        </w:tc>
+      </w:tr>
+      <w:tr>
+        <w:trPr>
+          <w:trHeight w:val="300"/>
+        </w:trPr>
+        <w:tc>
+          <w:tcPr>
+            <w:tcW w:w="2020" w:type="dxa"/>
+            <w:vMerge/>
+            <w:tcBorders>
+              <w:top w:val="nil"/>
+              <w:left w:val="single" w:sz="4" w:space="0" w:color="auto"/>
+              <w:bottom w:val="single" w:sz="4" w:space="0" w:color="auto"/>
+              <w:right w:val="single" w:sz="4" w:space="0" w:color="auto"/>
+            </w:tcBorders>
+            <w:vAlign w:val="center"/>
+            <w:hideMark/>
+          </w:tcPr>
+          <w:p>
+            <w:pPr>
+              <w:spacing w:after="0" w:line="240" w:lineRule="auto"/>
+              <w:rPr>
+                <w:rFonts w:ascii="Calibri" w:eastAsia="Times New Roman" w:hAnsi="Calibri" w:cs="Times New Roman"/>
+                <w:color w:val="000000"/>
+                <w:lang w:eastAsia="es-AR"/>
+              </w:rPr>
+            </w:pPr>
+          </w:p>
+        </w:tc>
+        <w:tc>
+          <w:tcPr>
+            <w:tcW w:w="5493" w:type="dxa"/>
+            <w:tcBorders>
+              <w:top w:val="nil"/>
+              <w:left w:val="nil"/>
+              <w:bottom w:val="single" w:sz="4" w:space="0" w:color="auto"/>
+              <w:right w:val="single" w:sz="4" w:space="0" w:color="auto"/>
+            </w:tcBorders>
+            <w:shd w:val="clear" w:color="auto" w:fill="auto"/>
+            <w:noWrap/>
+            <w:vAlign w:val="bottom"/>
+            <w:hideMark/>
+          </w:tcPr>
+          <w:p>
+            <w:pPr>
+              <w:spacing w:after="0" w:line="240" w:lineRule="auto"/>
+              <w:rPr>
+                <w:rFonts w:ascii="Calibri" w:eastAsia="Times New Roman" w:hAnsi="Calibri" w:cs="Times New Roman"/>
+                <w:color w:val="000000"/>
+                <w:lang w:eastAsia="es-AR"/>
+              </w:rPr>
+            </w:pPr>
+            <w:r>
+              <w:rPr>
+                <w:rFonts w:ascii="Calibri" w:eastAsia="Times New Roman" w:hAnsi="Calibri" w:cs="Times New Roman"/>
+                <w:color w:val="000000"/>
+                <w:lang w:eastAsia="es-AR"/>
+              </w:rPr>
+              <w:t xml:space="preserve">CU – Recuperar </w:t>
+            </w:r>
+            <w:proofErr w:type="spellStart"/>
+            <w:r>
+              <w:rPr>
+                <w:rFonts w:ascii="Calibri" w:eastAsia="Times New Roman" w:hAnsi="Calibri" w:cs="Times New Roman"/>
+                <w:color w:val="000000"/>
+                <w:lang w:eastAsia="es-AR"/>
+              </w:rPr>
+              <w:t>password</w:t>
+            </w:r>
+            <w:proofErr w:type="spellEnd"/>
+          </w:p>
+        </w:tc>
+        <w:tc>
+          <w:tcPr>
+            <w:tcW w:w="1418" w:type="dxa"/>
+            <w:vMerge/>
+            <w:tcBorders>
+              <w:top w:val="single" w:sz="4" w:space="0" w:color="auto"/>
+              <w:left w:val="nil"/>
+              <w:bottom w:val="single" w:sz="4" w:space="0" w:color="auto"/>
+              <w:right w:val="single" w:sz="4" w:space="0" w:color="auto"/>
+            </w:tcBorders>
+          </w:tcPr>
+          <w:p>
+            <w:pPr>
+              <w:spacing w:after="0" w:line="240" w:lineRule="auto"/>
+              <w:rPr>
+                <w:rFonts w:ascii="Calibri" w:eastAsia="Times New Roman" w:hAnsi="Calibri" w:cs="Times New Roman"/>
+                <w:color w:val="000000"/>
+                <w:lang w:eastAsia="es-AR"/>
+              </w:rPr>
+            </w:pPr>
+          </w:p>
+        </w:tc>
+      </w:tr>
+      <w:tr>
+        <w:trPr>
+          <w:trHeight w:val="300"/>
+        </w:trPr>
+        <w:tc>
+          <w:tcPr>
+            <w:tcW w:w="2020" w:type="dxa"/>
+            <w:tcBorders>
+              <w:left w:val="single" w:sz="4" w:space="0" w:color="auto"/>
+              <w:bottom w:val="single" w:sz="4" w:space="0" w:color="auto"/>
+              <w:right w:val="single" w:sz="4" w:space="0" w:color="auto"/>
+            </w:tcBorders>
+            <w:vAlign w:val="center"/>
+          </w:tcPr>
+          <w:p>
+            <w:pPr>
+              <w:spacing w:after="0" w:line="240" w:lineRule="auto"/>
+              <w:jc w:val="center"/>
+              <w:rPr>
+                <w:rFonts w:ascii="Calibri" w:eastAsia="Times New Roman" w:hAnsi="Calibri" w:cs="Times New Roman"/>
+                <w:color w:val="000000"/>
+                <w:lang w:eastAsia="es-AR"/>
+              </w:rPr>
+            </w:pPr>
+            <w:r>
+              <w:rPr>
+                <w:rFonts w:ascii="Calibri" w:eastAsia="Times New Roman" w:hAnsi="Calibri" w:cs="Times New Roman"/>
+                <w:color w:val="000000"/>
+                <w:lang w:eastAsia="es-AR"/>
+              </w:rPr>
+              <w:t xml:space="preserve">Documento de Evaluación de Pruebas </w:t>
+            </w:r>
+          </w:p>
+        </w:tc>
+        <w:tc>
+          <w:tcPr>
+            <w:tcW w:w="5493" w:type="dxa"/>
+            <w:tcBorders>
+              <w:top w:val="nil"/>
+              <w:left w:val="nil"/>
+              <w:bottom w:val="single" w:sz="4" w:space="0" w:color="auto"/>
+              <w:right w:val="single" w:sz="4" w:space="0" w:color="auto"/>
+            </w:tcBorders>
+            <w:shd w:val="clear" w:color="auto" w:fill="auto"/>
+            <w:noWrap/>
+            <w:vAlign w:val="center"/>
+          </w:tcPr>
+          <w:p>
+            <w:pPr>
+              <w:spacing w:after="0" w:line="240" w:lineRule="auto"/>
+              <w:jc w:val="center"/>
+              <w:rPr>
+                <w:rFonts w:ascii="Calibri" w:eastAsia="Times New Roman" w:hAnsi="Calibri" w:cs="Times New Roman"/>
+                <w:color w:val="000000"/>
+                <w:lang w:eastAsia="es-AR"/>
+              </w:rPr>
+            </w:pPr>
+            <w:r>
+              <w:rPr>
+                <w:rFonts w:ascii="Calibri" w:eastAsia="Times New Roman" w:hAnsi="Calibri" w:cs="Times New Roman"/>
+                <w:color w:val="000000"/>
+                <w:lang w:eastAsia="es-AR"/>
+              </w:rPr>
+              <w:t>Se realizará el correspondiente documento de evaluación de pruebas conteniendo los bugs.</w:t>
+            </w:r>
+          </w:p>
+        </w:tc>
+        <w:tc>
+          <w:tcPr>
+            <w:tcW w:w="1418" w:type="dxa"/>
+            <w:tcBorders>
+              <w:top w:val="single" w:sz="4" w:space="0" w:color="auto"/>
+              <w:left w:val="nil"/>
+              <w:bottom w:val="single" w:sz="4" w:space="0" w:color="auto"/>
+              <w:right w:val="single" w:sz="4" w:space="0" w:color="auto"/>
+            </w:tcBorders>
+          </w:tcPr>
+          <w:p>
+            <w:pPr>
+              <w:spacing w:after="0" w:line="240" w:lineRule="auto"/>
+              <w:rPr>
+                <w:rFonts w:ascii="Calibri" w:eastAsia="Times New Roman" w:hAnsi="Calibri" w:cs="Times New Roman"/>
+                <w:color w:val="000000"/>
+                <w:lang w:eastAsia="es-AR"/>
+              </w:rPr>
+            </w:pPr>
+            <w:r>
+              <w:rPr>
+                <w:rFonts w:ascii="Calibri" w:eastAsia="Times New Roman" w:hAnsi="Calibri" w:cs="Times New Roman"/>
+                <w:color w:val="000000"/>
+                <w:lang w:eastAsia="es-AR"/>
+              </w:rPr>
+              <w:t>Sí.</w:t>
+            </w:r>
+          </w:p>
+        </w:tc>
+      </w:tr>
+    </w:tbl>
+    <w:p/>
+    <w:p>
+      <w:pPr>
+        <w:pStyle w:val="Ttulo2"/>
+      </w:pPr>
+      <w:bookmarkStart w:id="9" w:name="_Toc364785353"/>
+      <w:r>
+        <w:t>Distribución de Software</w:t>
       </w:r>
       <w:bookmarkEnd w:id="9"/>
     </w:p>
@@ -7615,7 +8789,7 @@
           <w:left w:w="70" w:type="dxa"/>
           <w:right w:w="70" w:type="dxa"/>
         </w:tblCellMar>
-        <w:tblLook w:val="04A0"/>
+        <w:tblLook w:val="04A0" w:firstRow="1" w:lastRow="0" w:firstColumn="1" w:lastColumn="0" w:noHBand="0" w:noVBand="1"/>
       </w:tblPr>
       <w:tblGrid>
         <w:gridCol w:w="2020"/>
@@ -7688,23 +8862,7 @@
                 <w:color w:val="000000"/>
                 <w:lang w:eastAsia="es-AR"/>
               </w:rPr>
-              <w:t>Elementos a Incluir (</w:t>
-            </w:r>
-            <w:r>
-              <w:rPr>
-                <w:rFonts w:ascii="Calibri" w:eastAsia="Times New Roman" w:hAnsi="Calibri" w:cs="Times New Roman"/>
-                <w:color w:val="000000"/>
-                <w:lang w:eastAsia="es-AR"/>
-              </w:rPr>
-              <w:t>Caso de Uso</w:t>
-            </w:r>
-            <w:r>
-              <w:rPr>
-                <w:rFonts w:ascii="Calibri" w:eastAsia="Times New Roman" w:hAnsi="Calibri" w:cs="Times New Roman"/>
-                <w:color w:val="000000"/>
-                <w:lang w:eastAsia="es-AR"/>
-              </w:rPr>
-              <w:t>)</w:t>
+              <w:t>Observaciones</w:t>
             </w:r>
           </w:p>
         </w:tc>
@@ -7771,15 +8929,7 @@
                 <w:color w:val="000000"/>
                 <w:lang w:eastAsia="es-AR"/>
               </w:rPr>
-              <w:t>Plan de</w:t>
-            </w:r>
-            <w:r>
-              <w:rPr>
-                <w:rFonts w:ascii="Calibri" w:eastAsia="Times New Roman" w:hAnsi="Calibri" w:cs="Times New Roman"/>
-                <w:color w:val="000000"/>
-                <w:lang w:eastAsia="es-AR"/>
-              </w:rPr>
-              <w:t xml:space="preserve"> pruebas</w:t>
+              <w:t>Plan de Distribución</w:t>
             </w:r>
           </w:p>
         </w:tc>
@@ -7805,14 +8955,6 @@
                 <w:lang w:eastAsia="es-AR"/>
               </w:rPr>
             </w:pPr>
-            <w:r>
-              <w:rPr>
-                <w:rFonts w:ascii="Calibri" w:eastAsia="Times New Roman" w:hAnsi="Calibri" w:cs="Times New Roman"/>
-                <w:color w:val="000000"/>
-                <w:lang w:eastAsia="es-AR"/>
-              </w:rPr>
-              <w:t>Realizar el plan de prueba para esta iteración.</w:t>
-            </w:r>
           </w:p>
         </w:tc>
         <w:tc>
@@ -7840,7 +8982,7 @@
                 <w:color w:val="000000"/>
                 <w:lang w:eastAsia="es-AR"/>
               </w:rPr>
-              <w:t>Sí.</w:t>
+              <w:t>No.</w:t>
             </w:r>
           </w:p>
         </w:tc>
@@ -7852,9 +8994,7 @@
         <w:tc>
           <w:tcPr>
             <w:tcW w:w="2020" w:type="dxa"/>
-            <w:vMerge w:val="restart"/>
-            <w:tcBorders>
-              <w:top w:val="nil"/>
+            <w:tcBorders>
               <w:left w:val="single" w:sz="4" w:space="0" w:color="auto"/>
               <w:bottom w:val="single" w:sz="4" w:space="0" w:color="auto"/>
               <w:right w:val="single" w:sz="4" w:space="0" w:color="auto"/>
@@ -7862,7 +9002,6 @@
             <w:shd w:val="clear" w:color="auto" w:fill="auto"/>
             <w:noWrap/>
             <w:vAlign w:val="center"/>
-            <w:hideMark/>
           </w:tcPr>
           <w:p>
             <w:pPr>
@@ -7880,7 +9019,7 @@
                 <w:color w:val="000000"/>
                 <w:lang w:eastAsia="es-AR"/>
               </w:rPr>
-              <w:t>Descripción de Casos de Prueba</w:t>
+              <w:t>Producir Unidad de Distribución</w:t>
             </w:r>
           </w:p>
         </w:tc>
@@ -7888,7 +9027,7 @@
           <w:tcPr>
             <w:tcW w:w="5493" w:type="dxa"/>
             <w:tcBorders>
-              <w:top w:val="nil"/>
+              <w:top w:val="single" w:sz="4" w:space="0" w:color="auto"/>
               <w:left w:val="nil"/>
               <w:bottom w:val="single" w:sz="4" w:space="0" w:color="auto"/>
               <w:right w:val="single" w:sz="4" w:space="0" w:color="auto"/>
@@ -7896,49 +9035,21 @@
             <w:shd w:val="clear" w:color="auto" w:fill="auto"/>
             <w:noWrap/>
             <w:vAlign w:val="bottom"/>
-            <w:hideMark/>
-          </w:tcPr>
-          <w:p>
-            <w:pPr>
-              <w:spacing w:after="0" w:line="240" w:lineRule="auto"/>
-              <w:rPr>
-                <w:rFonts w:ascii="Calibri" w:eastAsia="Times New Roman" w:hAnsi="Calibri" w:cs="Times New Roman"/>
-                <w:color w:val="000000"/>
-                <w:lang w:eastAsia="es-AR"/>
-              </w:rPr>
-            </w:pPr>
-            <w:r>
-              <w:rPr>
-                <w:rFonts w:ascii="Calibri" w:eastAsia="Times New Roman" w:hAnsi="Calibri" w:cs="Times New Roman"/>
-                <w:color w:val="000000"/>
-                <w:lang w:eastAsia="es-AR"/>
-              </w:rPr>
-              <w:t xml:space="preserve">CU – Registrar asignación de paciente (refinamiento – 1º </w:t>
-            </w:r>
-            <w:proofErr w:type="spellStart"/>
-            <w:r>
-              <w:rPr>
-                <w:rFonts w:ascii="Calibri" w:eastAsia="Times New Roman" w:hAnsi="Calibri" w:cs="Times New Roman"/>
-                <w:color w:val="000000"/>
-                <w:lang w:eastAsia="es-AR"/>
-              </w:rPr>
-              <w:t>it</w:t>
-            </w:r>
-            <w:proofErr w:type="spellEnd"/>
-            <w:r>
-              <w:rPr>
-                <w:rFonts w:ascii="Calibri" w:eastAsia="Times New Roman" w:hAnsi="Calibri" w:cs="Times New Roman"/>
-                <w:color w:val="000000"/>
-                <w:lang w:eastAsia="es-AR"/>
-              </w:rPr>
-              <w:t>.)</w:t>
-            </w:r>
+          </w:tcPr>
+          <w:p>
+            <w:pPr>
+              <w:spacing w:after="0" w:line="240" w:lineRule="auto"/>
+              <w:rPr>
+                <w:rFonts w:ascii="Calibri" w:eastAsia="Times New Roman" w:hAnsi="Calibri" w:cs="Times New Roman"/>
+                <w:color w:val="000000"/>
+                <w:lang w:eastAsia="es-AR"/>
+              </w:rPr>
+            </w:pPr>
           </w:p>
         </w:tc>
         <w:tc>
           <w:tcPr>
             <w:tcW w:w="1418" w:type="dxa"/>
-            <w:vMerge w:val="restart"/>
             <w:tcBorders>
               <w:top w:val="single" w:sz="4" w:space="0" w:color="auto"/>
               <w:left w:val="nil"/>
@@ -7961,7 +9072,7 @@
                 <w:color w:val="000000"/>
                 <w:lang w:eastAsia="es-AR"/>
               </w:rPr>
-              <w:t>Sí.</w:t>
+              <w:t>No.</w:t>
             </w:r>
           </w:p>
         </w:tc>
@@ -7973,588 +9084,83 @@
         <w:tc>
           <w:tcPr>
             <w:tcW w:w="2020" w:type="dxa"/>
-            <w:vMerge/>
+            <w:tcBorders>
+              <w:left w:val="single" w:sz="4" w:space="0" w:color="auto"/>
+              <w:bottom w:val="single" w:sz="4" w:space="0" w:color="auto"/>
+              <w:right w:val="single" w:sz="4" w:space="0" w:color="auto"/>
+            </w:tcBorders>
+            <w:vAlign w:val="center"/>
+          </w:tcPr>
+          <w:p>
+            <w:pPr>
+              <w:spacing w:after="0" w:line="240" w:lineRule="auto"/>
+              <w:jc w:val="center"/>
+              <w:rPr>
+                <w:rFonts w:ascii="Calibri" w:eastAsia="Times New Roman" w:hAnsi="Calibri" w:cs="Times New Roman"/>
+                <w:color w:val="000000"/>
+                <w:lang w:eastAsia="es-AR"/>
+              </w:rPr>
+            </w:pPr>
+            <w:r>
+              <w:rPr>
+                <w:rFonts w:ascii="Calibri" w:eastAsia="Times New Roman" w:hAnsi="Calibri" w:cs="Times New Roman"/>
+                <w:color w:val="000000"/>
+                <w:lang w:eastAsia="es-AR"/>
+              </w:rPr>
+              <w:t>Plan de Capacitaciones</w:t>
+            </w:r>
+          </w:p>
+        </w:tc>
+        <w:tc>
+          <w:tcPr>
+            <w:tcW w:w="5493" w:type="dxa"/>
             <w:tcBorders>
               <w:top w:val="nil"/>
-              <w:left w:val="single" w:sz="4" w:space="0" w:color="auto"/>
+              <w:left w:val="nil"/>
               <w:bottom w:val="single" w:sz="4" w:space="0" w:color="auto"/>
               <w:right w:val="single" w:sz="4" w:space="0" w:color="auto"/>
             </w:tcBorders>
             <w:shd w:val="clear" w:color="auto" w:fill="auto"/>
             <w:noWrap/>
-            <w:vAlign w:val="center"/>
-            <w:hideMark/>
-          </w:tcPr>
-          <w:p>
-            <w:pPr>
-              <w:spacing w:after="0" w:line="240" w:lineRule="auto"/>
-              <w:jc w:val="center"/>
-              <w:rPr>
-                <w:rFonts w:ascii="Calibri" w:eastAsia="Times New Roman" w:hAnsi="Calibri" w:cs="Times New Roman"/>
-                <w:color w:val="000000"/>
-                <w:lang w:eastAsia="es-AR"/>
-              </w:rPr>
-            </w:pPr>
-          </w:p>
-        </w:tc>
-        <w:tc>
-          <w:tcPr>
-            <w:tcW w:w="5493" w:type="dxa"/>
+            <w:vAlign w:val="bottom"/>
+          </w:tcPr>
+          <w:p>
+            <w:pPr>
+              <w:spacing w:after="0" w:line="240" w:lineRule="auto"/>
+              <w:rPr>
+                <w:rFonts w:ascii="Calibri" w:eastAsia="Times New Roman" w:hAnsi="Calibri" w:cs="Times New Roman"/>
+                <w:color w:val="000000"/>
+                <w:lang w:eastAsia="es-AR"/>
+              </w:rPr>
+            </w:pPr>
+          </w:p>
+        </w:tc>
+        <w:tc>
+          <w:tcPr>
+            <w:tcW w:w="1418" w:type="dxa"/>
             <w:tcBorders>
               <w:top w:val="nil"/>
               <w:left w:val="nil"/>
               <w:bottom w:val="single" w:sz="4" w:space="0" w:color="auto"/>
               <w:right w:val="single" w:sz="4" w:space="0" w:color="auto"/>
             </w:tcBorders>
-            <w:shd w:val="clear" w:color="auto" w:fill="auto"/>
-            <w:noWrap/>
-            <w:vAlign w:val="bottom"/>
-            <w:hideMark/>
-          </w:tcPr>
-          <w:p>
-            <w:pPr>
-              <w:spacing w:after="0" w:line="240" w:lineRule="auto"/>
-              <w:rPr>
-                <w:rFonts w:ascii="Calibri" w:eastAsia="Times New Roman" w:hAnsi="Calibri" w:cs="Times New Roman"/>
-                <w:color w:val="000000"/>
-                <w:lang w:eastAsia="es-AR"/>
-              </w:rPr>
-            </w:pPr>
-            <w:r>
-              <w:rPr>
-                <w:rFonts w:ascii="Calibri" w:eastAsia="Times New Roman" w:hAnsi="Calibri" w:cs="Times New Roman"/>
-                <w:color w:val="000000"/>
-                <w:lang w:eastAsia="es-AR"/>
-              </w:rPr>
-              <w:t xml:space="preserve">CU – Consultar paciente (refinamiento – 1º </w:t>
-            </w:r>
-            <w:proofErr w:type="spellStart"/>
-            <w:r>
-              <w:rPr>
-                <w:rFonts w:ascii="Calibri" w:eastAsia="Times New Roman" w:hAnsi="Calibri" w:cs="Times New Roman"/>
-                <w:color w:val="000000"/>
-                <w:lang w:eastAsia="es-AR"/>
-              </w:rPr>
-              <w:t>it</w:t>
-            </w:r>
-            <w:proofErr w:type="spellEnd"/>
-            <w:r>
-              <w:rPr>
-                <w:rFonts w:ascii="Calibri" w:eastAsia="Times New Roman" w:hAnsi="Calibri" w:cs="Times New Roman"/>
-                <w:color w:val="000000"/>
-                <w:lang w:eastAsia="es-AR"/>
-              </w:rPr>
-              <w:t>.)</w:t>
-            </w:r>
-          </w:p>
-        </w:tc>
-        <w:tc>
-          <w:tcPr>
-            <w:tcW w:w="1418" w:type="dxa"/>
-            <w:vMerge/>
-            <w:tcBorders>
-              <w:top w:val="single" w:sz="4" w:space="0" w:color="auto"/>
-              <w:left w:val="nil"/>
-              <w:bottom w:val="single" w:sz="4" w:space="0" w:color="auto"/>
-              <w:right w:val="single" w:sz="4" w:space="0" w:color="auto"/>
-            </w:tcBorders>
-          </w:tcPr>
-          <w:p>
-            <w:pPr>
-              <w:spacing w:after="0" w:line="240" w:lineRule="auto"/>
-              <w:rPr>
-                <w:rFonts w:ascii="Calibri" w:eastAsia="Times New Roman" w:hAnsi="Calibri" w:cs="Times New Roman"/>
-                <w:color w:val="000000"/>
-                <w:lang w:eastAsia="es-AR"/>
-              </w:rPr>
-            </w:pPr>
-          </w:p>
-        </w:tc>
-      </w:tr>
-      <w:tr>
-        <w:trPr>
-          <w:trHeight w:val="300"/>
-        </w:trPr>
-        <w:tc>
-          <w:tcPr>
-            <w:tcW w:w="2020" w:type="dxa"/>
-            <w:vMerge/>
-            <w:tcBorders>
-              <w:top w:val="nil"/>
-              <w:left w:val="single" w:sz="4" w:space="0" w:color="auto"/>
-              <w:bottom w:val="single" w:sz="4" w:space="0" w:color="auto"/>
-              <w:right w:val="single" w:sz="4" w:space="0" w:color="auto"/>
-            </w:tcBorders>
-            <w:shd w:val="clear" w:color="auto" w:fill="auto"/>
-            <w:noWrap/>
-            <w:vAlign w:val="center"/>
-            <w:hideMark/>
-          </w:tcPr>
-          <w:p>
-            <w:pPr>
-              <w:spacing w:after="0" w:line="240" w:lineRule="auto"/>
-              <w:jc w:val="center"/>
-              <w:rPr>
-                <w:rFonts w:ascii="Calibri" w:eastAsia="Times New Roman" w:hAnsi="Calibri" w:cs="Times New Roman"/>
-                <w:color w:val="000000"/>
-                <w:lang w:eastAsia="es-AR"/>
-              </w:rPr>
-            </w:pPr>
-          </w:p>
-        </w:tc>
-        <w:tc>
-          <w:tcPr>
-            <w:tcW w:w="5493" w:type="dxa"/>
-            <w:tcBorders>
-              <w:top w:val="nil"/>
-              <w:left w:val="nil"/>
-              <w:bottom w:val="single" w:sz="4" w:space="0" w:color="auto"/>
-              <w:right w:val="single" w:sz="4" w:space="0" w:color="auto"/>
-            </w:tcBorders>
-            <w:shd w:val="clear" w:color="auto" w:fill="auto"/>
-            <w:noWrap/>
-            <w:vAlign w:val="bottom"/>
-            <w:hideMark/>
-          </w:tcPr>
-          <w:p>
-            <w:pPr>
-              <w:spacing w:after="0" w:line="240" w:lineRule="auto"/>
-              <w:rPr>
-                <w:rFonts w:ascii="Calibri" w:eastAsia="Times New Roman" w:hAnsi="Calibri" w:cs="Times New Roman"/>
-                <w:color w:val="000000"/>
-                <w:lang w:eastAsia="es-AR"/>
-              </w:rPr>
-            </w:pPr>
-            <w:r>
-              <w:rPr>
-                <w:rFonts w:ascii="Calibri" w:eastAsia="Times New Roman" w:hAnsi="Calibri" w:cs="Times New Roman"/>
-                <w:color w:val="000000"/>
-                <w:lang w:eastAsia="es-AR"/>
-              </w:rPr>
-              <w:t xml:space="preserve">CU – Registrar paciente (refinamiento – 1º </w:t>
-            </w:r>
-            <w:proofErr w:type="spellStart"/>
-            <w:r>
-              <w:rPr>
-                <w:rFonts w:ascii="Calibri" w:eastAsia="Times New Roman" w:hAnsi="Calibri" w:cs="Times New Roman"/>
-                <w:color w:val="000000"/>
-                <w:lang w:eastAsia="es-AR"/>
-              </w:rPr>
-              <w:t>it</w:t>
-            </w:r>
-            <w:proofErr w:type="spellEnd"/>
-            <w:r>
-              <w:rPr>
-                <w:rFonts w:ascii="Calibri" w:eastAsia="Times New Roman" w:hAnsi="Calibri" w:cs="Times New Roman"/>
-                <w:color w:val="000000"/>
-                <w:lang w:eastAsia="es-AR"/>
-              </w:rPr>
-              <w:t>.)</w:t>
-            </w:r>
-          </w:p>
-        </w:tc>
-        <w:tc>
-          <w:tcPr>
-            <w:tcW w:w="1418" w:type="dxa"/>
-            <w:vMerge/>
-            <w:tcBorders>
-              <w:top w:val="single" w:sz="4" w:space="0" w:color="auto"/>
-              <w:left w:val="nil"/>
-              <w:bottom w:val="single" w:sz="4" w:space="0" w:color="auto"/>
-              <w:right w:val="single" w:sz="4" w:space="0" w:color="auto"/>
-            </w:tcBorders>
-          </w:tcPr>
-          <w:p>
-            <w:pPr>
-              <w:spacing w:after="0" w:line="240" w:lineRule="auto"/>
-              <w:rPr>
-                <w:rFonts w:ascii="Calibri" w:eastAsia="Times New Roman" w:hAnsi="Calibri" w:cs="Times New Roman"/>
-                <w:color w:val="000000"/>
-                <w:lang w:eastAsia="es-AR"/>
-              </w:rPr>
-            </w:pPr>
-          </w:p>
-        </w:tc>
-      </w:tr>
-      <w:tr>
-        <w:trPr>
-          <w:trHeight w:val="300"/>
-        </w:trPr>
-        <w:tc>
-          <w:tcPr>
-            <w:tcW w:w="2020" w:type="dxa"/>
-            <w:vMerge/>
-            <w:tcBorders>
-              <w:top w:val="nil"/>
-              <w:left w:val="single" w:sz="4" w:space="0" w:color="auto"/>
-              <w:bottom w:val="single" w:sz="4" w:space="0" w:color="auto"/>
-              <w:right w:val="single" w:sz="4" w:space="0" w:color="auto"/>
-            </w:tcBorders>
-            <w:shd w:val="clear" w:color="auto" w:fill="auto"/>
-            <w:noWrap/>
-            <w:vAlign w:val="center"/>
-            <w:hideMark/>
-          </w:tcPr>
-          <w:p>
-            <w:pPr>
-              <w:spacing w:after="0" w:line="240" w:lineRule="auto"/>
-              <w:jc w:val="center"/>
-              <w:rPr>
-                <w:rFonts w:ascii="Calibri" w:eastAsia="Times New Roman" w:hAnsi="Calibri" w:cs="Times New Roman"/>
-                <w:color w:val="000000"/>
-                <w:lang w:eastAsia="es-AR"/>
-              </w:rPr>
-            </w:pPr>
-          </w:p>
-        </w:tc>
-        <w:tc>
-          <w:tcPr>
-            <w:tcW w:w="5493" w:type="dxa"/>
-            <w:tcBorders>
-              <w:top w:val="nil"/>
-              <w:left w:val="nil"/>
-              <w:bottom w:val="single" w:sz="4" w:space="0" w:color="auto"/>
-              <w:right w:val="single" w:sz="4" w:space="0" w:color="auto"/>
-            </w:tcBorders>
-            <w:shd w:val="clear" w:color="auto" w:fill="auto"/>
-            <w:noWrap/>
-            <w:vAlign w:val="bottom"/>
-            <w:hideMark/>
-          </w:tcPr>
-          <w:p>
-            <w:pPr>
-              <w:spacing w:after="0" w:line="240" w:lineRule="auto"/>
-              <w:rPr>
-                <w:rFonts w:ascii="Calibri" w:eastAsia="Times New Roman" w:hAnsi="Calibri" w:cs="Times New Roman"/>
-                <w:color w:val="000000"/>
-                <w:lang w:eastAsia="es-AR"/>
-              </w:rPr>
-            </w:pPr>
-            <w:r>
-              <w:rPr>
-                <w:rFonts w:ascii="Calibri" w:eastAsia="Times New Roman" w:hAnsi="Calibri" w:cs="Times New Roman"/>
-                <w:color w:val="000000"/>
-                <w:lang w:eastAsia="es-AR"/>
-              </w:rPr>
-              <w:t>CU – Registrar diagnóstico</w:t>
-            </w:r>
-          </w:p>
-        </w:tc>
-        <w:tc>
-          <w:tcPr>
-            <w:tcW w:w="1418" w:type="dxa"/>
-            <w:vMerge/>
-            <w:tcBorders>
-              <w:top w:val="single" w:sz="4" w:space="0" w:color="auto"/>
-              <w:left w:val="nil"/>
-              <w:bottom w:val="single" w:sz="4" w:space="0" w:color="auto"/>
-              <w:right w:val="single" w:sz="4" w:space="0" w:color="auto"/>
-            </w:tcBorders>
-          </w:tcPr>
-          <w:p>
-            <w:pPr>
-              <w:spacing w:after="0" w:line="240" w:lineRule="auto"/>
-              <w:rPr>
-                <w:rFonts w:ascii="Calibri" w:eastAsia="Times New Roman" w:hAnsi="Calibri" w:cs="Times New Roman"/>
-                <w:color w:val="000000"/>
-                <w:lang w:eastAsia="es-AR"/>
-              </w:rPr>
-            </w:pPr>
-          </w:p>
-        </w:tc>
-      </w:tr>
-      <w:tr>
-        <w:trPr>
-          <w:trHeight w:val="300"/>
-        </w:trPr>
-        <w:tc>
-          <w:tcPr>
-            <w:tcW w:w="2020" w:type="dxa"/>
-            <w:vMerge/>
-            <w:tcBorders>
-              <w:top w:val="nil"/>
-              <w:left w:val="single" w:sz="4" w:space="0" w:color="auto"/>
-              <w:bottom w:val="single" w:sz="4" w:space="0" w:color="auto"/>
-              <w:right w:val="single" w:sz="4" w:space="0" w:color="auto"/>
-            </w:tcBorders>
-            <w:shd w:val="clear" w:color="auto" w:fill="auto"/>
-            <w:noWrap/>
-            <w:vAlign w:val="center"/>
-            <w:hideMark/>
-          </w:tcPr>
-          <w:p>
-            <w:pPr>
-              <w:spacing w:after="0" w:line="240" w:lineRule="auto"/>
-              <w:jc w:val="center"/>
-              <w:rPr>
-                <w:rFonts w:ascii="Calibri" w:eastAsia="Times New Roman" w:hAnsi="Calibri" w:cs="Times New Roman"/>
-                <w:color w:val="000000"/>
-                <w:lang w:eastAsia="es-AR"/>
-              </w:rPr>
-            </w:pPr>
-          </w:p>
-        </w:tc>
-        <w:tc>
-          <w:tcPr>
-            <w:tcW w:w="5493" w:type="dxa"/>
-            <w:tcBorders>
-              <w:top w:val="nil"/>
-              <w:left w:val="nil"/>
-              <w:bottom w:val="single" w:sz="4" w:space="0" w:color="auto"/>
-              <w:right w:val="single" w:sz="4" w:space="0" w:color="auto"/>
-            </w:tcBorders>
-            <w:shd w:val="clear" w:color="auto" w:fill="auto"/>
-            <w:noWrap/>
-            <w:vAlign w:val="bottom"/>
-            <w:hideMark/>
-          </w:tcPr>
-          <w:p>
-            <w:pPr>
-              <w:spacing w:after="0" w:line="240" w:lineRule="auto"/>
-              <w:rPr>
-                <w:rFonts w:ascii="Calibri" w:eastAsia="Times New Roman" w:hAnsi="Calibri" w:cs="Times New Roman"/>
-                <w:color w:val="000000"/>
-                <w:lang w:eastAsia="es-AR"/>
-              </w:rPr>
-            </w:pPr>
-            <w:r>
-              <w:rPr>
-                <w:rFonts w:ascii="Calibri" w:eastAsia="Times New Roman" w:hAnsi="Calibri" w:cs="Times New Roman"/>
-                <w:color w:val="000000"/>
-                <w:lang w:eastAsia="es-AR"/>
-              </w:rPr>
-              <w:t>CU – Iniciar sesión</w:t>
-            </w:r>
-          </w:p>
-        </w:tc>
-        <w:tc>
-          <w:tcPr>
-            <w:tcW w:w="1418" w:type="dxa"/>
-            <w:vMerge/>
-            <w:tcBorders>
-              <w:top w:val="single" w:sz="4" w:space="0" w:color="auto"/>
-              <w:left w:val="nil"/>
-              <w:bottom w:val="single" w:sz="4" w:space="0" w:color="auto"/>
-              <w:right w:val="single" w:sz="4" w:space="0" w:color="auto"/>
-            </w:tcBorders>
-          </w:tcPr>
-          <w:p>
-            <w:pPr>
-              <w:spacing w:after="0" w:line="240" w:lineRule="auto"/>
-              <w:rPr>
-                <w:rFonts w:ascii="Calibri" w:eastAsia="Times New Roman" w:hAnsi="Calibri" w:cs="Times New Roman"/>
-                <w:color w:val="000000"/>
-                <w:lang w:eastAsia="es-AR"/>
-              </w:rPr>
-            </w:pPr>
-          </w:p>
-        </w:tc>
-      </w:tr>
-      <w:tr>
-        <w:trPr>
-          <w:trHeight w:val="300"/>
-        </w:trPr>
-        <w:tc>
-          <w:tcPr>
-            <w:tcW w:w="2020" w:type="dxa"/>
-            <w:vMerge/>
-            <w:tcBorders>
-              <w:top w:val="nil"/>
-              <w:left w:val="single" w:sz="4" w:space="0" w:color="auto"/>
-              <w:bottom w:val="single" w:sz="4" w:space="0" w:color="auto"/>
-              <w:right w:val="single" w:sz="4" w:space="0" w:color="auto"/>
-            </w:tcBorders>
-            <w:vAlign w:val="center"/>
-            <w:hideMark/>
-          </w:tcPr>
-          <w:p>
-            <w:pPr>
-              <w:spacing w:after="0" w:line="240" w:lineRule="auto"/>
-              <w:rPr>
-                <w:rFonts w:ascii="Calibri" w:eastAsia="Times New Roman" w:hAnsi="Calibri" w:cs="Times New Roman"/>
-                <w:color w:val="000000"/>
-                <w:lang w:eastAsia="es-AR"/>
-              </w:rPr>
-            </w:pPr>
-          </w:p>
-        </w:tc>
-        <w:tc>
-          <w:tcPr>
-            <w:tcW w:w="5493" w:type="dxa"/>
-            <w:tcBorders>
-              <w:top w:val="nil"/>
-              <w:left w:val="nil"/>
-              <w:bottom w:val="single" w:sz="4" w:space="0" w:color="auto"/>
-              <w:right w:val="single" w:sz="4" w:space="0" w:color="auto"/>
-            </w:tcBorders>
-            <w:shd w:val="clear" w:color="auto" w:fill="auto"/>
-            <w:noWrap/>
-            <w:vAlign w:val="bottom"/>
-            <w:hideMark/>
-          </w:tcPr>
-          <w:p>
-            <w:pPr>
-              <w:spacing w:after="0" w:line="240" w:lineRule="auto"/>
-              <w:rPr>
-                <w:rFonts w:ascii="Calibri" w:eastAsia="Times New Roman" w:hAnsi="Calibri" w:cs="Times New Roman"/>
-                <w:color w:val="000000"/>
-                <w:lang w:eastAsia="es-AR"/>
-              </w:rPr>
-            </w:pPr>
-            <w:r>
-              <w:rPr>
-                <w:rFonts w:ascii="Calibri" w:eastAsia="Times New Roman" w:hAnsi="Calibri" w:cs="Times New Roman"/>
-                <w:color w:val="000000"/>
-                <w:lang w:eastAsia="es-AR"/>
-              </w:rPr>
-              <w:t xml:space="preserve">CU – Recuperar </w:t>
-            </w:r>
-            <w:proofErr w:type="spellStart"/>
-            <w:r>
-              <w:rPr>
-                <w:rFonts w:ascii="Calibri" w:eastAsia="Times New Roman" w:hAnsi="Calibri" w:cs="Times New Roman"/>
-                <w:color w:val="000000"/>
-                <w:lang w:eastAsia="es-AR"/>
-              </w:rPr>
-              <w:t>password</w:t>
-            </w:r>
-            <w:proofErr w:type="spellEnd"/>
-          </w:p>
-        </w:tc>
-        <w:tc>
-          <w:tcPr>
-            <w:tcW w:w="1418" w:type="dxa"/>
-            <w:vMerge/>
-            <w:tcBorders>
-              <w:top w:val="single" w:sz="4" w:space="0" w:color="auto"/>
-              <w:left w:val="nil"/>
-              <w:bottom w:val="single" w:sz="4" w:space="0" w:color="auto"/>
-              <w:right w:val="single" w:sz="4" w:space="0" w:color="auto"/>
-            </w:tcBorders>
-          </w:tcPr>
-          <w:p>
-            <w:pPr>
-              <w:spacing w:after="0" w:line="240" w:lineRule="auto"/>
-              <w:rPr>
-                <w:rFonts w:ascii="Calibri" w:eastAsia="Times New Roman" w:hAnsi="Calibri" w:cs="Times New Roman"/>
-                <w:color w:val="000000"/>
-                <w:lang w:eastAsia="es-AR"/>
-              </w:rPr>
-            </w:pPr>
-          </w:p>
-        </w:tc>
-      </w:tr>
-      <w:tr>
-        <w:trPr>
-          <w:trHeight w:val="300"/>
-        </w:trPr>
-        <w:tc>
-          <w:tcPr>
-            <w:tcW w:w="2020" w:type="dxa"/>
-            <w:tcBorders>
-              <w:left w:val="single" w:sz="4" w:space="0" w:color="auto"/>
-              <w:bottom w:val="single" w:sz="4" w:space="0" w:color="auto"/>
-              <w:right w:val="single" w:sz="4" w:space="0" w:color="auto"/>
-            </w:tcBorders>
-            <w:vAlign w:val="center"/>
-          </w:tcPr>
-          <w:p>
-            <w:pPr>
-              <w:spacing w:after="0" w:line="240" w:lineRule="auto"/>
-              <w:jc w:val="center"/>
-              <w:rPr>
-                <w:rFonts w:ascii="Calibri" w:eastAsia="Times New Roman" w:hAnsi="Calibri" w:cs="Times New Roman"/>
-                <w:color w:val="000000"/>
-                <w:lang w:eastAsia="es-AR"/>
-              </w:rPr>
-            </w:pPr>
-            <w:r>
-              <w:rPr>
-                <w:rFonts w:ascii="Calibri" w:eastAsia="Times New Roman" w:hAnsi="Calibri" w:cs="Times New Roman"/>
-                <w:color w:val="000000"/>
-                <w:lang w:eastAsia="es-AR"/>
-              </w:rPr>
-              <w:t xml:space="preserve">Documento de Evaluación de Pruebas </w:t>
-            </w:r>
-          </w:p>
-        </w:tc>
-        <w:tc>
-          <w:tcPr>
-            <w:tcW w:w="5493" w:type="dxa"/>
-            <w:tcBorders>
-              <w:top w:val="nil"/>
-              <w:left w:val="nil"/>
-              <w:bottom w:val="single" w:sz="4" w:space="0" w:color="auto"/>
-              <w:right w:val="single" w:sz="4" w:space="0" w:color="auto"/>
-            </w:tcBorders>
-            <w:shd w:val="clear" w:color="auto" w:fill="auto"/>
-            <w:noWrap/>
-            <w:vAlign w:val="center"/>
-          </w:tcPr>
-          <w:p>
-            <w:pPr>
-              <w:spacing w:after="0" w:line="240" w:lineRule="auto"/>
-              <w:jc w:val="center"/>
-              <w:rPr>
-                <w:rFonts w:ascii="Calibri" w:eastAsia="Times New Roman" w:hAnsi="Calibri" w:cs="Times New Roman"/>
-                <w:color w:val="000000"/>
-                <w:lang w:eastAsia="es-AR"/>
-              </w:rPr>
-            </w:pPr>
-            <w:r>
-              <w:rPr>
-                <w:rFonts w:ascii="Calibri" w:eastAsia="Times New Roman" w:hAnsi="Calibri" w:cs="Times New Roman"/>
-                <w:color w:val="000000"/>
-                <w:lang w:eastAsia="es-AR"/>
-              </w:rPr>
-              <w:t xml:space="preserve">Se realizará el correspondiente documento de evaluación de pruebas conteniendo los </w:t>
-            </w:r>
-            <w:proofErr w:type="spellStart"/>
-            <w:r>
-              <w:rPr>
-                <w:rFonts w:ascii="Calibri" w:eastAsia="Times New Roman" w:hAnsi="Calibri" w:cs="Times New Roman"/>
-                <w:color w:val="000000"/>
-                <w:lang w:eastAsia="es-AR"/>
-              </w:rPr>
-              <w:t>bugs</w:t>
-            </w:r>
-            <w:proofErr w:type="spellEnd"/>
-            <w:r>
-              <w:rPr>
-                <w:rFonts w:ascii="Calibri" w:eastAsia="Times New Roman" w:hAnsi="Calibri" w:cs="Times New Roman"/>
-                <w:color w:val="000000"/>
-                <w:lang w:eastAsia="es-AR"/>
-              </w:rPr>
-              <w:t>.</w:t>
-            </w:r>
-          </w:p>
-        </w:tc>
-        <w:tc>
-          <w:tcPr>
-            <w:tcW w:w="1418" w:type="dxa"/>
-            <w:tcBorders>
-              <w:top w:val="single" w:sz="4" w:space="0" w:color="auto"/>
-              <w:left w:val="nil"/>
-              <w:bottom w:val="single" w:sz="4" w:space="0" w:color="auto"/>
-              <w:right w:val="single" w:sz="4" w:space="0" w:color="auto"/>
-            </w:tcBorders>
-          </w:tcPr>
-          <w:p>
-            <w:pPr>
-              <w:spacing w:after="0" w:line="240" w:lineRule="auto"/>
-              <w:rPr>
-                <w:rFonts w:ascii="Calibri" w:eastAsia="Times New Roman" w:hAnsi="Calibri" w:cs="Times New Roman"/>
-                <w:color w:val="000000"/>
-                <w:lang w:eastAsia="es-AR"/>
-              </w:rPr>
-            </w:pPr>
-            <w:r>
-              <w:rPr>
-                <w:rFonts w:ascii="Calibri" w:eastAsia="Times New Roman" w:hAnsi="Calibri" w:cs="Times New Roman"/>
-                <w:color w:val="000000"/>
-                <w:lang w:eastAsia="es-AR"/>
-              </w:rPr>
-              <w:t>Sí.</w:t>
+          </w:tcPr>
+          <w:p>
+            <w:pPr>
+              <w:spacing w:after="0" w:line="240" w:lineRule="auto"/>
+              <w:rPr>
+                <w:rFonts w:ascii="Calibri" w:eastAsia="Times New Roman" w:hAnsi="Calibri" w:cs="Times New Roman"/>
+                <w:color w:val="000000"/>
+                <w:lang w:eastAsia="es-AR"/>
+              </w:rPr>
+            </w:pPr>
+            <w:r>
+              <w:rPr>
+                <w:rFonts w:ascii="Calibri" w:eastAsia="Times New Roman" w:hAnsi="Calibri" w:cs="Times New Roman"/>
+                <w:color w:val="000000"/>
+                <w:lang w:eastAsia="es-AR"/>
+              </w:rPr>
+              <w:t>No.</w:t>
             </w:r>
           </w:p>
         </w:tc>
@@ -8565,9 +9171,9 @@
       <w:pPr>
         <w:pStyle w:val="Ttulo2"/>
       </w:pPr>
-      <w:bookmarkStart w:id="10" w:name="_Toc363295221"/>
+      <w:bookmarkStart w:id="10" w:name="_Toc364785354"/>
       <w:r>
-        <w:t>Distribución de Software</w:t>
+        <w:t>Nivel de Esfuerzo</w:t>
       </w:r>
       <w:bookmarkEnd w:id="10"/>
     </w:p>
@@ -8579,7 +9185,7 @@
           <w:left w:w="70" w:type="dxa"/>
           <w:right w:w="70" w:type="dxa"/>
         </w:tblCellMar>
-        <w:tblLook w:val="04A0"/>
+        <w:tblLook w:val="04A0" w:firstRow="1" w:lastRow="0" w:firstColumn="1" w:lastColumn="0" w:noHBand="0" w:noVBand="1"/>
       </w:tblPr>
       <w:tblGrid>
         <w:gridCol w:w="2020"/>
@@ -8719,7 +9325,23 @@
                 <w:color w:val="000000"/>
                 <w:lang w:eastAsia="es-AR"/>
               </w:rPr>
-              <w:t>Plan de Distribución</w:t>
+              <w:t xml:space="preserve">Preparar </w:t>
+            </w:r>
+            <w:r>
+              <w:rPr>
+                <w:rFonts w:ascii="Calibri" w:eastAsia="Times New Roman" w:hAnsi="Calibri" w:cs="Times New Roman"/>
+                <w:color w:val="000000"/>
+                <w:lang w:eastAsia="es-AR"/>
+              </w:rPr>
+              <w:t xml:space="preserve">Documento de </w:t>
+            </w:r>
+            <w:r>
+              <w:rPr>
+                <w:rFonts w:ascii="Calibri" w:eastAsia="Times New Roman" w:hAnsi="Calibri" w:cs="Times New Roman"/>
+                <w:color w:val="000000"/>
+                <w:lang w:eastAsia="es-AR"/>
+              </w:rPr>
+              <w:t>Presentación de Iteración</w:t>
             </w:r>
           </w:p>
         </w:tc>
@@ -8734,17 +9356,26 @@
             </w:tcBorders>
             <w:shd w:val="clear" w:color="auto" w:fill="auto"/>
             <w:noWrap/>
-            <w:vAlign w:val="bottom"/>
-          </w:tcPr>
-          <w:p>
-            <w:pPr>
-              <w:spacing w:after="0" w:line="240" w:lineRule="auto"/>
-              <w:rPr>
-                <w:rFonts w:ascii="Calibri" w:eastAsia="Times New Roman" w:hAnsi="Calibri" w:cs="Times New Roman"/>
-                <w:color w:val="000000"/>
-                <w:lang w:eastAsia="es-AR"/>
-              </w:rPr>
-            </w:pPr>
+            <w:vAlign w:val="center"/>
+          </w:tcPr>
+          <w:p>
+            <w:pPr>
+              <w:spacing w:after="0" w:line="240" w:lineRule="auto"/>
+              <w:jc w:val="center"/>
+              <w:rPr>
+                <w:rFonts w:ascii="Calibri" w:eastAsia="Times New Roman" w:hAnsi="Calibri" w:cs="Times New Roman"/>
+                <w:color w:val="000000"/>
+                <w:lang w:eastAsia="es-AR"/>
+              </w:rPr>
+            </w:pPr>
+            <w:r>
+              <w:rPr>
+                <w:rFonts w:ascii="Calibri" w:eastAsia="Times New Roman" w:hAnsi="Calibri" w:cs="Times New Roman"/>
+                <w:color w:val="000000"/>
+                <w:lang w:eastAsia="es-AR"/>
+              </w:rPr>
+              <w:t>En caso que corresponda, se confeccionará la presentación de la iteración.</w:t>
+            </w:r>
           </w:p>
         </w:tc>
         <w:tc>
@@ -8772,7 +9403,7 @@
                 <w:color w:val="000000"/>
                 <w:lang w:eastAsia="es-AR"/>
               </w:rPr>
-              <w:t>No.</w:t>
+              <w:t>Si.</w:t>
             </w:r>
           </w:p>
         </w:tc>
@@ -8789,41 +9420,39 @@
               <w:bottom w:val="single" w:sz="4" w:space="0" w:color="auto"/>
               <w:right w:val="single" w:sz="4" w:space="0" w:color="auto"/>
             </w:tcBorders>
+            <w:vAlign w:val="center"/>
+          </w:tcPr>
+          <w:p>
+            <w:pPr>
+              <w:spacing w:after="0" w:line="240" w:lineRule="auto"/>
+              <w:jc w:val="center"/>
+              <w:rPr>
+                <w:rFonts w:ascii="Calibri" w:eastAsia="Times New Roman" w:hAnsi="Calibri" w:cs="Times New Roman"/>
+                <w:color w:val="000000"/>
+                <w:lang w:eastAsia="es-AR"/>
+              </w:rPr>
+            </w:pPr>
+            <w:r>
+              <w:rPr>
+                <w:rFonts w:ascii="Calibri" w:eastAsia="Times New Roman" w:hAnsi="Calibri" w:cs="Times New Roman"/>
+                <w:color w:val="000000"/>
+                <w:lang w:eastAsia="es-AR"/>
+              </w:rPr>
+              <w:t>Investigaciones</w:t>
+            </w:r>
+          </w:p>
+        </w:tc>
+        <w:tc>
+          <w:tcPr>
+            <w:tcW w:w="5493" w:type="dxa"/>
+            <w:tcBorders>
+              <w:top w:val="nil"/>
+              <w:left w:val="nil"/>
+              <w:bottom w:val="single" w:sz="4" w:space="0" w:color="auto"/>
+              <w:right w:val="single" w:sz="4" w:space="0" w:color="auto"/>
+            </w:tcBorders>
             <w:shd w:val="clear" w:color="auto" w:fill="auto"/>
             <w:noWrap/>
-            <w:vAlign w:val="center"/>
-          </w:tcPr>
-          <w:p>
-            <w:pPr>
-              <w:spacing w:after="0" w:line="240" w:lineRule="auto"/>
-              <w:jc w:val="center"/>
-              <w:rPr>
-                <w:rFonts w:ascii="Calibri" w:eastAsia="Times New Roman" w:hAnsi="Calibri" w:cs="Times New Roman"/>
-                <w:color w:val="000000"/>
-                <w:lang w:eastAsia="es-AR"/>
-              </w:rPr>
-            </w:pPr>
-            <w:r>
-              <w:rPr>
-                <w:rFonts w:ascii="Calibri" w:eastAsia="Times New Roman" w:hAnsi="Calibri" w:cs="Times New Roman"/>
-                <w:color w:val="000000"/>
-                <w:lang w:eastAsia="es-AR"/>
-              </w:rPr>
-              <w:t>Producir Unidad de Distribución</w:t>
-            </w:r>
-          </w:p>
-        </w:tc>
-        <w:tc>
-          <w:tcPr>
-            <w:tcW w:w="5493" w:type="dxa"/>
-            <w:tcBorders>
-              <w:top w:val="single" w:sz="4" w:space="0" w:color="auto"/>
-              <w:left w:val="nil"/>
-              <w:bottom w:val="single" w:sz="4" w:space="0" w:color="auto"/>
-              <w:right w:val="single" w:sz="4" w:space="0" w:color="auto"/>
-            </w:tcBorders>
-            <w:shd w:val="clear" w:color="auto" w:fill="auto"/>
-            <w:noWrap/>
             <w:vAlign w:val="bottom"/>
           </w:tcPr>
           <w:p>
@@ -8835,122 +9464,302 @@
                 <w:lang w:eastAsia="es-AR"/>
               </w:rPr>
             </w:pPr>
+            <w:r>
+              <w:rPr>
+                <w:rFonts w:ascii="Calibri" w:eastAsia="Times New Roman" w:hAnsi="Calibri" w:cs="Times New Roman"/>
+                <w:color w:val="000000"/>
+                <w:lang w:eastAsia="es-AR"/>
+              </w:rPr>
+              <w:t>Se investigarán los siguientes temas:</w:t>
+            </w:r>
+          </w:p>
+          <w:p>
+            <w:pPr>
+              <w:pStyle w:val="Prrafodelista"/>
+              <w:numPr>
+                <w:ilvl w:val="0"/>
+                <w:numId w:val="2"/>
+              </w:numPr>
+              <w:spacing w:after="0" w:line="240" w:lineRule="auto"/>
+              <w:rPr>
+                <w:rFonts w:ascii="Calibri" w:eastAsia="Times New Roman" w:hAnsi="Calibri" w:cs="Times New Roman"/>
+                <w:color w:val="000000"/>
+                <w:lang w:eastAsia="es-AR"/>
+              </w:rPr>
+            </w:pPr>
+            <w:r>
+              <w:rPr>
+                <w:rFonts w:ascii="Calibri" w:eastAsia="Times New Roman" w:hAnsi="Calibri" w:cs="Times New Roman"/>
+                <w:color w:val="000000"/>
+                <w:lang w:eastAsia="es-AR"/>
+              </w:rPr>
+              <w:t xml:space="preserve">Java </w:t>
+            </w:r>
+            <w:proofErr w:type="spellStart"/>
+            <w:r>
+              <w:rPr>
+                <w:rFonts w:ascii="Calibri" w:eastAsia="Times New Roman" w:hAnsi="Calibri" w:cs="Times New Roman"/>
+                <w:color w:val="000000"/>
+                <w:lang w:eastAsia="es-AR"/>
+              </w:rPr>
+              <w:t>Fx</w:t>
+            </w:r>
+            <w:proofErr w:type="spellEnd"/>
+          </w:p>
+          <w:p>
+            <w:pPr>
+              <w:pStyle w:val="Prrafodelista"/>
+              <w:numPr>
+                <w:ilvl w:val="0"/>
+                <w:numId w:val="2"/>
+              </w:numPr>
+              <w:spacing w:after="0" w:line="240" w:lineRule="auto"/>
+              <w:rPr>
+                <w:rFonts w:ascii="Calibri" w:eastAsia="Times New Roman" w:hAnsi="Calibri" w:cs="Times New Roman"/>
+                <w:color w:val="000000"/>
+                <w:lang w:eastAsia="es-AR"/>
+              </w:rPr>
+            </w:pPr>
+            <w:r>
+              <w:rPr>
+                <w:rFonts w:ascii="Calibri" w:eastAsia="Times New Roman" w:hAnsi="Calibri" w:cs="Times New Roman"/>
+                <w:color w:val="000000"/>
+                <w:lang w:eastAsia="es-AR"/>
+              </w:rPr>
+              <w:t>Seguridad</w:t>
+            </w:r>
+          </w:p>
+          <w:p>
+            <w:pPr>
+              <w:pStyle w:val="Prrafodelista"/>
+              <w:numPr>
+                <w:ilvl w:val="0"/>
+                <w:numId w:val="2"/>
+              </w:numPr>
+              <w:spacing w:after="0" w:line="240" w:lineRule="auto"/>
+              <w:rPr>
+                <w:rFonts w:ascii="Calibri" w:eastAsia="Times New Roman" w:hAnsi="Calibri" w:cs="Times New Roman"/>
+                <w:color w:val="000000"/>
+                <w:lang w:eastAsia="es-AR"/>
+              </w:rPr>
+            </w:pPr>
+            <w:r>
+              <w:rPr>
+                <w:rFonts w:ascii="Calibri" w:eastAsia="Times New Roman" w:hAnsi="Calibri" w:cs="Times New Roman"/>
+                <w:color w:val="000000"/>
+                <w:lang w:eastAsia="es-AR"/>
+              </w:rPr>
+              <w:t xml:space="preserve">Encriptación de </w:t>
+            </w:r>
+            <w:r>
+              <w:rPr>
+                <w:rFonts w:ascii="Calibri" w:eastAsia="Times New Roman" w:hAnsi="Calibri" w:cs="Times New Roman"/>
+                <w:color w:val="000000"/>
+                <w:lang w:eastAsia="es-AR"/>
+              </w:rPr>
+              <w:t>d</w:t>
+            </w:r>
+            <w:r>
+              <w:rPr>
+                <w:rFonts w:ascii="Calibri" w:eastAsia="Times New Roman" w:hAnsi="Calibri" w:cs="Times New Roman"/>
+                <w:color w:val="000000"/>
+                <w:lang w:eastAsia="es-AR"/>
+              </w:rPr>
+              <w:t>atos</w:t>
+            </w:r>
+          </w:p>
+          <w:p>
+            <w:pPr>
+              <w:pStyle w:val="Prrafodelista"/>
+              <w:numPr>
+                <w:ilvl w:val="0"/>
+                <w:numId w:val="2"/>
+              </w:numPr>
+              <w:spacing w:after="0" w:line="240" w:lineRule="auto"/>
+              <w:rPr>
+                <w:rFonts w:ascii="Calibri" w:eastAsia="Times New Roman" w:hAnsi="Calibri" w:cs="Times New Roman"/>
+                <w:color w:val="000000"/>
+                <w:lang w:eastAsia="es-AR"/>
+              </w:rPr>
+            </w:pPr>
+            <w:r>
+              <w:rPr>
+                <w:rFonts w:ascii="Calibri" w:eastAsia="Times New Roman" w:hAnsi="Calibri" w:cs="Times New Roman"/>
+                <w:color w:val="000000"/>
+                <w:lang w:eastAsia="es-AR"/>
+              </w:rPr>
+              <w:t xml:space="preserve">Manejo de </w:t>
+            </w:r>
+            <w:r>
+              <w:rPr>
+                <w:rFonts w:ascii="Calibri" w:eastAsia="Times New Roman" w:hAnsi="Calibri" w:cs="Times New Roman"/>
+                <w:color w:val="000000"/>
+                <w:lang w:eastAsia="es-AR"/>
+              </w:rPr>
+              <w:t>u</w:t>
+            </w:r>
+            <w:r>
+              <w:rPr>
+                <w:rFonts w:ascii="Calibri" w:eastAsia="Times New Roman" w:hAnsi="Calibri" w:cs="Times New Roman"/>
+                <w:color w:val="000000"/>
+                <w:lang w:eastAsia="es-AR"/>
+              </w:rPr>
+              <w:t>suarios</w:t>
+            </w:r>
+          </w:p>
+          <w:p>
+            <w:pPr>
+              <w:pStyle w:val="Prrafodelista"/>
+              <w:numPr>
+                <w:ilvl w:val="0"/>
+                <w:numId w:val="2"/>
+              </w:numPr>
+              <w:spacing w:after="0" w:line="240" w:lineRule="auto"/>
+              <w:rPr>
+                <w:rFonts w:ascii="Calibri" w:eastAsia="Times New Roman" w:hAnsi="Calibri" w:cs="Times New Roman"/>
+                <w:color w:val="000000"/>
+                <w:lang w:eastAsia="es-AR"/>
+              </w:rPr>
+            </w:pPr>
+            <w:r>
+              <w:rPr>
+                <w:rFonts w:ascii="Calibri" w:eastAsia="Times New Roman" w:hAnsi="Calibri" w:cs="Times New Roman"/>
+                <w:color w:val="000000"/>
+                <w:lang w:eastAsia="es-AR"/>
+              </w:rPr>
+              <w:t>Métricas sobre gestión</w:t>
+            </w:r>
+          </w:p>
+          <w:p>
+            <w:pPr>
+              <w:pStyle w:val="Prrafodelista"/>
+              <w:numPr>
+                <w:ilvl w:val="0"/>
+                <w:numId w:val="2"/>
+              </w:numPr>
+              <w:spacing w:after="0" w:line="240" w:lineRule="auto"/>
+              <w:rPr>
+                <w:rFonts w:ascii="Calibri" w:eastAsia="Times New Roman" w:hAnsi="Calibri" w:cs="Times New Roman"/>
+                <w:color w:val="000000"/>
+                <w:lang w:eastAsia="es-AR"/>
+              </w:rPr>
+            </w:pPr>
+            <w:r>
+              <w:rPr>
+                <w:rFonts w:ascii="Calibri" w:eastAsia="Times New Roman" w:hAnsi="Calibri" w:cs="Times New Roman"/>
+                <w:color w:val="000000"/>
+                <w:lang w:eastAsia="es-AR"/>
+              </w:rPr>
+              <w:t>Hojas de estilo (</w:t>
+            </w:r>
+            <w:r>
+              <w:rPr>
+                <w:rFonts w:ascii="Calibri" w:eastAsia="Times New Roman" w:hAnsi="Calibri" w:cs="Times New Roman"/>
+                <w:color w:val="000000"/>
+                <w:lang w:eastAsia="es-AR"/>
+              </w:rPr>
+              <w:t>CSS</w:t>
+            </w:r>
+            <w:r>
+              <w:rPr>
+                <w:rFonts w:ascii="Calibri" w:eastAsia="Times New Roman" w:hAnsi="Calibri" w:cs="Times New Roman"/>
+                <w:color w:val="000000"/>
+                <w:lang w:eastAsia="es-AR"/>
+              </w:rPr>
+              <w:t>)</w:t>
+            </w:r>
+          </w:p>
+          <w:p>
+            <w:pPr>
+              <w:pStyle w:val="Prrafodelista"/>
+              <w:numPr>
+                <w:ilvl w:val="0"/>
+                <w:numId w:val="2"/>
+              </w:numPr>
+              <w:spacing w:after="0" w:line="240" w:lineRule="auto"/>
+              <w:rPr>
+                <w:rFonts w:ascii="Calibri" w:eastAsia="Times New Roman" w:hAnsi="Calibri" w:cs="Times New Roman"/>
+                <w:color w:val="000000"/>
+                <w:lang w:eastAsia="es-AR"/>
+              </w:rPr>
+            </w:pPr>
+            <w:r>
+              <w:rPr>
+                <w:rFonts w:ascii="Calibri" w:eastAsia="Times New Roman" w:hAnsi="Calibri" w:cs="Times New Roman"/>
+                <w:color w:val="000000"/>
+                <w:lang w:eastAsia="es-AR"/>
+              </w:rPr>
+              <w:t xml:space="preserve">JSF - </w:t>
+            </w:r>
+            <w:proofErr w:type="spellStart"/>
+            <w:r>
+              <w:rPr>
+                <w:rFonts w:ascii="Calibri" w:eastAsia="Times New Roman" w:hAnsi="Calibri" w:cs="Times New Roman"/>
+                <w:color w:val="000000"/>
+                <w:lang w:eastAsia="es-AR"/>
+              </w:rPr>
+              <w:t>PrimeFaces</w:t>
+            </w:r>
+            <w:proofErr w:type="spellEnd"/>
+          </w:p>
+          <w:p>
+            <w:pPr>
+              <w:pStyle w:val="Prrafodelista"/>
+              <w:numPr>
+                <w:ilvl w:val="0"/>
+                <w:numId w:val="2"/>
+              </w:numPr>
+              <w:spacing w:after="0" w:line="240" w:lineRule="auto"/>
+              <w:rPr>
+                <w:rFonts w:ascii="Calibri" w:eastAsia="Times New Roman" w:hAnsi="Calibri" w:cs="Times New Roman"/>
+                <w:color w:val="000000"/>
+                <w:lang w:eastAsia="es-AR"/>
+              </w:rPr>
+            </w:pPr>
+            <w:r>
+              <w:rPr>
+                <w:rFonts w:ascii="Calibri" w:eastAsia="Times New Roman" w:hAnsi="Calibri" w:cs="Times New Roman"/>
+                <w:color w:val="000000"/>
+                <w:lang w:eastAsia="es-AR"/>
+              </w:rPr>
+              <w:t>Java</w:t>
+            </w:r>
+            <w:r>
+              <w:rPr>
+                <w:rFonts w:ascii="Calibri" w:eastAsia="Times New Roman" w:hAnsi="Calibri" w:cs="Times New Roman"/>
+                <w:color w:val="000000"/>
+                <w:lang w:eastAsia="es-AR"/>
+              </w:rPr>
+              <w:t xml:space="preserve"> Web</w:t>
+            </w:r>
           </w:p>
         </w:tc>
         <w:tc>
           <w:tcPr>
             <w:tcW w:w="1418" w:type="dxa"/>
             <w:tcBorders>
-              <w:top w:val="single" w:sz="4" w:space="0" w:color="auto"/>
-              <w:left w:val="nil"/>
-              <w:bottom w:val="single" w:sz="4" w:space="0" w:color="auto"/>
-              <w:right w:val="single" w:sz="4" w:space="0" w:color="auto"/>
-            </w:tcBorders>
-          </w:tcPr>
-          <w:p>
-            <w:pPr>
-              <w:spacing w:after="0" w:line="240" w:lineRule="auto"/>
-              <w:rPr>
-                <w:rFonts w:ascii="Calibri" w:eastAsia="Times New Roman" w:hAnsi="Calibri" w:cs="Times New Roman"/>
-                <w:color w:val="000000"/>
-                <w:lang w:eastAsia="es-AR"/>
-              </w:rPr>
-            </w:pPr>
-            <w:r>
-              <w:rPr>
-                <w:rFonts w:ascii="Calibri" w:eastAsia="Times New Roman" w:hAnsi="Calibri" w:cs="Times New Roman"/>
-                <w:color w:val="000000"/>
-                <w:lang w:eastAsia="es-AR"/>
-              </w:rPr>
-              <w:t>No.</w:t>
-            </w:r>
-          </w:p>
-        </w:tc>
-      </w:tr>
-      <w:tr>
-        <w:trPr>
-          <w:trHeight w:val="300"/>
-        </w:trPr>
-        <w:tc>
-          <w:tcPr>
-            <w:tcW w:w="2020" w:type="dxa"/>
-            <w:tcBorders>
-              <w:left w:val="single" w:sz="4" w:space="0" w:color="auto"/>
-              <w:bottom w:val="single" w:sz="4" w:space="0" w:color="auto"/>
-              <w:right w:val="single" w:sz="4" w:space="0" w:color="auto"/>
-            </w:tcBorders>
-            <w:vAlign w:val="center"/>
-          </w:tcPr>
-          <w:p>
-            <w:pPr>
-              <w:spacing w:after="0" w:line="240" w:lineRule="auto"/>
-              <w:jc w:val="center"/>
-              <w:rPr>
-                <w:rFonts w:ascii="Calibri" w:eastAsia="Times New Roman" w:hAnsi="Calibri" w:cs="Times New Roman"/>
-                <w:color w:val="000000"/>
-                <w:lang w:eastAsia="es-AR"/>
-              </w:rPr>
-            </w:pPr>
-            <w:r>
-              <w:rPr>
-                <w:rFonts w:ascii="Calibri" w:eastAsia="Times New Roman" w:hAnsi="Calibri" w:cs="Times New Roman"/>
-                <w:color w:val="000000"/>
-                <w:lang w:eastAsia="es-AR"/>
-              </w:rPr>
-              <w:t>Plan de Capacitaciones</w:t>
-            </w:r>
-          </w:p>
-        </w:tc>
-        <w:tc>
-          <w:tcPr>
-            <w:tcW w:w="5493" w:type="dxa"/>
-            <w:tcBorders>
               <w:top w:val="nil"/>
               <w:left w:val="nil"/>
               <w:bottom w:val="single" w:sz="4" w:space="0" w:color="auto"/>
               <w:right w:val="single" w:sz="4" w:space="0" w:color="auto"/>
             </w:tcBorders>
-            <w:shd w:val="clear" w:color="auto" w:fill="auto"/>
-            <w:noWrap/>
-            <w:vAlign w:val="bottom"/>
-          </w:tcPr>
-          <w:p>
-            <w:pPr>
-              <w:spacing w:after="0" w:line="240" w:lineRule="auto"/>
-              <w:rPr>
-                <w:rFonts w:ascii="Calibri" w:eastAsia="Times New Roman" w:hAnsi="Calibri" w:cs="Times New Roman"/>
-                <w:color w:val="000000"/>
-                <w:lang w:eastAsia="es-AR"/>
-              </w:rPr>
-            </w:pPr>
-          </w:p>
-        </w:tc>
-        <w:tc>
-          <w:tcPr>
-            <w:tcW w:w="1418" w:type="dxa"/>
-            <w:tcBorders>
-              <w:top w:val="nil"/>
-              <w:left w:val="nil"/>
-              <w:bottom w:val="single" w:sz="4" w:space="0" w:color="auto"/>
-              <w:right w:val="single" w:sz="4" w:space="0" w:color="auto"/>
-            </w:tcBorders>
-          </w:tcPr>
-          <w:p>
-            <w:pPr>
-              <w:spacing w:after="0" w:line="240" w:lineRule="auto"/>
-              <w:rPr>
-                <w:rFonts w:ascii="Calibri" w:eastAsia="Times New Roman" w:hAnsi="Calibri" w:cs="Times New Roman"/>
-                <w:color w:val="000000"/>
-                <w:lang w:eastAsia="es-AR"/>
-              </w:rPr>
-            </w:pPr>
-            <w:r>
-              <w:rPr>
-                <w:rFonts w:ascii="Calibri" w:eastAsia="Times New Roman" w:hAnsi="Calibri" w:cs="Times New Roman"/>
-                <w:color w:val="000000"/>
-                <w:lang w:eastAsia="es-AR"/>
-              </w:rPr>
-              <w:t>No.</w:t>
+          </w:tcPr>
+          <w:p>
+            <w:pPr>
+              <w:spacing w:after="0" w:line="240" w:lineRule="auto"/>
+              <w:rPr>
+                <w:rFonts w:ascii="Calibri" w:eastAsia="Times New Roman" w:hAnsi="Calibri" w:cs="Times New Roman"/>
+                <w:color w:val="000000"/>
+                <w:lang w:eastAsia="es-AR"/>
+              </w:rPr>
+            </w:pPr>
+            <w:r>
+              <w:rPr>
+                <w:rFonts w:ascii="Calibri" w:eastAsia="Times New Roman" w:hAnsi="Calibri" w:cs="Times New Roman"/>
+                <w:color w:val="000000"/>
+                <w:lang w:eastAsia="es-AR"/>
+              </w:rPr>
+              <w:t>Si.</w:t>
             </w:r>
           </w:p>
         </w:tc>
@@ -8959,604 +9768,263 @@
     <w:p/>
     <w:p>
       <w:pPr>
-        <w:pStyle w:val="Ttulo2"/>
+        <w:rPr>
+          <w:rFonts w:asciiTheme="majorHAnsi" w:eastAsiaTheme="majorEastAsia" w:hAnsiTheme="majorHAnsi" w:cstheme="majorBidi"/>
+          <w:color w:val="2E74B5" w:themeColor="accent1" w:themeShade="BF"/>
+          <w:sz w:val="32"/>
+          <w:szCs w:val="32"/>
+        </w:rPr>
       </w:pPr>
-      <w:bookmarkStart w:id="11" w:name="_Toc363295222"/>
       <w:r>
-        <w:t>Nivel de Esfuerzo</w:t>
+        <w:br w:type="page"/>
+      </w:r>
+    </w:p>
+    <w:p>
+      <w:pPr>
+        <w:pStyle w:val="Ttulo1"/>
+      </w:pPr>
+      <w:bookmarkStart w:id="11" w:name="_Toc364785355"/>
+      <w:r>
+        <w:lastRenderedPageBreak/>
+        <w:t>Resultados de la estimación realizada</w:t>
       </w:r>
       <w:bookmarkEnd w:id="11"/>
     </w:p>
-    <w:tbl>
-      <w:tblPr>
-        <w:tblW w:w="8931" w:type="dxa"/>
-        <w:tblInd w:w="-30" w:type="dxa"/>
-        <w:tblCellMar>
-          <w:left w:w="70" w:type="dxa"/>
-          <w:right w:w="70" w:type="dxa"/>
-        </w:tblCellMar>
-        <w:tblLook w:val="04A0"/>
-      </w:tblPr>
-      <w:tblGrid>
-        <w:gridCol w:w="2020"/>
-        <w:gridCol w:w="5493"/>
-        <w:gridCol w:w="1418"/>
-      </w:tblGrid>
-      <w:tr>
-        <w:trPr>
-          <w:trHeight w:val="300"/>
-        </w:trPr>
-        <w:tc>
-          <w:tcPr>
-            <w:tcW w:w="2020" w:type="dxa"/>
-            <w:tcBorders>
-              <w:top w:val="single" w:sz="4" w:space="0" w:color="auto"/>
-              <w:left w:val="single" w:sz="4" w:space="0" w:color="auto"/>
-              <w:bottom w:val="single" w:sz="4" w:space="0" w:color="auto"/>
-              <w:right w:val="single" w:sz="4" w:space="0" w:color="auto"/>
-            </w:tcBorders>
-            <w:shd w:val="clear" w:color="auto" w:fill="D0CECE" w:themeFill="background2" w:themeFillShade="E6"/>
-            <w:noWrap/>
-            <w:vAlign w:val="bottom"/>
-            <w:hideMark/>
-          </w:tcPr>
-          <w:p>
-            <w:pPr>
-              <w:spacing w:after="0" w:line="240" w:lineRule="auto"/>
-              <w:rPr>
-                <w:rFonts w:ascii="Calibri" w:eastAsia="Times New Roman" w:hAnsi="Calibri" w:cs="Times New Roman"/>
-                <w:color w:val="000000"/>
-                <w:lang w:eastAsia="es-AR"/>
-              </w:rPr>
-            </w:pPr>
-            <w:r>
-              <w:rPr>
-                <w:rFonts w:ascii="Calibri" w:eastAsia="Times New Roman" w:hAnsi="Calibri" w:cs="Times New Roman"/>
-                <w:color w:val="000000"/>
-                <w:lang w:eastAsia="es-AR"/>
-              </w:rPr>
-              <w:t>Tipo Documentación</w:t>
-            </w:r>
-          </w:p>
-        </w:tc>
-        <w:tc>
-          <w:tcPr>
-            <w:tcW w:w="5493" w:type="dxa"/>
-            <w:tcBorders>
-              <w:top w:val="single" w:sz="4" w:space="0" w:color="auto"/>
-              <w:left w:val="nil"/>
-              <w:bottom w:val="single" w:sz="4" w:space="0" w:color="auto"/>
-              <w:right w:val="single" w:sz="4" w:space="0" w:color="auto"/>
-            </w:tcBorders>
-            <w:shd w:val="clear" w:color="auto" w:fill="D0CECE" w:themeFill="background2" w:themeFillShade="E6"/>
-            <w:noWrap/>
-            <w:vAlign w:val="bottom"/>
-            <w:hideMark/>
-          </w:tcPr>
-          <w:p>
-            <w:pPr>
-              <w:spacing w:after="0" w:line="240" w:lineRule="auto"/>
-              <w:rPr>
-                <w:rFonts w:ascii="Calibri" w:eastAsia="Times New Roman" w:hAnsi="Calibri" w:cs="Times New Roman"/>
-                <w:color w:val="000000"/>
-                <w:lang w:eastAsia="es-AR"/>
-              </w:rPr>
-            </w:pPr>
-            <w:r>
-              <w:rPr>
-                <w:rFonts w:ascii="Calibri" w:eastAsia="Times New Roman" w:hAnsi="Calibri" w:cs="Times New Roman"/>
-                <w:color w:val="000000"/>
-                <w:lang w:eastAsia="es-AR"/>
-              </w:rPr>
-              <w:t>Observaciones</w:t>
-            </w:r>
-          </w:p>
-        </w:tc>
-        <w:tc>
-          <w:tcPr>
-            <w:tcW w:w="1418" w:type="dxa"/>
-            <w:tcBorders>
-              <w:top w:val="single" w:sz="4" w:space="0" w:color="auto"/>
-              <w:left w:val="nil"/>
-              <w:bottom w:val="single" w:sz="4" w:space="0" w:color="auto"/>
-              <w:right w:val="single" w:sz="4" w:space="0" w:color="auto"/>
-            </w:tcBorders>
-            <w:shd w:val="clear" w:color="auto" w:fill="D0CECE" w:themeFill="background2" w:themeFillShade="E6"/>
-          </w:tcPr>
-          <w:p>
-            <w:pPr>
-              <w:spacing w:after="0" w:line="240" w:lineRule="auto"/>
-              <w:rPr>
-                <w:rFonts w:ascii="Calibri" w:eastAsia="Times New Roman" w:hAnsi="Calibri" w:cs="Times New Roman"/>
-                <w:color w:val="000000"/>
-                <w:lang w:eastAsia="es-AR"/>
-              </w:rPr>
-            </w:pPr>
-            <w:r>
-              <w:rPr>
-                <w:rFonts w:ascii="Calibri" w:eastAsia="Times New Roman" w:hAnsi="Calibri" w:cs="Times New Roman"/>
-                <w:color w:val="000000"/>
-                <w:lang w:eastAsia="es-AR"/>
-              </w:rPr>
-              <w:t>Aplica</w:t>
-            </w:r>
-          </w:p>
-        </w:tc>
-      </w:tr>
-      <w:tr>
-        <w:trPr>
-          <w:trHeight w:val="300"/>
-        </w:trPr>
-        <w:tc>
-          <w:tcPr>
-            <w:tcW w:w="2020" w:type="dxa"/>
-            <w:tcBorders>
-              <w:left w:val="single" w:sz="4" w:space="0" w:color="auto"/>
-              <w:bottom w:val="single" w:sz="4" w:space="0" w:color="auto"/>
-              <w:right w:val="single" w:sz="4" w:space="0" w:color="auto"/>
-            </w:tcBorders>
-            <w:shd w:val="clear" w:color="auto" w:fill="auto"/>
-            <w:noWrap/>
-            <w:vAlign w:val="center"/>
-          </w:tcPr>
-          <w:p>
-            <w:pPr>
-              <w:spacing w:after="0" w:line="240" w:lineRule="auto"/>
-              <w:jc w:val="center"/>
-              <w:rPr>
-                <w:rFonts w:ascii="Calibri" w:eastAsia="Times New Roman" w:hAnsi="Calibri" w:cs="Times New Roman"/>
-                <w:color w:val="000000"/>
-                <w:lang w:eastAsia="es-AR"/>
-              </w:rPr>
-            </w:pPr>
-            <w:r>
-              <w:rPr>
-                <w:rFonts w:ascii="Calibri" w:eastAsia="Times New Roman" w:hAnsi="Calibri" w:cs="Times New Roman"/>
-                <w:color w:val="000000"/>
-                <w:lang w:eastAsia="es-AR"/>
-              </w:rPr>
-              <w:t xml:space="preserve">Preparar </w:t>
-            </w:r>
-            <w:r>
-              <w:rPr>
-                <w:rFonts w:ascii="Calibri" w:eastAsia="Times New Roman" w:hAnsi="Calibri" w:cs="Times New Roman"/>
-                <w:color w:val="000000"/>
-                <w:lang w:eastAsia="es-AR"/>
-              </w:rPr>
-              <w:t xml:space="preserve">Documento de </w:t>
-            </w:r>
-            <w:r>
-              <w:rPr>
-                <w:rFonts w:ascii="Calibri" w:eastAsia="Times New Roman" w:hAnsi="Calibri" w:cs="Times New Roman"/>
-                <w:color w:val="000000"/>
-                <w:lang w:eastAsia="es-AR"/>
-              </w:rPr>
-              <w:t>Presentación de Iteración</w:t>
-            </w:r>
-          </w:p>
-        </w:tc>
-        <w:tc>
-          <w:tcPr>
-            <w:tcW w:w="5493" w:type="dxa"/>
-            <w:tcBorders>
-              <w:top w:val="single" w:sz="4" w:space="0" w:color="auto"/>
-              <w:left w:val="nil"/>
-              <w:bottom w:val="single" w:sz="4" w:space="0" w:color="auto"/>
-              <w:right w:val="single" w:sz="4" w:space="0" w:color="auto"/>
-            </w:tcBorders>
-            <w:shd w:val="clear" w:color="auto" w:fill="auto"/>
-            <w:noWrap/>
-            <w:vAlign w:val="center"/>
-          </w:tcPr>
-          <w:p>
-            <w:pPr>
-              <w:spacing w:after="0" w:line="240" w:lineRule="auto"/>
-              <w:jc w:val="center"/>
-              <w:rPr>
-                <w:rFonts w:ascii="Calibri" w:eastAsia="Times New Roman" w:hAnsi="Calibri" w:cs="Times New Roman"/>
-                <w:color w:val="000000"/>
-                <w:lang w:eastAsia="es-AR"/>
-              </w:rPr>
-            </w:pPr>
-            <w:r>
-              <w:rPr>
-                <w:rFonts w:ascii="Calibri" w:eastAsia="Times New Roman" w:hAnsi="Calibri" w:cs="Times New Roman"/>
-                <w:color w:val="000000"/>
-                <w:lang w:eastAsia="es-AR"/>
-              </w:rPr>
-              <w:t>En caso que corresponda, se confeccionará la presentación de la iteración.</w:t>
-            </w:r>
-          </w:p>
-        </w:tc>
-        <w:tc>
-          <w:tcPr>
-            <w:tcW w:w="1418" w:type="dxa"/>
-            <w:tcBorders>
-              <w:top w:val="single" w:sz="4" w:space="0" w:color="auto"/>
-              <w:left w:val="nil"/>
-              <w:bottom w:val="single" w:sz="4" w:space="0" w:color="auto"/>
-              <w:right w:val="single" w:sz="4" w:space="0" w:color="auto"/>
-            </w:tcBorders>
-          </w:tcPr>
-          <w:p>
-            <w:pPr>
-              <w:spacing w:after="0" w:line="240" w:lineRule="auto"/>
-              <w:rPr>
-                <w:rFonts w:ascii="Calibri" w:eastAsia="Times New Roman" w:hAnsi="Calibri" w:cs="Times New Roman"/>
-                <w:color w:val="000000"/>
-                <w:lang w:eastAsia="es-AR"/>
-              </w:rPr>
-            </w:pPr>
-            <w:r>
-              <w:rPr>
-                <w:rFonts w:ascii="Calibri" w:eastAsia="Times New Roman" w:hAnsi="Calibri" w:cs="Times New Roman"/>
-                <w:color w:val="000000"/>
-                <w:lang w:eastAsia="es-AR"/>
-              </w:rPr>
-              <w:t>Si.</w:t>
-            </w:r>
-          </w:p>
-        </w:tc>
-      </w:tr>
-      <w:tr>
-        <w:trPr>
-          <w:trHeight w:val="300"/>
-        </w:trPr>
-        <w:tc>
-          <w:tcPr>
-            <w:tcW w:w="2020" w:type="dxa"/>
-            <w:tcBorders>
-              <w:left w:val="single" w:sz="4" w:space="0" w:color="auto"/>
-              <w:bottom w:val="single" w:sz="4" w:space="0" w:color="auto"/>
-              <w:right w:val="single" w:sz="4" w:space="0" w:color="auto"/>
-            </w:tcBorders>
-            <w:vAlign w:val="center"/>
-          </w:tcPr>
-          <w:p>
-            <w:pPr>
-              <w:spacing w:after="0" w:line="240" w:lineRule="auto"/>
-              <w:jc w:val="center"/>
-              <w:rPr>
-                <w:rFonts w:ascii="Calibri" w:eastAsia="Times New Roman" w:hAnsi="Calibri" w:cs="Times New Roman"/>
-                <w:color w:val="000000"/>
-                <w:lang w:eastAsia="es-AR"/>
-              </w:rPr>
-            </w:pPr>
-            <w:r>
-              <w:rPr>
-                <w:rFonts w:ascii="Calibri" w:eastAsia="Times New Roman" w:hAnsi="Calibri" w:cs="Times New Roman"/>
-                <w:color w:val="000000"/>
-                <w:lang w:eastAsia="es-AR"/>
-              </w:rPr>
-              <w:t>Investigaciones</w:t>
-            </w:r>
-          </w:p>
-        </w:tc>
-        <w:tc>
-          <w:tcPr>
-            <w:tcW w:w="5493" w:type="dxa"/>
-            <w:tcBorders>
-              <w:top w:val="nil"/>
-              <w:left w:val="nil"/>
-              <w:bottom w:val="single" w:sz="4" w:space="0" w:color="auto"/>
-              <w:right w:val="single" w:sz="4" w:space="0" w:color="auto"/>
-            </w:tcBorders>
-            <w:shd w:val="clear" w:color="auto" w:fill="auto"/>
-            <w:noWrap/>
-            <w:vAlign w:val="bottom"/>
-          </w:tcPr>
-          <w:p>
-            <w:pPr>
-              <w:spacing w:after="0" w:line="240" w:lineRule="auto"/>
-              <w:rPr>
-                <w:rFonts w:ascii="Calibri" w:eastAsia="Times New Roman" w:hAnsi="Calibri" w:cs="Times New Roman"/>
-                <w:color w:val="000000"/>
-                <w:lang w:eastAsia="es-AR"/>
-              </w:rPr>
-            </w:pPr>
-            <w:r>
-              <w:rPr>
-                <w:rFonts w:ascii="Calibri" w:eastAsia="Times New Roman" w:hAnsi="Calibri" w:cs="Times New Roman"/>
-                <w:color w:val="000000"/>
-                <w:lang w:eastAsia="es-AR"/>
-              </w:rPr>
-              <w:t>Se investigarán los siguientes temas:</w:t>
-            </w:r>
-          </w:p>
-          <w:p>
-            <w:pPr>
-              <w:pStyle w:val="Prrafodelista"/>
-              <w:numPr>
-                <w:ilvl w:val="0"/>
-                <w:numId w:val="2"/>
-              </w:numPr>
-              <w:spacing w:after="0" w:line="240" w:lineRule="auto"/>
-              <w:rPr>
-                <w:rFonts w:ascii="Calibri" w:eastAsia="Times New Roman" w:hAnsi="Calibri" w:cs="Times New Roman"/>
-                <w:color w:val="000000"/>
-                <w:lang w:eastAsia="es-AR"/>
-              </w:rPr>
-            </w:pPr>
-            <w:r>
-              <w:rPr>
-                <w:rFonts w:ascii="Calibri" w:eastAsia="Times New Roman" w:hAnsi="Calibri" w:cs="Times New Roman"/>
-                <w:color w:val="000000"/>
-                <w:lang w:eastAsia="es-AR"/>
-              </w:rPr>
-              <w:t xml:space="preserve">Java </w:t>
-            </w:r>
-            <w:proofErr w:type="spellStart"/>
-            <w:r>
-              <w:rPr>
-                <w:rFonts w:ascii="Calibri" w:eastAsia="Times New Roman" w:hAnsi="Calibri" w:cs="Times New Roman"/>
-                <w:color w:val="000000"/>
-                <w:lang w:eastAsia="es-AR"/>
-              </w:rPr>
-              <w:t>Fx</w:t>
-            </w:r>
-            <w:proofErr w:type="spellEnd"/>
-          </w:p>
-          <w:p>
-            <w:pPr>
-              <w:pStyle w:val="Prrafodelista"/>
-              <w:numPr>
-                <w:ilvl w:val="0"/>
-                <w:numId w:val="2"/>
-              </w:numPr>
-              <w:spacing w:after="0" w:line="240" w:lineRule="auto"/>
-              <w:rPr>
-                <w:rFonts w:ascii="Calibri" w:eastAsia="Times New Roman" w:hAnsi="Calibri" w:cs="Times New Roman"/>
-                <w:color w:val="000000"/>
-                <w:lang w:eastAsia="es-AR"/>
-              </w:rPr>
-            </w:pPr>
-            <w:r>
-              <w:rPr>
-                <w:rFonts w:ascii="Calibri" w:eastAsia="Times New Roman" w:hAnsi="Calibri" w:cs="Times New Roman"/>
-                <w:color w:val="000000"/>
-                <w:lang w:eastAsia="es-AR"/>
-              </w:rPr>
-              <w:t>Seguridad</w:t>
-            </w:r>
-          </w:p>
-          <w:p>
-            <w:pPr>
-              <w:pStyle w:val="Prrafodelista"/>
-              <w:numPr>
-                <w:ilvl w:val="0"/>
-                <w:numId w:val="2"/>
-              </w:numPr>
-              <w:spacing w:after="0" w:line="240" w:lineRule="auto"/>
-              <w:rPr>
-                <w:rFonts w:ascii="Calibri" w:eastAsia="Times New Roman" w:hAnsi="Calibri" w:cs="Times New Roman"/>
-                <w:color w:val="000000"/>
-                <w:lang w:eastAsia="es-AR"/>
-              </w:rPr>
-            </w:pPr>
-            <w:r>
-              <w:rPr>
-                <w:rFonts w:ascii="Calibri" w:eastAsia="Times New Roman" w:hAnsi="Calibri" w:cs="Times New Roman"/>
-                <w:color w:val="000000"/>
-                <w:lang w:eastAsia="es-AR"/>
-              </w:rPr>
-              <w:t xml:space="preserve">Encriptación de </w:t>
-            </w:r>
-            <w:r>
-              <w:rPr>
-                <w:rFonts w:ascii="Calibri" w:eastAsia="Times New Roman" w:hAnsi="Calibri" w:cs="Times New Roman"/>
-                <w:color w:val="000000"/>
-                <w:lang w:eastAsia="es-AR"/>
-              </w:rPr>
-              <w:t>d</w:t>
-            </w:r>
-            <w:r>
-              <w:rPr>
-                <w:rFonts w:ascii="Calibri" w:eastAsia="Times New Roman" w:hAnsi="Calibri" w:cs="Times New Roman"/>
-                <w:color w:val="000000"/>
-                <w:lang w:eastAsia="es-AR"/>
-              </w:rPr>
-              <w:t>atos</w:t>
-            </w:r>
-          </w:p>
-          <w:p>
-            <w:pPr>
-              <w:pStyle w:val="Prrafodelista"/>
-              <w:numPr>
-                <w:ilvl w:val="0"/>
-                <w:numId w:val="2"/>
-              </w:numPr>
-              <w:spacing w:after="0" w:line="240" w:lineRule="auto"/>
-              <w:rPr>
-                <w:rFonts w:ascii="Calibri" w:eastAsia="Times New Roman" w:hAnsi="Calibri" w:cs="Times New Roman"/>
-                <w:color w:val="000000"/>
-                <w:lang w:eastAsia="es-AR"/>
-              </w:rPr>
-            </w:pPr>
-            <w:r>
-              <w:rPr>
-                <w:rFonts w:ascii="Calibri" w:eastAsia="Times New Roman" w:hAnsi="Calibri" w:cs="Times New Roman"/>
-                <w:color w:val="000000"/>
-                <w:lang w:eastAsia="es-AR"/>
-              </w:rPr>
-              <w:t xml:space="preserve">Manejo de </w:t>
-            </w:r>
-            <w:r>
-              <w:rPr>
-                <w:rFonts w:ascii="Calibri" w:eastAsia="Times New Roman" w:hAnsi="Calibri" w:cs="Times New Roman"/>
-                <w:color w:val="000000"/>
-                <w:lang w:eastAsia="es-AR"/>
-              </w:rPr>
-              <w:t>u</w:t>
-            </w:r>
-            <w:r>
-              <w:rPr>
-                <w:rFonts w:ascii="Calibri" w:eastAsia="Times New Roman" w:hAnsi="Calibri" w:cs="Times New Roman"/>
-                <w:color w:val="000000"/>
-                <w:lang w:eastAsia="es-AR"/>
-              </w:rPr>
-              <w:t>suarios</w:t>
-            </w:r>
-          </w:p>
-          <w:p>
-            <w:pPr>
-              <w:pStyle w:val="Prrafodelista"/>
-              <w:numPr>
-                <w:ilvl w:val="0"/>
-                <w:numId w:val="2"/>
-              </w:numPr>
-              <w:spacing w:after="0" w:line="240" w:lineRule="auto"/>
-              <w:rPr>
-                <w:rFonts w:ascii="Calibri" w:eastAsia="Times New Roman" w:hAnsi="Calibri" w:cs="Times New Roman"/>
-                <w:color w:val="000000"/>
-                <w:lang w:eastAsia="es-AR"/>
-              </w:rPr>
-            </w:pPr>
-            <w:r>
-              <w:rPr>
-                <w:rFonts w:ascii="Calibri" w:eastAsia="Times New Roman" w:hAnsi="Calibri" w:cs="Times New Roman"/>
-                <w:color w:val="000000"/>
-                <w:lang w:eastAsia="es-AR"/>
-              </w:rPr>
-              <w:t>Métricas sobre gestión</w:t>
-            </w:r>
-          </w:p>
-          <w:p>
-            <w:pPr>
-              <w:pStyle w:val="Prrafodelista"/>
-              <w:numPr>
-                <w:ilvl w:val="0"/>
-                <w:numId w:val="2"/>
-              </w:numPr>
-              <w:spacing w:after="0" w:line="240" w:lineRule="auto"/>
-              <w:rPr>
-                <w:rFonts w:ascii="Calibri" w:eastAsia="Times New Roman" w:hAnsi="Calibri" w:cs="Times New Roman"/>
-                <w:color w:val="000000"/>
-                <w:lang w:eastAsia="es-AR"/>
-              </w:rPr>
-            </w:pPr>
-            <w:r>
-              <w:rPr>
-                <w:rFonts w:ascii="Calibri" w:eastAsia="Times New Roman" w:hAnsi="Calibri" w:cs="Times New Roman"/>
-                <w:color w:val="000000"/>
-                <w:lang w:eastAsia="es-AR"/>
-              </w:rPr>
-              <w:t>Hojas de estilo (</w:t>
-            </w:r>
-            <w:r>
-              <w:rPr>
-                <w:rFonts w:ascii="Calibri" w:eastAsia="Times New Roman" w:hAnsi="Calibri" w:cs="Times New Roman"/>
-                <w:color w:val="000000"/>
-                <w:lang w:eastAsia="es-AR"/>
-              </w:rPr>
-              <w:t>CSS</w:t>
-            </w:r>
-            <w:r>
-              <w:rPr>
-                <w:rFonts w:ascii="Calibri" w:eastAsia="Times New Roman" w:hAnsi="Calibri" w:cs="Times New Roman"/>
-                <w:color w:val="000000"/>
-                <w:lang w:eastAsia="es-AR"/>
-              </w:rPr>
-              <w:t>)</w:t>
-            </w:r>
-          </w:p>
-          <w:p>
-            <w:pPr>
-              <w:pStyle w:val="Prrafodelista"/>
-              <w:numPr>
-                <w:ilvl w:val="0"/>
-                <w:numId w:val="2"/>
-              </w:numPr>
-              <w:spacing w:after="0" w:line="240" w:lineRule="auto"/>
-              <w:rPr>
-                <w:rFonts w:ascii="Calibri" w:eastAsia="Times New Roman" w:hAnsi="Calibri" w:cs="Times New Roman"/>
-                <w:color w:val="000000"/>
-                <w:lang w:eastAsia="es-AR"/>
-              </w:rPr>
-            </w:pPr>
-            <w:r>
-              <w:rPr>
-                <w:rFonts w:ascii="Calibri" w:eastAsia="Times New Roman" w:hAnsi="Calibri" w:cs="Times New Roman"/>
-                <w:color w:val="000000"/>
-                <w:lang w:eastAsia="es-AR"/>
-              </w:rPr>
-              <w:t xml:space="preserve">JSF - </w:t>
-            </w:r>
-            <w:proofErr w:type="spellStart"/>
-            <w:r>
-              <w:rPr>
-                <w:rFonts w:ascii="Calibri" w:eastAsia="Times New Roman" w:hAnsi="Calibri" w:cs="Times New Roman"/>
-                <w:color w:val="000000"/>
-                <w:lang w:eastAsia="es-AR"/>
-              </w:rPr>
-              <w:t>PrimeFaces</w:t>
-            </w:r>
-            <w:proofErr w:type="spellEnd"/>
-          </w:p>
-          <w:p>
-            <w:pPr>
-              <w:pStyle w:val="Prrafodelista"/>
-              <w:numPr>
-                <w:ilvl w:val="0"/>
-                <w:numId w:val="2"/>
-              </w:numPr>
-              <w:spacing w:after="0" w:line="240" w:lineRule="auto"/>
-              <w:rPr>
-                <w:rFonts w:ascii="Calibri" w:eastAsia="Times New Roman" w:hAnsi="Calibri" w:cs="Times New Roman"/>
-                <w:color w:val="000000"/>
-                <w:lang w:eastAsia="es-AR"/>
-              </w:rPr>
-            </w:pPr>
-            <w:r>
-              <w:rPr>
-                <w:rFonts w:ascii="Calibri" w:eastAsia="Times New Roman" w:hAnsi="Calibri" w:cs="Times New Roman"/>
-                <w:color w:val="000000"/>
-                <w:lang w:eastAsia="es-AR"/>
-              </w:rPr>
-              <w:t>Java</w:t>
-            </w:r>
-            <w:r>
-              <w:rPr>
-                <w:rFonts w:ascii="Calibri" w:eastAsia="Times New Roman" w:hAnsi="Calibri" w:cs="Times New Roman"/>
-                <w:color w:val="000000"/>
-                <w:lang w:eastAsia="es-AR"/>
-              </w:rPr>
-              <w:t xml:space="preserve"> Web</w:t>
-            </w:r>
-          </w:p>
-        </w:tc>
-        <w:tc>
-          <w:tcPr>
-            <w:tcW w:w="1418" w:type="dxa"/>
-            <w:tcBorders>
-              <w:top w:val="nil"/>
-              <w:left w:val="nil"/>
-              <w:bottom w:val="single" w:sz="4" w:space="0" w:color="auto"/>
-              <w:right w:val="single" w:sz="4" w:space="0" w:color="auto"/>
-            </w:tcBorders>
-          </w:tcPr>
-          <w:p>
-            <w:pPr>
-              <w:spacing w:after="0" w:line="240" w:lineRule="auto"/>
-              <w:rPr>
-                <w:rFonts w:ascii="Calibri" w:eastAsia="Times New Roman" w:hAnsi="Calibri" w:cs="Times New Roman"/>
-                <w:color w:val="000000"/>
-                <w:lang w:eastAsia="es-AR"/>
-              </w:rPr>
-            </w:pPr>
-            <w:r>
-              <w:rPr>
-                <w:rFonts w:ascii="Calibri" w:eastAsia="Times New Roman" w:hAnsi="Calibri" w:cs="Times New Roman"/>
-                <w:color w:val="000000"/>
-                <w:lang w:eastAsia="es-AR"/>
-              </w:rPr>
-              <w:t>Si.</w:t>
-            </w:r>
-          </w:p>
-        </w:tc>
-      </w:tr>
-    </w:tbl>
-    <w:p/>
+    <w:p>
+      <w:pPr>
+        <w:rPr>
+          <w:rFonts w:ascii="Arial" w:hAnsi="Arial" w:cs="Arial"/>
+        </w:rPr>
+      </w:pPr>
+    </w:p>
+    <w:p>
+      <w:pPr>
+        <w:rPr>
+          <w:rFonts w:ascii="Arial" w:hAnsi="Arial" w:cs="Arial"/>
+        </w:rPr>
+      </w:pPr>
+      <w:r>
+        <w:rPr>
+          <w:rFonts w:ascii="Arial" w:hAnsi="Arial" w:cs="Arial"/>
+        </w:rPr>
+        <w:t>La est</w:t>
+      </w:r>
+      <w:r>
+        <w:rPr>
+          <w:rFonts w:ascii="Arial" w:hAnsi="Arial" w:cs="Arial"/>
+        </w:rPr>
+        <w:t>imación efectuada por el grupo reflejó que se necesitarán 456,25 horas para realizar esta iteración del proyecto. Teniendo en cuenta que el grup</w:t>
+      </w:r>
+      <w:r>
+        <w:rPr>
+          <w:rFonts w:ascii="Arial" w:hAnsi="Arial" w:cs="Arial"/>
+        </w:rPr>
+        <w:t>o trabaja en promedio 320 horas mensuales, se requerirá de 46 días para culminar esta iteración.</w:t>
+      </w:r>
+      <w:r>
+        <w:rPr>
+          <w:rFonts w:ascii="Arial" w:hAnsi="Arial" w:cs="Arial"/>
+        </w:rPr>
+        <w:br/>
+      </w:r>
+      <w:r>
+        <w:rPr>
+          <w:rFonts w:ascii="Arial" w:hAnsi="Arial" w:cs="Arial"/>
+        </w:rPr>
+        <w:t>En esta iteración el grupo definió un total de 124 tareas a realizar, las cuáles fueron repartidas de manera equitativa entre cada uno de los integrantes del proyecto.</w:t>
+      </w:r>
+      <w:r>
+        <w:rPr>
+          <w:rFonts w:ascii="Arial" w:hAnsi="Arial" w:cs="Arial"/>
+        </w:rPr>
+        <w:br/>
+      </w:r>
+      <w:r>
+        <w:rPr>
+          <w:rFonts w:ascii="Arial" w:hAnsi="Arial" w:cs="Arial"/>
+        </w:rPr>
+        <w:t>A continuación se presenta la distribución de las horas estimadas, tanto para la gestión del proyecto como para el producto en sí.</w:t>
+      </w:r>
+    </w:p>
+    <w:p>
+      <w:pPr>
+        <w:pStyle w:val="Ttulo2"/>
+      </w:pPr>
+      <w:bookmarkStart w:id="12" w:name="_Toc364785356"/>
+      <w:r>
+        <w:t>Gestión de proyecto</w:t>
+      </w:r>
+      <w:bookmarkStart w:id="13" w:name="_GoBack"/>
+      <w:bookmarkEnd w:id="12"/>
+      <w:bookmarkEnd w:id="13"/>
+    </w:p>
+    <w:p>
+      <w:pPr>
+        <w:rPr>
+          <w:rFonts w:ascii="Arial" w:hAnsi="Arial" w:cs="Arial"/>
+        </w:rPr>
+      </w:pPr>
+      <w:r>
+        <w:rPr>
+          <w:rFonts w:ascii="Arial" w:hAnsi="Arial" w:cs="Arial"/>
+        </w:rPr>
+        <w:t>Se estimaron</w:t>
+      </w:r>
+      <w:r>
+        <w:rPr>
+          <w:rFonts w:ascii="Arial" w:hAnsi="Arial" w:cs="Arial"/>
+        </w:rPr>
+        <w:t xml:space="preserve"> </w:t>
+      </w:r>
+      <w:r>
+        <w:rPr>
+          <w:rFonts w:ascii="Arial" w:hAnsi="Arial" w:cs="Arial"/>
+        </w:rPr>
+        <w:t>85,25</w:t>
+      </w:r>
+      <w:r>
+        <w:rPr>
+          <w:rFonts w:ascii="Arial" w:hAnsi="Arial" w:cs="Arial"/>
+        </w:rPr>
+        <w:t xml:space="preserve"> horas de trabajo necesarias </w:t>
+      </w:r>
+      <w:r>
+        <w:rPr>
+          <w:rFonts w:ascii="Arial" w:hAnsi="Arial" w:cs="Arial"/>
+        </w:rPr>
+        <w:t>para administrar, de manera eficiente, los recursos asignados en cada una tareas identificadas para llevar a cabo la iteración.</w:t>
+      </w:r>
+    </w:p>
+    <w:p>
+      <w:r>
+        <w:rPr>
+          <w:noProof/>
+          <w:lang w:eastAsia="es-AR"/>
+        </w:rPr>
+        <w:drawing>
+          <wp:inline distT="0" distB="0" distL="0" distR="0">
+            <wp:extent cx="5612130" cy="2296556"/>
+            <wp:effectExtent l="0" t="0" r="0" b="0"/>
+            <wp:docPr id="1" name="Imagen 1"/>
+            <wp:cNvGraphicFramePr>
+              <a:graphicFrameLocks xmlns:a="http://schemas.openxmlformats.org/drawingml/2006/main" noChangeAspect="1"/>
+            </wp:cNvGraphicFramePr>
+            <a:graphic xmlns:a="http://schemas.openxmlformats.org/drawingml/2006/main">
+              <a:graphicData uri="http://schemas.openxmlformats.org/drawingml/2006/picture">
+                <pic:pic xmlns:pic="http://schemas.openxmlformats.org/drawingml/2006/picture">
+                  <pic:nvPicPr>
+                    <pic:cNvPr id="0" name="Picture 1"/>
+                    <pic:cNvPicPr>
+                      <a:picLocks noChangeAspect="1" noChangeArrowheads="1"/>
+                    </pic:cNvPicPr>
+                  </pic:nvPicPr>
+                  <pic:blipFill>
+                    <a:blip r:embed="rId8">
+                      <a:extLst>
+                        <a:ext uri="{28A0092B-C50C-407E-A947-70E740481C1C}">
+                          <a14:useLocalDpi xmlns:a14="http://schemas.microsoft.com/office/drawing/2010/main" val="0"/>
+                        </a:ext>
+                      </a:extLst>
+                    </a:blip>
+                    <a:srcRect/>
+                    <a:stretch>
+                      <a:fillRect/>
+                    </a:stretch>
+                  </pic:blipFill>
+                  <pic:spPr bwMode="auto">
+                    <a:xfrm>
+                      <a:off x="0" y="0"/>
+                      <a:ext cx="5612130" cy="2296556"/>
+                    </a:xfrm>
+                    <a:prstGeom prst="rect">
+                      <a:avLst/>
+                    </a:prstGeom>
+                    <a:noFill/>
+                    <a:ln>
+                      <a:noFill/>
+                    </a:ln>
+                  </pic:spPr>
+                </pic:pic>
+              </a:graphicData>
+            </a:graphic>
+          </wp:inline>
+        </w:drawing>
+      </w:r>
+    </w:p>
+    <w:p>
+      <w:pPr>
+        <w:pStyle w:val="Ttulo2"/>
+      </w:pPr>
+      <w:bookmarkStart w:id="14" w:name="_Toc364785357"/>
+      <w:r>
+        <w:t>Producto</w:t>
+      </w:r>
+      <w:bookmarkEnd w:id="14"/>
+    </w:p>
+    <w:p>
+      <w:r>
+        <w:t>Se estimó un total de 371 horas para construir la funcionalidad involucrada en la presente iteración.</w:t>
+      </w:r>
+    </w:p>
+    <w:p>
+      <w:r>
+        <w:rPr>
+          <w:noProof/>
+          <w:lang w:eastAsia="es-AR"/>
+        </w:rPr>
+        <w:drawing>
+          <wp:inline distT="0" distB="0" distL="0" distR="0">
+            <wp:extent cx="5612130" cy="2296556"/>
+            <wp:effectExtent l="0" t="0" r="0" b="0"/>
+            <wp:docPr id="2" name="Imagen 2"/>
+            <wp:cNvGraphicFramePr>
+              <a:graphicFrameLocks xmlns:a="http://schemas.openxmlformats.org/drawingml/2006/main" noChangeAspect="1"/>
+            </wp:cNvGraphicFramePr>
+            <a:graphic xmlns:a="http://schemas.openxmlformats.org/drawingml/2006/main">
+              <a:graphicData uri="http://schemas.openxmlformats.org/drawingml/2006/picture">
+                <pic:pic xmlns:pic="http://schemas.openxmlformats.org/drawingml/2006/picture">
+                  <pic:nvPicPr>
+                    <pic:cNvPr id="0" name="Picture 2"/>
+                    <pic:cNvPicPr>
+                      <a:picLocks noChangeAspect="1" noChangeArrowheads="1"/>
+                    </pic:cNvPicPr>
+                  </pic:nvPicPr>
+                  <pic:blipFill>
+                    <a:blip r:embed="rId9">
+                      <a:extLst>
+                        <a:ext uri="{28A0092B-C50C-407E-A947-70E740481C1C}">
+                          <a14:useLocalDpi xmlns:a14="http://schemas.microsoft.com/office/drawing/2010/main" val="0"/>
+                        </a:ext>
+                      </a:extLst>
+                    </a:blip>
+                    <a:srcRect/>
+                    <a:stretch>
+                      <a:fillRect/>
+                    </a:stretch>
+                  </pic:blipFill>
+                  <pic:spPr bwMode="auto">
+                    <a:xfrm>
+                      <a:off x="0" y="0"/>
+                      <a:ext cx="5612130" cy="2296556"/>
+                    </a:xfrm>
+                    <a:prstGeom prst="rect">
+                      <a:avLst/>
+                    </a:prstGeom>
+                    <a:noFill/>
+                    <a:ln>
+                      <a:noFill/>
+                    </a:ln>
+                  </pic:spPr>
+                </pic:pic>
+              </a:graphicData>
+            </a:graphic>
+          </wp:inline>
+        </w:drawing>
+      </w:r>
+    </w:p>
     <w:sectPr>
+      <w:headerReference w:type="default" r:id="rId10"/>
+      <w:footerReference w:type="default" r:id="rId11"/>
       <w:pgSz w:w="12240" w:h="15840"/>
       <w:pgMar w:top="1417" w:right="1701" w:bottom="1417" w:left="1701" w:header="708" w:footer="708" w:gutter="0"/>
       <w:pgNumType w:start="0"/>
@@ -9568,8 +10036,390 @@
 </w:document>
 </file>
 
+<file path=word/endnotes.xml><?xml version="1.0" encoding="utf-8"?>
+<w:endnotes xmlns:wpc="http://schemas.microsoft.com/office/word/2010/wordprocessingCanvas" xmlns:mc="http://schemas.openxmlformats.org/markup-compatibility/2006" xmlns:o="urn:schemas-microsoft-com:office:office" xmlns:r="http://schemas.openxmlformats.org/officeDocument/2006/relationships" xmlns:m="http://schemas.openxmlformats.org/officeDocument/2006/math" xmlns:v="urn:schemas-microsoft-com:vml" xmlns:wp14="http://schemas.microsoft.com/office/word/2010/wordprocessingDrawing" xmlns:wp="http://schemas.openxmlformats.org/drawingml/2006/wordprocessingDrawing" xmlns:w10="urn:schemas-microsoft-com:office:word" xmlns:w="http://schemas.openxmlformats.org/wordprocessingml/2006/main" xmlns:w14="http://schemas.microsoft.com/office/word/2010/wordml" xmlns:w15="http://schemas.microsoft.com/office/word/2012/wordml" xmlns:wpg="http://schemas.microsoft.com/office/word/2010/wordprocessingGroup" xmlns:wpi="http://schemas.microsoft.com/office/word/2010/wordprocessingInk" xmlns:wne="http://schemas.microsoft.com/office/word/2006/wordml" xmlns:wps="http://schemas.microsoft.com/office/word/2010/wordprocessingShape" mc:Ignorable="w14 w15 wp14">
+  <w:endnote w:type="separator" w:id="-1">
+    <w:p>
+      <w:pPr>
+        <w:spacing w:after="0" w:line="240" w:lineRule="auto"/>
+      </w:pPr>
+      <w:r>
+        <w:separator/>
+      </w:r>
+    </w:p>
+  </w:endnote>
+  <w:endnote w:type="continuationSeparator" w:id="0">
+    <w:p>
+      <w:pPr>
+        <w:spacing w:after="0" w:line="240" w:lineRule="auto"/>
+      </w:pPr>
+      <w:r>
+        <w:continuationSeparator/>
+      </w:r>
+    </w:p>
+  </w:endnote>
+</w:endnotes>
+</file>
+
+<file path=word/footer1.xml><?xml version="1.0" encoding="utf-8"?>
+<w:ftr xmlns:wpc="http://schemas.microsoft.com/office/word/2010/wordprocessingCanvas" xmlns:mc="http://schemas.openxmlformats.org/markup-compatibility/2006" xmlns:o="urn:schemas-microsoft-com:office:office" xmlns:r="http://schemas.openxmlformats.org/officeDocument/2006/relationships" xmlns:m="http://schemas.openxmlformats.org/officeDocument/2006/math" xmlns:v="urn:schemas-microsoft-com:vml" xmlns:wp14="http://schemas.microsoft.com/office/word/2010/wordprocessingDrawing" xmlns:wp="http://schemas.openxmlformats.org/drawingml/2006/wordprocessingDrawing" xmlns:w10="urn:schemas-microsoft-com:office:word" xmlns:w="http://schemas.openxmlformats.org/wordprocessingml/2006/main" xmlns:w14="http://schemas.microsoft.com/office/word/2010/wordml" xmlns:w15="http://schemas.microsoft.com/office/word/2012/wordml" xmlns:wpg="http://schemas.microsoft.com/office/word/2010/wordprocessingGroup" xmlns:wpi="http://schemas.microsoft.com/office/word/2010/wordprocessingInk" xmlns:wne="http://schemas.microsoft.com/office/word/2006/wordml" xmlns:wps="http://schemas.microsoft.com/office/word/2010/wordprocessingShape" mc:Ignorable="w14 w15 wp14">
+  <w:p>
+    <w:pPr>
+      <w:pStyle w:val="Piedepgina"/>
+    </w:pPr>
+  </w:p>
+  <w:p>
+    <w:pPr>
+      <w:pStyle w:val="Piedepgina"/>
+      <w:rPr>
+        <w:rFonts w:ascii="Arial" w:hAnsi="Arial" w:cs="Arial"/>
+      </w:rPr>
+    </w:pPr>
+    <w:r>
+      <w:rPr>
+        <w:rFonts w:ascii="Arial" w:hAnsi="Arial" w:cs="Arial"/>
+        <w:noProof/>
+      </w:rPr>
+      <w:pict>
+        <v:shapetype id="_x0000_t32" coordsize="21600,21600" o:spt="32" o:oned="t" path="m,l21600,21600e" filled="f">
+          <v:path arrowok="t" fillok="f" o:connecttype="none"/>
+          <o:lock v:ext="edit" shapetype="t"/>
+        </v:shapetype>
+        <v:shape id="_x0000_s2049" type="#_x0000_t32" style="position:absolute;margin-left:-4.8pt;margin-top:-4.5pt;width:441.75pt;height:0;z-index:251659264" o:connectortype="straight" strokecolor="#8496b0 [1951]" strokeweight="1.5pt"/>
+      </w:pict>
+    </w:r>
+    <w:r>
+      <w:rPr>
+        <w:rFonts w:ascii="Arial" w:hAnsi="Arial" w:cs="Arial"/>
+        <w:lang w:val="es-ES"/>
+      </w:rPr>
+      <w:t>B</w:t>
+    </w:r>
+    <w:r>
+      <w:rPr>
+        <w:rFonts w:ascii="Arial" w:hAnsi="Arial" w:cs="Arial"/>
+        <w:lang w:val="es-ES"/>
+      </w:rPr>
+      <w:t>arros, Biancato, Gar</w:t>
+    </w:r>
+    <w:r>
+      <w:rPr>
+        <w:rFonts w:ascii="Arial" w:hAnsi="Arial" w:cs="Arial"/>
+        <w:lang w:val="es-ES"/>
+      </w:rPr>
+      <w:t xml:space="preserve">cía, López, Spesot           </w:t>
+    </w:r>
+    <w:r>
+      <w:rPr>
+        <w:rFonts w:ascii="Arial" w:hAnsi="Arial" w:cs="Arial"/>
+        <w:lang w:val="es-ES"/>
+      </w:rPr>
+      <w:t xml:space="preserve">                                         Página </w:t>
+    </w:r>
+    <w:r>
+      <w:rPr>
+        <w:rFonts w:ascii="Arial" w:hAnsi="Arial" w:cs="Arial"/>
+      </w:rPr>
+      <w:fldChar w:fldCharType="begin"/>
+    </w:r>
+    <w:r>
+      <w:rPr>
+        <w:rFonts w:ascii="Arial" w:hAnsi="Arial" w:cs="Arial"/>
+      </w:rPr>
+      <w:instrText>PAGE  \* Arabic  \* MERGEFORMAT</w:instrText>
+    </w:r>
+    <w:r>
+      <w:rPr>
+        <w:rFonts w:ascii="Arial" w:hAnsi="Arial" w:cs="Arial"/>
+      </w:rPr>
+      <w:fldChar w:fldCharType="separate"/>
+    </w:r>
+    <w:r>
+      <w:rPr>
+        <w:rFonts w:ascii="Arial" w:hAnsi="Arial" w:cs="Arial"/>
+        <w:noProof/>
+        <w:lang w:val="es-ES"/>
+      </w:rPr>
+      <w:t>6</w:t>
+    </w:r>
+    <w:r>
+      <w:rPr>
+        <w:rFonts w:ascii="Arial" w:hAnsi="Arial" w:cs="Arial"/>
+      </w:rPr>
+      <w:fldChar w:fldCharType="end"/>
+    </w:r>
+    <w:r>
+      <w:rPr>
+        <w:rFonts w:ascii="Arial" w:hAnsi="Arial" w:cs="Arial"/>
+        <w:lang w:val="es-ES"/>
+      </w:rPr>
+      <w:t xml:space="preserve"> de </w:t>
+    </w:r>
+    <w:r>
+      <w:fldChar w:fldCharType="begin"/>
+    </w:r>
+    <w:r>
+      <w:instrText>NUMPAGES  \* Arabic  \* MERGEFORMAT</w:instrText>
+    </w:r>
+    <w:r>
+      <w:fldChar w:fldCharType="separate"/>
+    </w:r>
+    <w:r>
+      <w:rPr>
+        <w:rFonts w:ascii="Arial" w:hAnsi="Arial" w:cs="Arial"/>
+        <w:noProof/>
+        <w:lang w:val="es-ES"/>
+      </w:rPr>
+      <w:t>6</w:t>
+    </w:r>
+    <w:r>
+      <w:rPr>
+        <w:rFonts w:ascii="Arial" w:hAnsi="Arial" w:cs="Arial"/>
+        <w:noProof/>
+        <w:lang w:val="es-ES"/>
+      </w:rPr>
+      <w:fldChar w:fldCharType="end"/>
+    </w:r>
+  </w:p>
+  <w:p>
+    <w:pPr>
+      <w:pStyle w:val="Piedepgina"/>
+    </w:pPr>
+  </w:p>
+</w:ftr>
+</file>
+
+<file path=word/footnotes.xml><?xml version="1.0" encoding="utf-8"?>
+<w:footnotes xmlns:wpc="http://schemas.microsoft.com/office/word/2010/wordprocessingCanvas" xmlns:mc="http://schemas.openxmlformats.org/markup-compatibility/2006" xmlns:o="urn:schemas-microsoft-com:office:office" xmlns:r="http://schemas.openxmlformats.org/officeDocument/2006/relationships" xmlns:m="http://schemas.openxmlformats.org/officeDocument/2006/math" xmlns:v="urn:schemas-microsoft-com:vml" xmlns:wp14="http://schemas.microsoft.com/office/word/2010/wordprocessingDrawing" xmlns:wp="http://schemas.openxmlformats.org/drawingml/2006/wordprocessingDrawing" xmlns:w10="urn:schemas-microsoft-com:office:word" xmlns:w="http://schemas.openxmlformats.org/wordprocessingml/2006/main" xmlns:w14="http://schemas.microsoft.com/office/word/2010/wordml" xmlns:w15="http://schemas.microsoft.com/office/word/2012/wordml" xmlns:wpg="http://schemas.microsoft.com/office/word/2010/wordprocessingGroup" xmlns:wpi="http://schemas.microsoft.com/office/word/2010/wordprocessingInk" xmlns:wne="http://schemas.microsoft.com/office/word/2006/wordml" xmlns:wps="http://schemas.microsoft.com/office/word/2010/wordprocessingShape" mc:Ignorable="w14 w15 wp14">
+  <w:footnote w:type="separator" w:id="-1">
+    <w:p>
+      <w:pPr>
+        <w:spacing w:after="0" w:line="240" w:lineRule="auto"/>
+      </w:pPr>
+      <w:r>
+        <w:separator/>
+      </w:r>
+    </w:p>
+  </w:footnote>
+  <w:footnote w:type="continuationSeparator" w:id="0">
+    <w:p>
+      <w:pPr>
+        <w:spacing w:after="0" w:line="240" w:lineRule="auto"/>
+      </w:pPr>
+      <w:r>
+        <w:continuationSeparator/>
+      </w:r>
+    </w:p>
+  </w:footnote>
+</w:footnotes>
+</file>
+
+<file path=word/header1.xml><?xml version="1.0" encoding="utf-8"?>
+<w:hdr xmlns:wpc="http://schemas.microsoft.com/office/word/2010/wordprocessingCanvas" xmlns:mc="http://schemas.openxmlformats.org/markup-compatibility/2006" xmlns:o="urn:schemas-microsoft-com:office:office" xmlns:r="http://schemas.openxmlformats.org/officeDocument/2006/relationships" xmlns:m="http://schemas.openxmlformats.org/officeDocument/2006/math" xmlns:v="urn:schemas-microsoft-com:vml" xmlns:wp14="http://schemas.microsoft.com/office/word/2010/wordprocessingDrawing" xmlns:wp="http://schemas.openxmlformats.org/drawingml/2006/wordprocessingDrawing" xmlns:w10="urn:schemas-microsoft-com:office:word" xmlns:w="http://schemas.openxmlformats.org/wordprocessingml/2006/main" xmlns:w14="http://schemas.microsoft.com/office/word/2010/wordml" xmlns:w15="http://schemas.microsoft.com/office/word/2012/wordml" xmlns:wpg="http://schemas.microsoft.com/office/word/2010/wordprocessingGroup" xmlns:wpi="http://schemas.microsoft.com/office/word/2010/wordprocessingInk" xmlns:wne="http://schemas.microsoft.com/office/word/2006/wordml" xmlns:wps="http://schemas.microsoft.com/office/word/2010/wordprocessingShape" mc:Ignorable="w14 w15 wp14">
+  <w:tbl>
+    <w:tblPr>
+      <w:tblStyle w:val="Tablaconcuadrcula"/>
+      <w:tblW w:w="0" w:type="auto"/>
+      <w:tblBorders>
+        <w:top w:val="single" w:sz="12" w:space="0" w:color="2E74B5" w:themeColor="accent1" w:themeShade="BF"/>
+        <w:left w:val="single" w:sz="12" w:space="0" w:color="2E74B5" w:themeColor="accent1" w:themeShade="BF"/>
+        <w:bottom w:val="single" w:sz="12" w:space="0" w:color="2E74B5" w:themeColor="accent1" w:themeShade="BF"/>
+        <w:right w:val="single" w:sz="12" w:space="0" w:color="2E74B5" w:themeColor="accent1" w:themeShade="BF"/>
+        <w:insideH w:val="single" w:sz="12" w:space="0" w:color="2E74B5" w:themeColor="accent1" w:themeShade="BF"/>
+        <w:insideV w:val="single" w:sz="12" w:space="0" w:color="2E74B5" w:themeColor="accent1" w:themeShade="BF"/>
+      </w:tblBorders>
+      <w:tblLayout w:type="fixed"/>
+      <w:tblLook w:val="04A0" w:firstRow="1" w:lastRow="0" w:firstColumn="1" w:lastColumn="0" w:noHBand="0" w:noVBand="1"/>
+    </w:tblPr>
+    <w:tblGrid>
+      <w:gridCol w:w="1696"/>
+      <w:gridCol w:w="5529"/>
+      <w:gridCol w:w="1603"/>
+    </w:tblGrid>
+    <w:tr>
+      <w:tc>
+        <w:tcPr>
+          <w:tcW w:w="1696" w:type="dxa"/>
+          <w:vMerge w:val="restart"/>
+          <w:vAlign w:val="center"/>
+        </w:tcPr>
+        <w:p>
+          <w:pPr>
+            <w:pStyle w:val="Encabezado"/>
+            <w:ind w:right="317"/>
+            <w:rPr>
+              <w:rFonts w:ascii="Arial" w:hAnsi="Arial" w:cs="Arial"/>
+            </w:rPr>
+          </w:pPr>
+          <w:r>
+            <w:rPr>
+              <w:rFonts w:ascii="Arial" w:hAnsi="Arial" w:cs="Arial"/>
+              <w:noProof/>
+            </w:rPr>
+            <w:drawing>
+              <wp:inline distT="0" distB="0" distL="0" distR="0" wp14:anchorId="2364BFA8" wp14:editId="6B19667F">
+                <wp:extent cx="1019160" cy="339436"/>
+                <wp:effectExtent l="0" t="0" r="0" b="3810"/>
+                <wp:docPr id="3" name="Imagen 3"/>
+                <wp:cNvGraphicFramePr>
+                  <a:graphicFrameLocks xmlns:a="http://schemas.openxmlformats.org/drawingml/2006/main" noChangeAspect="1"/>
+                </wp:cNvGraphicFramePr>
+                <a:graphic xmlns:a="http://schemas.openxmlformats.org/drawingml/2006/main">
+                  <a:graphicData uri="http://schemas.openxmlformats.org/drawingml/2006/picture">
+                    <pic:pic xmlns:pic="http://schemas.openxmlformats.org/drawingml/2006/picture">
+                      <pic:nvPicPr>
+                        <pic:cNvPr id="4" name="UTN.jpg"/>
+                        <pic:cNvPicPr/>
+                      </pic:nvPicPr>
+                      <pic:blipFill>
+                        <a:blip r:embed="rId1">
+                          <a:extLst>
+                            <a:ext uri="{28A0092B-C50C-407E-A947-70E740481C1C}">
+                              <a14:useLocalDpi xmlns:a14="http://schemas.microsoft.com/office/drawing/2010/main" val="0"/>
+                            </a:ext>
+                          </a:extLst>
+                        </a:blip>
+                        <a:stretch>
+                          <a:fillRect/>
+                        </a:stretch>
+                      </pic:blipFill>
+                      <pic:spPr>
+                        <a:xfrm>
+                          <a:off x="0" y="0"/>
+                          <a:ext cx="1129840" cy="376299"/>
+                        </a:xfrm>
+                        <a:prstGeom prst="rect">
+                          <a:avLst/>
+                        </a:prstGeom>
+                      </pic:spPr>
+                    </pic:pic>
+                  </a:graphicData>
+                </a:graphic>
+              </wp:inline>
+            </w:drawing>
+          </w:r>
+        </w:p>
+      </w:tc>
+      <w:tc>
+        <w:tcPr>
+          <w:tcW w:w="5529" w:type="dxa"/>
+          <w:vMerge w:val="restart"/>
+          <w:vAlign w:val="center"/>
+        </w:tcPr>
+        <w:p>
+          <w:pPr>
+            <w:pStyle w:val="Encabezado"/>
+            <w:jc w:val="center"/>
+            <w:rPr>
+              <w:rFonts w:ascii="Arial" w:hAnsi="Arial" w:cs="Arial"/>
+            </w:rPr>
+          </w:pPr>
+          <w:r>
+            <w:rPr>
+              <w:rFonts w:ascii="Arial" w:hAnsi="Arial" w:cs="Arial"/>
+            </w:rPr>
+            <w:t xml:space="preserve">Producto </w:t>
+          </w:r>
+          <w:r>
+            <w:rPr>
+              <w:rFonts w:ascii="Arial" w:hAnsi="Arial" w:cs="Arial"/>
+            </w:rPr>
+            <w:t>–</w:t>
+          </w:r>
+          <w:r>
+            <w:rPr>
+              <w:rFonts w:ascii="Arial" w:hAnsi="Arial" w:cs="Arial"/>
+            </w:rPr>
+            <w:t xml:space="preserve"> </w:t>
+          </w:r>
+          <w:r>
+            <w:rPr>
+              <w:rFonts w:ascii="Arial" w:hAnsi="Arial" w:cs="Arial"/>
+            </w:rPr>
+            <w:t>Modelo de Negocio</w:t>
+          </w:r>
+        </w:p>
+      </w:tc>
+      <w:tc>
+        <w:tcPr>
+          <w:tcW w:w="1603" w:type="dxa"/>
+        </w:tcPr>
+        <w:p>
+          <w:pPr>
+            <w:pStyle w:val="Encabezado"/>
+            <w:rPr>
+              <w:rFonts w:ascii="Arial" w:hAnsi="Arial" w:cs="Arial"/>
+            </w:rPr>
+          </w:pPr>
+          <w:r>
+            <w:rPr>
+              <w:rFonts w:ascii="Arial" w:hAnsi="Arial" w:cs="Arial"/>
+            </w:rPr>
+            <w:t>Iteración 2</w:t>
+          </w:r>
+        </w:p>
+      </w:tc>
+    </w:tr>
+    <w:tr>
+      <w:tc>
+        <w:tcPr>
+          <w:tcW w:w="1696" w:type="dxa"/>
+          <w:vMerge/>
+        </w:tcPr>
+        <w:p>
+          <w:pPr>
+            <w:pStyle w:val="Encabezado"/>
+            <w:rPr>
+              <w:rFonts w:ascii="Arial" w:hAnsi="Arial" w:cs="Arial"/>
+            </w:rPr>
+          </w:pPr>
+        </w:p>
+      </w:tc>
+      <w:tc>
+        <w:tcPr>
+          <w:tcW w:w="5529" w:type="dxa"/>
+          <w:vMerge/>
+        </w:tcPr>
+        <w:p>
+          <w:pPr>
+            <w:pStyle w:val="Encabezado"/>
+            <w:rPr>
+              <w:rFonts w:ascii="Arial" w:hAnsi="Arial" w:cs="Arial"/>
+            </w:rPr>
+          </w:pPr>
+        </w:p>
+      </w:tc>
+      <w:tc>
+        <w:tcPr>
+          <w:tcW w:w="1603" w:type="dxa"/>
+        </w:tcPr>
+        <w:p>
+          <w:pPr>
+            <w:pStyle w:val="Encabezado"/>
+            <w:rPr>
+              <w:rFonts w:ascii="Arial" w:hAnsi="Arial" w:cs="Arial"/>
+            </w:rPr>
+          </w:pPr>
+          <w:r>
+            <w:rPr>
+              <w:rFonts w:ascii="Arial" w:hAnsi="Arial" w:cs="Arial"/>
+            </w:rPr>
+            <w:t>2013</w:t>
+          </w:r>
+        </w:p>
+      </w:tc>
+    </w:tr>
+  </w:tbl>
+  <w:p>
+    <w:pPr>
+      <w:pStyle w:val="Encabezado"/>
+    </w:pPr>
+  </w:p>
+</w:hdr>
+</file>
+
 <file path=word/numbering.xml><?xml version="1.0" encoding="utf-8"?>
-<w:numbering xmlns:ve="http://schemas.openxmlformats.org/markup-compatibility/2006" xmlns:o="urn:schemas-microsoft-com:office:office" xmlns:r="http://schemas.openxmlformats.org/officeDocument/2006/relationships" xmlns:m="http://schemas.openxmlformats.org/officeDocument/2006/math" xmlns:v="urn:schemas-microsoft-com:vml" xmlns:wp="http://schemas.openxmlformats.org/drawingml/2006/wordprocessingDrawing" xmlns:w10="urn:schemas-microsoft-com:office:word" xmlns:w="http://schemas.openxmlformats.org/wordprocessingml/2006/main" xmlns:wne="http://schemas.microsoft.com/office/word/2006/wordml">
+<w:numbering xmlns:wpc="http://schemas.microsoft.com/office/word/2010/wordprocessingCanvas" xmlns:mc="http://schemas.openxmlformats.org/markup-compatibility/2006" xmlns:o="urn:schemas-microsoft-com:office:office" xmlns:r="http://schemas.openxmlformats.org/officeDocument/2006/relationships" xmlns:m="http://schemas.openxmlformats.org/officeDocument/2006/math" xmlns:v="urn:schemas-microsoft-com:vml" xmlns:wp14="http://schemas.microsoft.com/office/word/2010/wordprocessingDrawing" xmlns:wp="http://schemas.openxmlformats.org/drawingml/2006/wordprocessingDrawing" xmlns:w10="urn:schemas-microsoft-com:office:word" xmlns:w="http://schemas.openxmlformats.org/wordprocessingml/2006/main" xmlns:w14="http://schemas.microsoft.com/office/word/2010/wordml" xmlns:w15="http://schemas.microsoft.com/office/word/2012/wordml" xmlns:wpg="http://schemas.microsoft.com/office/word/2010/wordprocessingGroup" xmlns:wpi="http://schemas.microsoft.com/office/word/2010/wordprocessingInk" xmlns:wne="http://schemas.microsoft.com/office/word/2006/wordml" xmlns:wps="http://schemas.microsoft.com/office/word/2010/wordprocessingShape" mc:Ignorable="w14 w15 wp14">
   <w:abstractNum w:abstractNumId="0">
     <w:nsid w:val="36FE5E81"/>
     <w:multiLevelType w:val="hybridMultilevel"/>
@@ -9806,7 +10656,7 @@
 </file>
 
 <file path=word/styles.xml><?xml version="1.0" encoding="utf-8"?>
-<w:styles xmlns:r="http://schemas.openxmlformats.org/officeDocument/2006/relationships" xmlns:w="http://schemas.openxmlformats.org/wordprocessingml/2006/main">
+<w:styles xmlns:mc="http://schemas.openxmlformats.org/markup-compatibility/2006" xmlns:r="http://schemas.openxmlformats.org/officeDocument/2006/relationships" xmlns:w="http://schemas.openxmlformats.org/wordprocessingml/2006/main" xmlns:w14="http://schemas.microsoft.com/office/word/2010/wordml" xmlns:w15="http://schemas.microsoft.com/office/word/2012/wordml" mc:Ignorable="w14 w15">
   <w:docDefaults>
     <w:rPrDefault>
       <w:rPr>
@@ -9822,144 +10672,378 @@
       </w:pPr>
     </w:pPrDefault>
   </w:docDefaults>
-  <w:latentStyles w:defLockedState="0" w:defUIPriority="99" w:defSemiHidden="1" w:defUnhideWhenUsed="1" w:defQFormat="0" w:count="267">
-    <w:lsdException w:name="Normal" w:semiHidden="0" w:uiPriority="0" w:unhideWhenUsed="0" w:qFormat="1"/>
-    <w:lsdException w:name="heading 1" w:semiHidden="0" w:uiPriority="9" w:unhideWhenUsed="0" w:qFormat="1"/>
-    <w:lsdException w:name="heading 2" w:uiPriority="9" w:qFormat="1"/>
-    <w:lsdException w:name="heading 3" w:uiPriority="9" w:qFormat="1"/>
-    <w:lsdException w:name="heading 4" w:uiPriority="9" w:qFormat="1"/>
-    <w:lsdException w:name="heading 5" w:uiPriority="9" w:qFormat="1"/>
-    <w:lsdException w:name="heading 6" w:uiPriority="9" w:qFormat="1"/>
-    <w:lsdException w:name="heading 7" w:uiPriority="9" w:qFormat="1"/>
-    <w:lsdException w:name="heading 8" w:uiPriority="9" w:qFormat="1"/>
-    <w:lsdException w:name="heading 9" w:uiPriority="9" w:qFormat="1"/>
-    <w:lsdException w:name="toc 1" w:uiPriority="39"/>
-    <w:lsdException w:name="toc 2" w:uiPriority="39"/>
-    <w:lsdException w:name="toc 3" w:uiPriority="39"/>
-    <w:lsdException w:name="toc 4" w:uiPriority="39"/>
-    <w:lsdException w:name="toc 5" w:uiPriority="39"/>
-    <w:lsdException w:name="toc 6" w:uiPriority="39"/>
-    <w:lsdException w:name="toc 7" w:uiPriority="39"/>
-    <w:lsdException w:name="toc 8" w:uiPriority="39"/>
-    <w:lsdException w:name="toc 9" w:uiPriority="39"/>
-    <w:lsdException w:name="caption" w:uiPriority="35" w:qFormat="1"/>
-    <w:lsdException w:name="Title" w:semiHidden="0" w:uiPriority="10" w:unhideWhenUsed="0" w:qFormat="1"/>
-    <w:lsdException w:name="Default Paragraph Font" w:uiPriority="1"/>
-    <w:lsdException w:name="Subtitle" w:semiHidden="0" w:uiPriority="11" w:unhideWhenUsed="0" w:qFormat="1"/>
-    <w:lsdException w:name="Strong" w:semiHidden="0" w:uiPriority="22" w:unhideWhenUsed="0" w:qFormat="1"/>
-    <w:lsdException w:name="Emphasis" w:semiHidden="0" w:uiPriority="20" w:unhideWhenUsed="0" w:qFormat="1"/>
-    <w:lsdException w:name="Table Grid" w:semiHidden="0" w:uiPriority="39" w:unhideWhenUsed="0"/>
-    <w:lsdException w:name="Placeholder Text" w:unhideWhenUsed="0"/>
-    <w:lsdException w:name="No Spacing" w:semiHidden="0" w:uiPriority="1" w:unhideWhenUsed="0" w:qFormat="1"/>
-    <w:lsdException w:name="Light Shading" w:semiHidden="0" w:uiPriority="60" w:unhideWhenUsed="0"/>
-    <w:lsdException w:name="Light List" w:semiHidden="0" w:uiPriority="61" w:unhideWhenUsed="0"/>
-    <w:lsdException w:name="Light Grid" w:semiHidden="0" w:uiPriority="62" w:unhideWhenUsed="0"/>
-    <w:lsdException w:name="Medium Shading 1" w:semiHidden="0" w:uiPriority="63" w:unhideWhenUsed="0"/>
-    <w:lsdException w:name="Medium Shading 2" w:semiHidden="0" w:uiPriority="64" w:unhideWhenUsed="0"/>
-    <w:lsdException w:name="Medium List 1" w:semiHidden="0" w:uiPriority="65" w:unhideWhenUsed="0"/>
-    <w:lsdException w:name="Medium List 2" w:semiHidden="0" w:uiPriority="66" w:unhideWhenUsed="0"/>
-    <w:lsdException w:name="Medium Grid 1" w:semiHidden="0" w:uiPriority="67" w:unhideWhenUsed="0"/>
-    <w:lsdException w:name="Medium Grid 2" w:semiHidden="0" w:uiPriority="68" w:unhideWhenUsed="0"/>
-    <w:lsdException w:name="Medium Grid 3" w:semiHidden="0" w:uiPriority="69" w:unhideWhenUsed="0"/>
-    <w:lsdException w:name="Dark List" w:semiHidden="0" w:uiPriority="70" w:unhideWhenUsed="0"/>
-    <w:lsdException w:name="Colorful Shading" w:semiHidden="0" w:uiPriority="71" w:unhideWhenUsed="0"/>
-    <w:lsdException w:name="Colorful List" w:semiHidden="0" w:uiPriority="72" w:unhideWhenUsed="0"/>
-    <w:lsdException w:name="Colorful Grid" w:semiHidden="0" w:uiPriority="73" w:unhideWhenUsed="0"/>
-    <w:lsdException w:name="Light Shading Accent 1" w:semiHidden="0" w:uiPriority="60" w:unhideWhenUsed="0"/>
-    <w:lsdException w:name="Light List Accent 1" w:semiHidden="0" w:uiPriority="61" w:unhideWhenUsed="0"/>
-    <w:lsdException w:name="Light Grid Accent 1" w:semiHidden="0" w:uiPriority="62" w:unhideWhenUsed="0"/>
-    <w:lsdException w:name="Medium Shading 1 Accent 1" w:semiHidden="0" w:uiPriority="63" w:unhideWhenUsed="0"/>
-    <w:lsdException w:name="Medium Shading 2 Accent 1" w:semiHidden="0" w:uiPriority="64" w:unhideWhenUsed="0"/>
-    <w:lsdException w:name="Medium List 1 Accent 1" w:semiHidden="0" w:uiPriority="65" w:unhideWhenUsed="0"/>
-    <w:lsdException w:name="Revision" w:unhideWhenUsed="0"/>
-    <w:lsdException w:name="List Paragraph" w:semiHidden="0" w:uiPriority="34" w:unhideWhenUsed="0" w:qFormat="1"/>
-    <w:lsdException w:name="Quote" w:semiHidden="0" w:uiPriority="29" w:unhideWhenUsed="0" w:qFormat="1"/>
-    <w:lsdException w:name="Intense Quote" w:semiHidden="0" w:uiPriority="30" w:unhideWhenUsed="0" w:qFormat="1"/>
-    <w:lsdException w:name="Medium List 2 Accent 1" w:semiHidden="0" w:uiPriority="66" w:unhideWhenUsed="0"/>
-    <w:lsdException w:name="Medium Grid 1 Accent 1" w:semiHidden="0" w:uiPriority="67" w:unhideWhenUsed="0"/>
-    <w:lsdException w:name="Medium Grid 2 Accent 1" w:semiHidden="0" w:uiPriority="68" w:unhideWhenUsed="0"/>
-    <w:lsdException w:name="Medium Grid 3 Accent 1" w:semiHidden="0" w:uiPriority="69" w:unhideWhenUsed="0"/>
-    <w:lsdException w:name="Dark List Accent 1" w:semiHidden="0" w:uiPriority="70" w:unhideWhenUsed="0"/>
-    <w:lsdException w:name="Colorful Shading Accent 1" w:semiHidden="0" w:uiPriority="71" w:unhideWhenUsed="0"/>
-    <w:lsdException w:name="Colorful List Accent 1" w:semiHidden="0" w:uiPriority="72" w:unhideWhenUsed="0"/>
-    <w:lsdException w:name="Colorful Grid Accent 1" w:semiHidden="0" w:uiPriority="73" w:unhideWhenUsed="0"/>
-    <w:lsdException w:name="Light Shading Accent 2" w:semiHidden="0" w:uiPriority="60" w:unhideWhenUsed="0"/>
-    <w:lsdException w:name="Light List Accent 2" w:semiHidden="0" w:uiPriority="61" w:unhideWhenUsed="0"/>
-    <w:lsdException w:name="Light Grid Accent 2" w:semiHidden="0" w:uiPriority="62" w:unhideWhenUsed="0"/>
-    <w:lsdException w:name="Medium Shading 1 Accent 2" w:semiHidden="0" w:uiPriority="63" w:unhideWhenUsed="0"/>
-    <w:lsdException w:name="Medium Shading 2 Accent 2" w:semiHidden="0" w:uiPriority="64" w:unhideWhenUsed="0"/>
-    <w:lsdException w:name="Medium List 1 Accent 2" w:semiHidden="0" w:uiPriority="65" w:unhideWhenUsed="0"/>
-    <w:lsdException w:name="Medium List 2 Accent 2" w:semiHidden="0" w:uiPriority="66" w:unhideWhenUsed="0"/>
-    <w:lsdException w:name="Medium Grid 1 Accent 2" w:semiHidden="0" w:uiPriority="67" w:unhideWhenUsed="0"/>
-    <w:lsdException w:name="Medium Grid 2 Accent 2" w:semiHidden="0" w:uiPriority="68" w:unhideWhenUsed="0"/>
-    <w:lsdException w:name="Medium Grid 3 Accent 2" w:semiHidden="0" w:uiPriority="69" w:unhideWhenUsed="0"/>
-    <w:lsdException w:name="Dark List Accent 2" w:semiHidden="0" w:uiPriority="70" w:unhideWhenUsed="0"/>
-    <w:lsdException w:name="Colorful Shading Accent 2" w:semiHidden="0" w:uiPriority="71" w:unhideWhenUsed="0"/>
-    <w:lsdException w:name="Colorful List Accent 2" w:semiHidden="0" w:uiPriority="72" w:unhideWhenUsed="0"/>
-    <w:lsdException w:name="Colorful Grid Accent 2" w:semiHidden="0" w:uiPriority="73" w:unhideWhenUsed="0"/>
-    <w:lsdException w:name="Light Shading Accent 3" w:semiHidden="0" w:uiPriority="60" w:unhideWhenUsed="0"/>
-    <w:lsdException w:name="Light List Accent 3" w:semiHidden="0" w:uiPriority="61" w:unhideWhenUsed="0"/>
-    <w:lsdException w:name="Light Grid Accent 3" w:semiHidden="0" w:uiPriority="62" w:unhideWhenUsed="0"/>
-    <w:lsdException w:name="Medium Shading 1 Accent 3" w:semiHidden="0" w:uiPriority="63" w:unhideWhenUsed="0"/>
-    <w:lsdException w:name="Medium Shading 2 Accent 3" w:semiHidden="0" w:uiPriority="64" w:unhideWhenUsed="0"/>
-    <w:lsdException w:name="Medium List 1 Accent 3" w:semiHidden="0" w:uiPriority="65" w:unhideWhenUsed="0"/>
-    <w:lsdException w:name="Medium List 2 Accent 3" w:semiHidden="0" w:uiPriority="66" w:unhideWhenUsed="0"/>
-    <w:lsdException w:name="Medium Grid 1 Accent 3" w:semiHidden="0" w:uiPriority="67" w:unhideWhenUsed="0"/>
-    <w:lsdException w:name="Medium Grid 2 Accent 3" w:semiHidden="0" w:uiPriority="68" w:unhideWhenUsed="0"/>
-    <w:lsdException w:name="Medium Grid 3 Accent 3" w:semiHidden="0" w:uiPriority="69" w:unhideWhenUsed="0"/>
-    <w:lsdException w:name="Dark List Accent 3" w:semiHidden="0" w:uiPriority="70" w:unhideWhenUsed="0"/>
-    <w:lsdException w:name="Colorful Shading Accent 3" w:semiHidden="0" w:uiPriority="71" w:unhideWhenUsed="0"/>
-    <w:lsdException w:name="Colorful List Accent 3" w:semiHidden="0" w:uiPriority="72" w:unhideWhenUsed="0"/>
-    <w:lsdException w:name="Colorful Grid Accent 3" w:semiHidden="0" w:uiPriority="73" w:unhideWhenUsed="0"/>
-    <w:lsdException w:name="Light Shading Accent 4" w:semiHidden="0" w:uiPriority="60" w:unhideWhenUsed="0"/>
-    <w:lsdException w:name="Light List Accent 4" w:semiHidden="0" w:uiPriority="61" w:unhideWhenUsed="0"/>
-    <w:lsdException w:name="Light Grid Accent 4" w:semiHidden="0" w:uiPriority="62" w:unhideWhenUsed="0"/>
-    <w:lsdException w:name="Medium Shading 1 Accent 4" w:semiHidden="0" w:uiPriority="63" w:unhideWhenUsed="0"/>
-    <w:lsdException w:name="Medium Shading 2 Accent 4" w:semiHidden="0" w:uiPriority="64" w:unhideWhenUsed="0"/>
-    <w:lsdException w:name="Medium List 1 Accent 4" w:semiHidden="0" w:uiPriority="65" w:unhideWhenUsed="0"/>
-    <w:lsdException w:name="Medium List 2 Accent 4" w:semiHidden="0" w:uiPriority="66" w:unhideWhenUsed="0"/>
-    <w:lsdException w:name="Medium Grid 1 Accent 4" w:semiHidden="0" w:uiPriority="67" w:unhideWhenUsed="0"/>
-    <w:lsdException w:name="Medium Grid 2 Accent 4" w:semiHidden="0" w:uiPriority="68" w:unhideWhenUsed="0"/>
-    <w:lsdException w:name="Medium Grid 3 Accent 4" w:semiHidden="0" w:uiPriority="69" w:unhideWhenUsed="0"/>
-    <w:lsdException w:name="Dark List Accent 4" w:semiHidden="0" w:uiPriority="70" w:unhideWhenUsed="0"/>
-    <w:lsdException w:name="Colorful Shading Accent 4" w:semiHidden="0" w:uiPriority="71" w:unhideWhenUsed="0"/>
-    <w:lsdException w:name="Colorful List Accent 4" w:semiHidden="0" w:uiPriority="72" w:unhideWhenUsed="0"/>
-    <w:lsdException w:name="Colorful Grid Accent 4" w:semiHidden="0" w:uiPriority="73" w:unhideWhenUsed="0"/>
-    <w:lsdException w:name="Light Shading Accent 5" w:semiHidden="0" w:uiPriority="60" w:unhideWhenUsed="0"/>
-    <w:lsdException w:name="Light List Accent 5" w:semiHidden="0" w:uiPriority="61" w:unhideWhenUsed="0"/>
-    <w:lsdException w:name="Light Grid Accent 5" w:semiHidden="0" w:uiPriority="62" w:unhideWhenUsed="0"/>
-    <w:lsdException w:name="Medium Shading 1 Accent 5" w:semiHidden="0" w:uiPriority="63" w:unhideWhenUsed="0"/>
-    <w:lsdException w:name="Medium Shading 2 Accent 5" w:semiHidden="0" w:uiPriority="64" w:unhideWhenUsed="0"/>
-    <w:lsdException w:name="Medium List 1 Accent 5" w:semiHidden="0" w:uiPriority="65" w:unhideWhenUsed="0"/>
-    <w:lsdException w:name="Medium List 2 Accent 5" w:semiHidden="0" w:uiPriority="66" w:unhideWhenUsed="0"/>
-    <w:lsdException w:name="Medium Grid 1 Accent 5" w:semiHidden="0" w:uiPriority="67" w:unhideWhenUsed="0"/>
-    <w:lsdException w:name="Medium Grid 2 Accent 5" w:semiHidden="0" w:uiPriority="68" w:unhideWhenUsed="0"/>
-    <w:lsdException w:name="Medium Grid 3 Accent 5" w:semiHidden="0" w:uiPriority="69" w:unhideWhenUsed="0"/>
-    <w:lsdException w:name="Dark List Accent 5" w:semiHidden="0" w:uiPriority="70" w:unhideWhenUsed="0"/>
-    <w:lsdException w:name="Colorful Shading Accent 5" w:semiHidden="0" w:uiPriority="71" w:unhideWhenUsed="0"/>
-    <w:lsdException w:name="Colorful List Accent 5" w:semiHidden="0" w:uiPriority="72" w:unhideWhenUsed="0"/>
-    <w:lsdException w:name="Colorful Grid Accent 5" w:semiHidden="0" w:uiPriority="73" w:unhideWhenUsed="0"/>
-    <w:lsdException w:name="Light Shading Accent 6" w:semiHidden="0" w:uiPriority="60" w:unhideWhenUsed="0"/>
-    <w:lsdException w:name="Light List Accent 6" w:semiHidden="0" w:uiPriority="61" w:unhideWhenUsed="0"/>
-    <w:lsdException w:name="Light Grid Accent 6" w:semiHidden="0" w:uiPriority="62" w:unhideWhenUsed="0"/>
-    <w:lsdException w:name="Medium Shading 1 Accent 6" w:semiHidden="0" w:uiPriority="63" w:unhideWhenUsed="0"/>
-    <w:lsdException w:name="Medium Shading 2 Accent 6" w:semiHidden="0" w:uiPriority="64" w:unhideWhenUsed="0"/>
-    <w:lsdException w:name="Medium List 1 Accent 6" w:semiHidden="0" w:uiPriority="65" w:unhideWhenUsed="0"/>
-    <w:lsdException w:name="Medium List 2 Accent 6" w:semiHidden="0" w:uiPriority="66" w:unhideWhenUsed="0"/>
-    <w:lsdException w:name="Medium Grid 1 Accent 6" w:semiHidden="0" w:uiPriority="67" w:unhideWhenUsed="0"/>
-    <w:lsdException w:name="Medium Grid 2 Accent 6" w:semiHidden="0" w:uiPriority="68" w:unhideWhenUsed="0"/>
-    <w:lsdException w:name="Medium Grid 3 Accent 6" w:semiHidden="0" w:uiPriority="69" w:unhideWhenUsed="0"/>
-    <w:lsdException w:name="Dark List Accent 6" w:semiHidden="0" w:uiPriority="70" w:unhideWhenUsed="0"/>
-    <w:lsdException w:name="Colorful Shading Accent 6" w:semiHidden="0" w:uiPriority="71" w:unhideWhenUsed="0"/>
-    <w:lsdException w:name="Colorful List Accent 6" w:semiHidden="0" w:uiPriority="72" w:unhideWhenUsed="0"/>
-    <w:lsdException w:name="Colorful Grid Accent 6" w:semiHidden="0" w:uiPriority="73" w:unhideWhenUsed="0"/>
-    <w:lsdException w:name="Subtle Emphasis" w:semiHidden="0" w:uiPriority="19" w:unhideWhenUsed="0" w:qFormat="1"/>
-    <w:lsdException w:name="Intense Emphasis" w:semiHidden="0" w:uiPriority="21" w:unhideWhenUsed="0" w:qFormat="1"/>
-    <w:lsdException w:name="Subtle Reference" w:semiHidden="0" w:uiPriority="31" w:unhideWhenUsed="0" w:qFormat="1"/>
-    <w:lsdException w:name="Intense Reference" w:semiHidden="0" w:uiPriority="32" w:unhideWhenUsed="0" w:qFormat="1"/>
-    <w:lsdException w:name="Book Title" w:semiHidden="0" w:uiPriority="33" w:unhideWhenUsed="0" w:qFormat="1"/>
-    <w:lsdException w:name="Bibliography" w:uiPriority="37"/>
-    <w:lsdException w:name="TOC Heading" w:uiPriority="39" w:qFormat="1"/>
+  <w:latentStyles w:defLockedState="0" w:defUIPriority="99" w:defSemiHidden="0" w:defUnhideWhenUsed="0" w:defQFormat="0" w:count="371">
+    <w:lsdException w:name="Normal" w:uiPriority="0" w:qFormat="1"/>
+    <w:lsdException w:name="heading 1" w:uiPriority="9" w:qFormat="1"/>
+    <w:lsdException w:name="heading 2" w:semiHidden="1" w:uiPriority="9" w:unhideWhenUsed="1" w:qFormat="1"/>
+    <w:lsdException w:name="heading 3" w:semiHidden="1" w:uiPriority="9" w:unhideWhenUsed="1" w:qFormat="1"/>
+    <w:lsdException w:name="heading 4" w:semiHidden="1" w:uiPriority="9" w:unhideWhenUsed="1" w:qFormat="1"/>
+    <w:lsdException w:name="heading 5" w:semiHidden="1" w:uiPriority="9" w:unhideWhenUsed="1" w:qFormat="1"/>
+    <w:lsdException w:name="heading 6" w:semiHidden="1" w:uiPriority="9" w:unhideWhenUsed="1" w:qFormat="1"/>
+    <w:lsdException w:name="heading 7" w:semiHidden="1" w:uiPriority="9" w:unhideWhenUsed="1" w:qFormat="1"/>
+    <w:lsdException w:name="heading 8" w:semiHidden="1" w:uiPriority="9" w:unhideWhenUsed="1" w:qFormat="1"/>
+    <w:lsdException w:name="heading 9" w:semiHidden="1" w:uiPriority="9" w:unhideWhenUsed="1" w:qFormat="1"/>
+    <w:lsdException w:name="index 1" w:semiHidden="1" w:unhideWhenUsed="1"/>
+    <w:lsdException w:name="index 2" w:semiHidden="1" w:unhideWhenUsed="1"/>
+    <w:lsdException w:name="index 3" w:semiHidden="1" w:unhideWhenUsed="1"/>
+    <w:lsdException w:name="index 4" w:semiHidden="1" w:unhideWhenUsed="1"/>
+    <w:lsdException w:name="index 5" w:semiHidden="1" w:unhideWhenUsed="1"/>
+    <w:lsdException w:name="index 6" w:semiHidden="1" w:unhideWhenUsed="1"/>
+    <w:lsdException w:name="index 7" w:semiHidden="1" w:unhideWhenUsed="1"/>
+    <w:lsdException w:name="index 8" w:semiHidden="1" w:unhideWhenUsed="1"/>
+    <w:lsdException w:name="index 9" w:semiHidden="1" w:unhideWhenUsed="1"/>
+    <w:lsdException w:name="toc 1" w:semiHidden="1" w:uiPriority="39" w:unhideWhenUsed="1"/>
+    <w:lsdException w:name="toc 2" w:semiHidden="1" w:uiPriority="39" w:unhideWhenUsed="1"/>
+    <w:lsdException w:name="toc 3" w:semiHidden="1" w:uiPriority="39" w:unhideWhenUsed="1"/>
+    <w:lsdException w:name="toc 4" w:semiHidden="1" w:uiPriority="39" w:unhideWhenUsed="1"/>
+    <w:lsdException w:name="toc 5" w:semiHidden="1" w:uiPriority="39" w:unhideWhenUsed="1"/>
+    <w:lsdException w:name="toc 6" w:semiHidden="1" w:uiPriority="39" w:unhideWhenUsed="1"/>
+    <w:lsdException w:name="toc 7" w:semiHidden="1" w:uiPriority="39" w:unhideWhenUsed="1"/>
+    <w:lsdException w:name="toc 8" w:semiHidden="1" w:uiPriority="39" w:unhideWhenUsed="1"/>
+    <w:lsdException w:name="toc 9" w:semiHidden="1" w:uiPriority="39" w:unhideWhenUsed="1"/>
+    <w:lsdException w:name="Normal Indent" w:semiHidden="1" w:unhideWhenUsed="1"/>
+    <w:lsdException w:name="footnote text" w:semiHidden="1" w:unhideWhenUsed="1"/>
+    <w:lsdException w:name="annotation text" w:semiHidden="1" w:unhideWhenUsed="1"/>
+    <w:lsdException w:name="header" w:semiHidden="1" w:unhideWhenUsed="1"/>
+    <w:lsdException w:name="footer" w:semiHidden="1" w:unhideWhenUsed="1"/>
+    <w:lsdException w:name="index heading" w:semiHidden="1" w:unhideWhenUsed="1"/>
+    <w:lsdException w:name="caption" w:semiHidden="1" w:uiPriority="35" w:unhideWhenUsed="1" w:qFormat="1"/>
+    <w:lsdException w:name="table of figures" w:semiHidden="1" w:unhideWhenUsed="1"/>
+    <w:lsdException w:name="envelope address" w:semiHidden="1" w:unhideWhenUsed="1"/>
+    <w:lsdException w:name="envelope return" w:semiHidden="1" w:unhideWhenUsed="1"/>
+    <w:lsdException w:name="footnote reference" w:semiHidden="1" w:unhideWhenUsed="1"/>
+    <w:lsdException w:name="annotation reference" w:semiHidden="1" w:unhideWhenUsed="1"/>
+    <w:lsdException w:name="line number" w:semiHidden="1" w:unhideWhenUsed="1"/>
+    <w:lsdException w:name="page number" w:semiHidden="1" w:unhideWhenUsed="1"/>
+    <w:lsdException w:name="endnote reference" w:semiHidden="1" w:unhideWhenUsed="1"/>
+    <w:lsdException w:name="endnote text" w:semiHidden="1" w:unhideWhenUsed="1"/>
+    <w:lsdException w:name="table of authorities" w:semiHidden="1" w:unhideWhenUsed="1"/>
+    <w:lsdException w:name="macro" w:semiHidden="1" w:unhideWhenUsed="1"/>
+    <w:lsdException w:name="toa heading" w:semiHidden="1" w:unhideWhenUsed="1"/>
+    <w:lsdException w:name="List" w:semiHidden="1" w:unhideWhenUsed="1"/>
+    <w:lsdException w:name="List Bullet" w:semiHidden="1" w:unhideWhenUsed="1"/>
+    <w:lsdException w:name="List Number" w:semiHidden="1" w:unhideWhenUsed="1"/>
+    <w:lsdException w:name="List 2" w:semiHidden="1" w:unhideWhenUsed="1"/>
+    <w:lsdException w:name="List 3" w:semiHidden="1" w:unhideWhenUsed="1"/>
+    <w:lsdException w:name="List 4" w:semiHidden="1" w:unhideWhenUsed="1"/>
+    <w:lsdException w:name="List 5" w:semiHidden="1" w:unhideWhenUsed="1"/>
+    <w:lsdException w:name="List Bullet 2" w:semiHidden="1" w:unhideWhenUsed="1"/>
+    <w:lsdException w:name="List Bullet 3" w:semiHidden="1" w:unhideWhenUsed="1"/>
+    <w:lsdException w:name="List Bullet 4" w:semiHidden="1" w:unhideWhenUsed="1"/>
+    <w:lsdException w:name="List Bullet 5" w:semiHidden="1" w:unhideWhenUsed="1"/>
+    <w:lsdException w:name="List Number 2" w:semiHidden="1" w:unhideWhenUsed="1"/>
+    <w:lsdException w:name="List Number 3" w:semiHidden="1" w:unhideWhenUsed="1"/>
+    <w:lsdException w:name="List Number 4" w:semiHidden="1" w:unhideWhenUsed="1"/>
+    <w:lsdException w:name="List Number 5" w:semiHidden="1" w:unhideWhenUsed="1"/>
+    <w:lsdException w:name="Title" w:uiPriority="10" w:qFormat="1"/>
+    <w:lsdException w:name="Closing" w:semiHidden="1" w:unhideWhenUsed="1"/>
+    <w:lsdException w:name="Signature" w:semiHidden="1" w:unhideWhenUsed="1"/>
+    <w:lsdException w:name="Default Paragraph Font" w:semiHidden="1" w:uiPriority="1" w:unhideWhenUsed="1"/>
+    <w:lsdException w:name="Body Text" w:semiHidden="1" w:unhideWhenUsed="1"/>
+    <w:lsdException w:name="Body Text Indent" w:semiHidden="1" w:unhideWhenUsed="1"/>
+    <w:lsdException w:name="List Continue" w:semiHidden="1" w:unhideWhenUsed="1"/>
+    <w:lsdException w:name="List Continue 2" w:semiHidden="1" w:unhideWhenUsed="1"/>
+    <w:lsdException w:name="List Continue 3" w:semiHidden="1" w:unhideWhenUsed="1"/>
+    <w:lsdException w:name="List Continue 4" w:semiHidden="1" w:unhideWhenUsed="1"/>
+    <w:lsdException w:name="List Continue 5" w:semiHidden="1" w:unhideWhenUsed="1"/>
+    <w:lsdException w:name="Message Header" w:semiHidden="1" w:unhideWhenUsed="1"/>
+    <w:lsdException w:name="Subtitle" w:uiPriority="11" w:qFormat="1"/>
+    <w:lsdException w:name="Salutation" w:semiHidden="1" w:unhideWhenUsed="1"/>
+    <w:lsdException w:name="Date" w:semiHidden="1" w:unhideWhenUsed="1"/>
+    <w:lsdException w:name="Body Text First Indent" w:semiHidden="1" w:unhideWhenUsed="1"/>
+    <w:lsdException w:name="Body Text First Indent 2" w:semiHidden="1" w:unhideWhenUsed="1"/>
+    <w:lsdException w:name="Note Heading" w:semiHidden="1" w:unhideWhenUsed="1"/>
+    <w:lsdException w:name="Body Text 2" w:semiHidden="1" w:unhideWhenUsed="1"/>
+    <w:lsdException w:name="Body Text 3" w:semiHidden="1" w:unhideWhenUsed="1"/>
+    <w:lsdException w:name="Body Text Indent 2" w:semiHidden="1" w:unhideWhenUsed="1"/>
+    <w:lsdException w:name="Body Text Indent 3" w:semiHidden="1" w:unhideWhenUsed="1"/>
+    <w:lsdException w:name="Block Text" w:semiHidden="1" w:unhideWhenUsed="1"/>
+    <w:lsdException w:name="Hyperlink" w:semiHidden="1" w:unhideWhenUsed="1"/>
+    <w:lsdException w:name="FollowedHyperlink" w:semiHidden="1" w:unhideWhenUsed="1"/>
+    <w:lsdException w:name="Strong" w:uiPriority="22" w:qFormat="1"/>
+    <w:lsdException w:name="Emphasis" w:uiPriority="20" w:qFormat="1"/>
+    <w:lsdException w:name="Document Map" w:semiHidden="1" w:unhideWhenUsed="1"/>
+    <w:lsdException w:name="Plain Text" w:semiHidden="1" w:unhideWhenUsed="1"/>
+    <w:lsdException w:name="E-mail Signature" w:semiHidden="1" w:unhideWhenUsed="1"/>
+    <w:lsdException w:name="HTML Top of Form" w:semiHidden="1" w:unhideWhenUsed="1"/>
+    <w:lsdException w:name="HTML Bottom of Form" w:semiHidden="1" w:unhideWhenUsed="1"/>
+    <w:lsdException w:name="Normal (Web)" w:semiHidden="1" w:unhideWhenUsed="1"/>
+    <w:lsdException w:name="HTML Acronym" w:semiHidden="1" w:unhideWhenUsed="1"/>
+    <w:lsdException w:name="HTML Address" w:semiHidden="1" w:unhideWhenUsed="1"/>
+    <w:lsdException w:name="HTML Cite" w:semiHidden="1" w:unhideWhenUsed="1"/>
+    <w:lsdException w:name="HTML Code" w:semiHidden="1" w:unhideWhenUsed="1"/>
+    <w:lsdException w:name="HTML Definition" w:semiHidden="1" w:unhideWhenUsed="1"/>
+    <w:lsdException w:name="HTML Keyboard" w:semiHidden="1" w:unhideWhenUsed="1"/>
+    <w:lsdException w:name="HTML Preformatted" w:semiHidden="1" w:unhideWhenUsed="1"/>
+    <w:lsdException w:name="HTML Sample" w:semiHidden="1" w:unhideWhenUsed="1"/>
+    <w:lsdException w:name="HTML Typewriter" w:semiHidden="1" w:unhideWhenUsed="1"/>
+    <w:lsdException w:name="HTML Variable" w:semiHidden="1" w:unhideWhenUsed="1"/>
+    <w:lsdException w:name="Normal Table" w:semiHidden="1" w:unhideWhenUsed="1"/>
+    <w:lsdException w:name="annotation subject" w:semiHidden="1" w:unhideWhenUsed="1"/>
+    <w:lsdException w:name="No List" w:semiHidden="1" w:unhideWhenUsed="1"/>
+    <w:lsdException w:name="Outline List 1" w:semiHidden="1" w:unhideWhenUsed="1"/>
+    <w:lsdException w:name="Outline List 2" w:semiHidden="1" w:unhideWhenUsed="1"/>
+    <w:lsdException w:name="Outline List 3" w:semiHidden="1" w:unhideWhenUsed="1"/>
+    <w:lsdException w:name="Table Simple 1" w:semiHidden="1" w:unhideWhenUsed="1"/>
+    <w:lsdException w:name="Table Simple 2" w:semiHidden="1" w:unhideWhenUsed="1"/>
+    <w:lsdException w:name="Table Simple 3" w:semiHidden="1" w:unhideWhenUsed="1"/>
+    <w:lsdException w:name="Table Classic 1" w:semiHidden="1" w:unhideWhenUsed="1"/>
+    <w:lsdException w:name="Table Classic 2" w:semiHidden="1" w:unhideWhenUsed="1"/>
+    <w:lsdException w:name="Table Classic 3" w:semiHidden="1" w:unhideWhenUsed="1"/>
+    <w:lsdException w:name="Table Classic 4" w:semiHidden="1" w:unhideWhenUsed="1"/>
+    <w:lsdException w:name="Table Colorful 1" w:semiHidden="1" w:unhideWhenUsed="1"/>
+    <w:lsdException w:name="Table Colorful 2" w:semiHidden="1" w:unhideWhenUsed="1"/>
+    <w:lsdException w:name="Table Colorful 3" w:semiHidden="1" w:unhideWhenUsed="1"/>
+    <w:lsdException w:name="Table Columns 1" w:semiHidden="1" w:unhideWhenUsed="1"/>
+    <w:lsdException w:name="Table Columns 2" w:semiHidden="1" w:unhideWhenUsed="1"/>
+    <w:lsdException w:name="Table Columns 3" w:semiHidden="1" w:unhideWhenUsed="1"/>
+    <w:lsdException w:name="Table Columns 4" w:semiHidden="1" w:unhideWhenUsed="1"/>
+    <w:lsdException w:name="Table Columns 5" w:semiHidden="1" w:unhideWhenUsed="1"/>
+    <w:lsdException w:name="Table Grid 1" w:semiHidden="1" w:unhideWhenUsed="1"/>
+    <w:lsdException w:name="Table Grid 2" w:semiHidden="1" w:unhideWhenUsed="1"/>
+    <w:lsdException w:name="Table Grid 3" w:semiHidden="1" w:unhideWhenUsed="1"/>
+    <w:lsdException w:name="Table Grid 4" w:semiHidden="1" w:unhideWhenUsed="1"/>
+    <w:lsdException w:name="Table Grid 5" w:semiHidden="1" w:unhideWhenUsed="1"/>
+    <w:lsdException w:name="Table Grid 6" w:semiHidden="1" w:unhideWhenUsed="1"/>
+    <w:lsdException w:name="Table Grid 7" w:semiHidden="1" w:unhideWhenUsed="1"/>
+    <w:lsdException w:name="Table Grid 8" w:semiHidden="1" w:unhideWhenUsed="1"/>
+    <w:lsdException w:name="Table List 1" w:semiHidden="1" w:unhideWhenUsed="1"/>
+    <w:lsdException w:name="Table List 2" w:semiHidden="1" w:unhideWhenUsed="1"/>
+    <w:lsdException w:name="Table List 3" w:semiHidden="1" w:unhideWhenUsed="1"/>
+    <w:lsdException w:name="Table List 4" w:semiHidden="1" w:unhideWhenUsed="1"/>
+    <w:lsdException w:name="Table List 5" w:semiHidden="1" w:unhideWhenUsed="1"/>
+    <w:lsdException w:name="Table List 6" w:semiHidden="1" w:unhideWhenUsed="1"/>
+    <w:lsdException w:name="Table List 7" w:semiHidden="1" w:unhideWhenUsed="1"/>
+    <w:lsdException w:name="Table List 8" w:semiHidden="1" w:unhideWhenUsed="1"/>
+    <w:lsdException w:name="Table 3D effects 1" w:semiHidden="1" w:unhideWhenUsed="1"/>
+    <w:lsdException w:name="Table 3D effects 2" w:semiHidden="1" w:unhideWhenUsed="1"/>
+    <w:lsdException w:name="Table 3D effects 3" w:semiHidden="1" w:unhideWhenUsed="1"/>
+    <w:lsdException w:name="Table Contemporary" w:semiHidden="1" w:unhideWhenUsed="1"/>
+    <w:lsdException w:name="Table Elegant" w:semiHidden="1" w:unhideWhenUsed="1"/>
+    <w:lsdException w:name="Table Professional" w:semiHidden="1" w:unhideWhenUsed="1"/>
+    <w:lsdException w:name="Table Subtle 1" w:semiHidden="1" w:unhideWhenUsed="1"/>
+    <w:lsdException w:name="Table Subtle 2" w:semiHidden="1" w:unhideWhenUsed="1"/>
+    <w:lsdException w:name="Table Web 1" w:semiHidden="1" w:unhideWhenUsed="1"/>
+    <w:lsdException w:name="Table Web 2" w:semiHidden="1" w:unhideWhenUsed="1"/>
+    <w:lsdException w:name="Table Web 3" w:semiHidden="1" w:unhideWhenUsed="1"/>
+    <w:lsdException w:name="Balloon Text" w:semiHidden="1" w:unhideWhenUsed="1"/>
+    <w:lsdException w:name="Table Grid" w:uiPriority="39"/>
+    <w:lsdException w:name="Table Theme" w:semiHidden="1" w:unhideWhenUsed="1"/>
+    <w:lsdException w:name="Placeholder Text" w:semiHidden="1"/>
+    <w:lsdException w:name="No Spacing" w:uiPriority="1" w:qFormat="1"/>
+    <w:lsdException w:name="Light Shading" w:uiPriority="60"/>
+    <w:lsdException w:name="Light List" w:uiPriority="61"/>
+    <w:lsdException w:name="Light Grid" w:uiPriority="62"/>
+    <w:lsdException w:name="Medium Shading 1" w:uiPriority="63"/>
+    <w:lsdException w:name="Medium Shading 2" w:uiPriority="64"/>
+    <w:lsdException w:name="Medium List 1" w:uiPriority="65"/>
+    <w:lsdException w:name="Medium List 2" w:uiPriority="66"/>
+    <w:lsdException w:name="Medium Grid 1" w:uiPriority="67"/>
+    <w:lsdException w:name="Medium Grid 2" w:uiPriority="68"/>
+    <w:lsdException w:name="Medium Grid 3" w:uiPriority="69"/>
+    <w:lsdException w:name="Dark List" w:uiPriority="70"/>
+    <w:lsdException w:name="Colorful Shading" w:uiPriority="71"/>
+    <w:lsdException w:name="Colorful List" w:uiPriority="72"/>
+    <w:lsdException w:name="Colorful Grid" w:uiPriority="73"/>
+    <w:lsdException w:name="Light Shading Accent 1" w:uiPriority="60"/>
+    <w:lsdException w:name="Light List Accent 1" w:uiPriority="61"/>
+    <w:lsdException w:name="Light Grid Accent 1" w:uiPriority="62"/>
+    <w:lsdException w:name="Medium Shading 1 Accent 1" w:uiPriority="63"/>
+    <w:lsdException w:name="Medium Shading 2 Accent 1" w:uiPriority="64"/>
+    <w:lsdException w:name="Medium List 1 Accent 1" w:uiPriority="65"/>
+    <w:lsdException w:name="Revision" w:semiHidden="1"/>
+    <w:lsdException w:name="List Paragraph" w:uiPriority="34" w:qFormat="1"/>
+    <w:lsdException w:name="Quote" w:uiPriority="29" w:qFormat="1"/>
+    <w:lsdException w:name="Intense Quote" w:uiPriority="30" w:qFormat="1"/>
+    <w:lsdException w:name="Medium List 2 Accent 1" w:uiPriority="66"/>
+    <w:lsdException w:name="Medium Grid 1 Accent 1" w:uiPriority="67"/>
+    <w:lsdException w:name="Medium Grid 2 Accent 1" w:uiPriority="68"/>
+    <w:lsdException w:name="Medium Grid 3 Accent 1" w:uiPriority="69"/>
+    <w:lsdException w:name="Dark List Accent 1" w:uiPriority="70"/>
+    <w:lsdException w:name="Colorful Shading Accent 1" w:uiPriority="71"/>
+    <w:lsdException w:name="Colorful List Accent 1" w:uiPriority="72"/>
+    <w:lsdException w:name="Colorful Grid Accent 1" w:uiPriority="73"/>
+    <w:lsdException w:name="Light Shading Accent 2" w:uiPriority="60"/>
+    <w:lsdException w:name="Light List Accent 2" w:uiPriority="61"/>
+    <w:lsdException w:name="Light Grid Accent 2" w:uiPriority="62"/>
+    <w:lsdException w:name="Medium Shading 1 Accent 2" w:uiPriority="63"/>
+    <w:lsdException w:name="Medium Shading 2 Accent 2" w:uiPriority="64"/>
+    <w:lsdException w:name="Medium List 1 Accent 2" w:uiPriority="65"/>
+    <w:lsdException w:name="Medium List 2 Accent 2" w:uiPriority="66"/>
+    <w:lsdException w:name="Medium Grid 1 Accent 2" w:uiPriority="67"/>
+    <w:lsdException w:name="Medium Grid 2 Accent 2" w:uiPriority="68"/>
+    <w:lsdException w:name="Medium Grid 3 Accent 2" w:uiPriority="69"/>
+    <w:lsdException w:name="Dark List Accent 2" w:uiPriority="70"/>
+    <w:lsdException w:name="Colorful Shading Accent 2" w:uiPriority="71"/>
+    <w:lsdException w:name="Colorful List Accent 2" w:uiPriority="72"/>
+    <w:lsdException w:name="Colorful Grid Accent 2" w:uiPriority="73"/>
+    <w:lsdException w:name="Light Shading Accent 3" w:uiPriority="60"/>
+    <w:lsdException w:name="Light List Accent 3" w:uiPriority="61"/>
+    <w:lsdException w:name="Light Grid Accent 3" w:uiPriority="62"/>
+    <w:lsdException w:name="Medium Shading 1 Accent 3" w:uiPriority="63"/>
+    <w:lsdException w:name="Medium Shading 2 Accent 3" w:uiPriority="64"/>
+    <w:lsdException w:name="Medium List 1 Accent 3" w:uiPriority="65"/>
+    <w:lsdException w:name="Medium List 2 Accent 3" w:uiPriority="66"/>
+    <w:lsdException w:name="Medium Grid 1 Accent 3" w:uiPriority="67"/>
+    <w:lsdException w:name="Medium Grid 2 Accent 3" w:uiPriority="68"/>
+    <w:lsdException w:name="Medium Grid 3 Accent 3" w:uiPriority="69"/>
+    <w:lsdException w:name="Dark List Accent 3" w:uiPriority="70"/>
+    <w:lsdException w:name="Colorful Shading Accent 3" w:uiPriority="71"/>
+    <w:lsdException w:name="Colorful List Accent 3" w:uiPriority="72"/>
+    <w:lsdException w:name="Colorful Grid Accent 3" w:uiPriority="73"/>
+    <w:lsdException w:name="Light Shading Accent 4" w:uiPriority="60"/>
+    <w:lsdException w:name="Light List Accent 4" w:uiPriority="61"/>
+    <w:lsdException w:name="Light Grid Accent 4" w:uiPriority="62"/>
+    <w:lsdException w:name="Medium Shading 1 Accent 4" w:uiPriority="63"/>
+    <w:lsdException w:name="Medium Shading 2 Accent 4" w:uiPriority="64"/>
+    <w:lsdException w:name="Medium List 1 Accent 4" w:uiPriority="65"/>
+    <w:lsdException w:name="Medium List 2 Accent 4" w:uiPriority="66"/>
+    <w:lsdException w:name="Medium Grid 1 Accent 4" w:uiPriority="67"/>
+    <w:lsdException w:name="Medium Grid 2 Accent 4" w:uiPriority="68"/>
+    <w:lsdException w:name="Medium Grid 3 Accent 4" w:uiPriority="69"/>
+    <w:lsdException w:name="Dark List Accent 4" w:uiPriority="70"/>
+    <w:lsdException w:name="Colorful Shading Accent 4" w:uiPriority="71"/>
+    <w:lsdException w:name="Colorful List Accent 4" w:uiPriority="72"/>
+    <w:lsdException w:name="Colorful Grid Accent 4" w:uiPriority="73"/>
+    <w:lsdException w:name="Light Shading Accent 5" w:uiPriority="60"/>
+    <w:lsdException w:name="Light List Accent 5" w:uiPriority="61"/>
+    <w:lsdException w:name="Light Grid Accent 5" w:uiPriority="62"/>
+    <w:lsdException w:name="Medium Shading 1 Accent 5" w:uiPriority="63"/>
+    <w:lsdException w:name="Medium Shading 2 Accent 5" w:uiPriority="64"/>
+    <w:lsdException w:name="Medium List 1 Accent 5" w:uiPriority="65"/>
+    <w:lsdException w:name="Medium List 2 Accent 5" w:uiPriority="66"/>
+    <w:lsdException w:name="Medium Grid 1 Accent 5" w:uiPriority="67"/>
+    <w:lsdException w:name="Medium Grid 2 Accent 5" w:uiPriority="68"/>
+    <w:lsdException w:name="Medium Grid 3 Accent 5" w:uiPriority="69"/>
+    <w:lsdException w:name="Dark List Accent 5" w:uiPriority="70"/>
+    <w:lsdException w:name="Colorful Shading Accent 5" w:uiPriority="71"/>
+    <w:lsdException w:name="Colorful List Accent 5" w:uiPriority="72"/>
+    <w:lsdException w:name="Colorful Grid Accent 5" w:uiPriority="73"/>
+    <w:lsdException w:name="Light Shading Accent 6" w:uiPriority="60"/>
+    <w:lsdException w:name="Light List Accent 6" w:uiPriority="61"/>
+    <w:lsdException w:name="Light Grid Accent 6" w:uiPriority="62"/>
+    <w:lsdException w:name="Medium Shading 1 Accent 6" w:uiPriority="63"/>
+    <w:lsdException w:name="Medium Shading 2 Accent 6" w:uiPriority="64"/>
+    <w:lsdException w:name="Medium List 1 Accent 6" w:uiPriority="65"/>
+    <w:lsdException w:name="Medium List 2 Accent 6" w:uiPriority="66"/>
+    <w:lsdException w:name="Medium Grid 1 Accent 6" w:uiPriority="67"/>
+    <w:lsdException w:name="Medium Grid 2 Accent 6" w:uiPriority="68"/>
+    <w:lsdException w:name="Medium Grid 3 Accent 6" w:uiPriority="69"/>
+    <w:lsdException w:name="Dark List Accent 6" w:uiPriority="70"/>
+    <w:lsdException w:name="Colorful Shading Accent 6" w:uiPriority="71"/>
+    <w:lsdException w:name="Colorful List Accent 6" w:uiPriority="72"/>
+    <w:lsdException w:name="Colorful Grid Accent 6" w:uiPriority="73"/>
+    <w:lsdException w:name="Subtle Emphasis" w:uiPriority="19" w:qFormat="1"/>
+    <w:lsdException w:name="Intense Emphasis" w:uiPriority="21" w:qFormat="1"/>
+    <w:lsdException w:name="Subtle Reference" w:uiPriority="31" w:qFormat="1"/>
+    <w:lsdException w:name="Intense Reference" w:uiPriority="32" w:qFormat="1"/>
+    <w:lsdException w:name="Book Title" w:uiPriority="33" w:qFormat="1"/>
+    <w:lsdException w:name="Bibliography" w:semiHidden="1" w:uiPriority="37" w:unhideWhenUsed="1"/>
+    <w:lsdException w:name="TOC Heading" w:semiHidden="1" w:uiPriority="39" w:unhideWhenUsed="1" w:qFormat="1"/>
+    <w:lsdException w:name="Plain Table 1" w:uiPriority="41"/>
+    <w:lsdException w:name="Plain Table 2" w:uiPriority="42"/>
+    <w:lsdException w:name="Plain Table 3" w:uiPriority="43"/>
+    <w:lsdException w:name="Plain Table 4" w:uiPriority="44"/>
+    <w:lsdException w:name="Plain Table 5" w:uiPriority="45"/>
+    <w:lsdException w:name="Grid Table Light" w:uiPriority="40"/>
+    <w:lsdException w:name="Grid Table 1 Light" w:uiPriority="46"/>
+    <w:lsdException w:name="Grid Table 2" w:uiPriority="47"/>
+    <w:lsdException w:name="Grid Table 3" w:uiPriority="48"/>
+    <w:lsdException w:name="Grid Table 4" w:uiPriority="49"/>
+    <w:lsdException w:name="Grid Table 5 Dark" w:uiPriority="50"/>
+    <w:lsdException w:name="Grid Table 6 Colorful" w:uiPriority="51"/>
+    <w:lsdException w:name="Grid Table 7 Colorful" w:uiPriority="52"/>
+    <w:lsdException w:name="Grid Table 1 Light Accent 1" w:uiPriority="46"/>
+    <w:lsdException w:name="Grid Table 2 Accent 1" w:uiPriority="47"/>
+    <w:lsdException w:name="Grid Table 3 Accent 1" w:uiPriority="48"/>
+    <w:lsdException w:name="Grid Table 4 Accent 1" w:uiPriority="49"/>
+    <w:lsdException w:name="Grid Table 5 Dark Accent 1" w:uiPriority="50"/>
+    <w:lsdException w:name="Grid Table 6 Colorful Accent 1" w:uiPriority="51"/>
+    <w:lsdException w:name="Grid Table 7 Colorful Accent 1" w:uiPriority="52"/>
+    <w:lsdException w:name="Grid Table 1 Light Accent 2" w:uiPriority="46"/>
+    <w:lsdException w:name="Grid Table 2 Accent 2" w:uiPriority="47"/>
+    <w:lsdException w:name="Grid Table 3 Accent 2" w:uiPriority="48"/>
+    <w:lsdException w:name="Grid Table 4 Accent 2" w:uiPriority="49"/>
+    <w:lsdException w:name="Grid Table 5 Dark Accent 2" w:uiPriority="50"/>
+    <w:lsdException w:name="Grid Table 6 Colorful Accent 2" w:uiPriority="51"/>
+    <w:lsdException w:name="Grid Table 7 Colorful Accent 2" w:uiPriority="52"/>
+    <w:lsdException w:name="Grid Table 1 Light Accent 3" w:uiPriority="46"/>
+    <w:lsdException w:name="Grid Table 2 Accent 3" w:uiPriority="47"/>
+    <w:lsdException w:name="Grid Table 3 Accent 3" w:uiPriority="48"/>
+    <w:lsdException w:name="Grid Table 4 Accent 3" w:uiPriority="49"/>
+    <w:lsdException w:name="Grid Table 5 Dark Accent 3" w:uiPriority="50"/>
+    <w:lsdException w:name="Grid Table 6 Colorful Accent 3" w:uiPriority="51"/>
+    <w:lsdException w:name="Grid Table 7 Colorful Accent 3" w:uiPriority="52"/>
+    <w:lsdException w:name="Grid Table 1 Light Accent 4" w:uiPriority="46"/>
+    <w:lsdException w:name="Grid Table 2 Accent 4" w:uiPriority="47"/>
+    <w:lsdException w:name="Grid Table 3 Accent 4" w:uiPriority="48"/>
+    <w:lsdException w:name="Grid Table 4 Accent 4" w:uiPriority="49"/>
+    <w:lsdException w:name="Grid Table 5 Dark Accent 4" w:uiPriority="50"/>
+    <w:lsdException w:name="Grid Table 6 Colorful Accent 4" w:uiPriority="51"/>
+    <w:lsdException w:name="Grid Table 7 Colorful Accent 4" w:uiPriority="52"/>
+    <w:lsdException w:name="Grid Table 1 Light Accent 5" w:uiPriority="46"/>
+    <w:lsdException w:name="Grid Table 2 Accent 5" w:uiPriority="47"/>
+    <w:lsdException w:name="Grid Table 3 Accent 5" w:uiPriority="48"/>
+    <w:lsdException w:name="Grid Table 4 Accent 5" w:uiPriority="49"/>
+    <w:lsdException w:name="Grid Table 5 Dark Accent 5" w:uiPriority="50"/>
+    <w:lsdException w:name="Grid Table 6 Colorful Accent 5" w:uiPriority="51"/>
+    <w:lsdException w:name="Grid Table 7 Colorful Accent 5" w:uiPriority="52"/>
+    <w:lsdException w:name="Grid Table 1 Light Accent 6" w:uiPriority="46"/>
+    <w:lsdException w:name="Grid Table 2 Accent 6" w:uiPriority="47"/>
+    <w:lsdException w:name="Grid Table 3 Accent 6" w:uiPriority="48"/>
+    <w:lsdException w:name="Grid Table 4 Accent 6" w:uiPriority="49"/>
+    <w:lsdException w:name="Grid Table 5 Dark Accent 6" w:uiPriority="50"/>
+    <w:lsdException w:name="Grid Table 6 Colorful Accent 6" w:uiPriority="51"/>
+    <w:lsdException w:name="Grid Table 7 Colorful Accent 6" w:uiPriority="52"/>
+    <w:lsdException w:name="List Table 1 Light" w:uiPriority="46"/>
+    <w:lsdException w:name="List Table 2" w:uiPriority="47"/>
+    <w:lsdException w:name="List Table 3" w:uiPriority="48"/>
+    <w:lsdException w:name="List Table 4" w:uiPriority="49"/>
+    <w:lsdException w:name="List Table 5 Dark" w:uiPriority="50"/>
+    <w:lsdException w:name="List Table 6 Colorful" w:uiPriority="51"/>
+    <w:lsdException w:name="List Table 7 Colorful" w:uiPriority="52"/>
+    <w:lsdException w:name="List Table 1 Light Accent 1" w:uiPriority="46"/>
+    <w:lsdException w:name="List Table 2 Accent 1" w:uiPriority="47"/>
+    <w:lsdException w:name="List Table 3 Accent 1" w:uiPriority="48"/>
+    <w:lsdException w:name="List Table 4 Accent 1" w:uiPriority="49"/>
+    <w:lsdException w:name="List Table 5 Dark Accent 1" w:uiPriority="50"/>
+    <w:lsdException w:name="List Table 6 Colorful Accent 1" w:uiPriority="51"/>
+    <w:lsdException w:name="List Table 7 Colorful Accent 1" w:uiPriority="52"/>
+    <w:lsdException w:name="List Table 1 Light Accent 2" w:uiPriority="46"/>
+    <w:lsdException w:name="List Table 2 Accent 2" w:uiPriority="47"/>
+    <w:lsdException w:name="List Table 3 Accent 2" w:uiPriority="48"/>
+    <w:lsdException w:name="List Table 4 Accent 2" w:uiPriority="49"/>
+    <w:lsdException w:name="List Table 5 Dark Accent 2" w:uiPriority="50"/>
+    <w:lsdException w:name="List Table 6 Colorful Accent 2" w:uiPriority="51"/>
+    <w:lsdException w:name="List Table 7 Colorful Accent 2" w:uiPriority="52"/>
+    <w:lsdException w:name="List Table 1 Light Accent 3" w:uiPriority="46"/>
+    <w:lsdException w:name="List Table 2 Accent 3" w:uiPriority="47"/>
+    <w:lsdException w:name="List Table 3 Accent 3" w:uiPriority="48"/>
+    <w:lsdException w:name="List Table 4 Accent 3" w:uiPriority="49"/>
+    <w:lsdException w:name="List Table 5 Dark Accent 3" w:uiPriority="50"/>
+    <w:lsdException w:name="List Table 6 Colorful Accent 3" w:uiPriority="51"/>
+    <w:lsdException w:name="List Table 7 Colorful Accent 3" w:uiPriority="52"/>
+    <w:lsdException w:name="List Table 1 Light Accent 4" w:uiPriority="46"/>
+    <w:lsdException w:name="List Table 2 Accent 4" w:uiPriority="47"/>
+    <w:lsdException w:name="List Table 3 Accent 4" w:uiPriority="48"/>
+    <w:lsdException w:name="List Table 4 Accent 4" w:uiPriority="49"/>
+    <w:lsdException w:name="List Table 5 Dark Accent 4" w:uiPriority="50"/>
+    <w:lsdException w:name="List Table 6 Colorful Accent 4" w:uiPriority="51"/>
+    <w:lsdException w:name="List Table 7 Colorful Accent 4" w:uiPriority="52"/>
+    <w:lsdException w:name="List Table 1 Light Accent 5" w:uiPriority="46"/>
+    <w:lsdException w:name="List Table 2 Accent 5" w:uiPriority="47"/>
+    <w:lsdException w:name="List Table 3 Accent 5" w:uiPriority="48"/>
+    <w:lsdException w:name="List Table 4 Accent 5" w:uiPriority="49"/>
+    <w:lsdException w:name="List Table 5 Dark Accent 5" w:uiPriority="50"/>
+    <w:lsdException w:name="List Table 6 Colorful Accent 5" w:uiPriority="51"/>
+    <w:lsdException w:name="List Table 7 Colorful Accent 5" w:uiPriority="52"/>
+    <w:lsdException w:name="List Table 1 Light Accent 6" w:uiPriority="46"/>
+    <w:lsdException w:name="List Table 2 Accent 6" w:uiPriority="47"/>
+    <w:lsdException w:name="List Table 3 Accent 6" w:uiPriority="48"/>
+    <w:lsdException w:name="List Table 4 Accent 6" w:uiPriority="49"/>
+    <w:lsdException w:name="List Table 5 Dark Accent 6" w:uiPriority="50"/>
+    <w:lsdException w:name="List Table 6 Colorful Accent 6" w:uiPriority="51"/>
+    <w:lsdException w:name="List Table 7 Colorful Accent 6" w:uiPriority="52"/>
   </w:latentStyles>
   <w:style w:type="paragraph" w:default="1" w:styleId="Normal">
     <w:name w:val="Normal"/>
@@ -10020,7 +11104,6 @@
     <w:uiPriority w:val="99"/>
     <w:semiHidden/>
     <w:unhideWhenUsed/>
-    <w:qFormat/>
     <w:tblPr>
       <w:tblInd w:w="0" w:type="dxa"/>
       <w:tblCellMar>
@@ -10063,11 +11146,11 @@
       <w:szCs w:val="32"/>
     </w:rPr>
   </w:style>
-  <w:style w:type="paragraph" w:styleId="Ttulo">
+  <w:style w:type="paragraph" w:styleId="Puesto">
     <w:name w:val="Title"/>
     <w:basedOn w:val="Normal"/>
     <w:next w:val="Normal"/>
-    <w:link w:val="TtuloCar"/>
+    <w:link w:val="PuestoCar"/>
     <w:uiPriority w:val="10"/>
     <w:qFormat/>
     <w:rsid w:val="000A4845"/>
@@ -10083,10 +11166,10 @@
       <w:szCs w:val="56"/>
     </w:rPr>
   </w:style>
-  <w:style w:type="character" w:customStyle="1" w:styleId="TtuloCar">
-    <w:name w:val="Título Car"/>
+  <w:style w:type="character" w:customStyle="1" w:styleId="PuestoCar">
+    <w:name w:val="Puesto Car"/>
     <w:basedOn w:val="Fuentedeprrafopredeter"/>
-    <w:link w:val="Ttulo"/>
+    <w:link w:val="Puesto"/>
     <w:uiPriority w:val="10"/>
     <w:rsid w:val="000A4845"/>
     <w:rPr>
@@ -10213,6 +11296,76 @@
       <w:ind w:left="720"/>
       <w:contextualSpacing/>
     </w:pPr>
+  </w:style>
+  <w:style w:type="paragraph" w:styleId="Encabezado">
+    <w:name w:val="header"/>
+    <w:basedOn w:val="Normal"/>
+    <w:link w:val="EncabezadoCar"/>
+    <w:uiPriority w:val="99"/>
+    <w:unhideWhenUsed/>
+    <w:rsid w:val="007E5683"/>
+    <w:pPr>
+      <w:tabs>
+        <w:tab w:val="center" w:pos="4419"/>
+        <w:tab w:val="right" w:pos="8838"/>
+      </w:tabs>
+      <w:spacing w:after="0" w:line="240" w:lineRule="auto"/>
+    </w:pPr>
+  </w:style>
+  <w:style w:type="character" w:customStyle="1" w:styleId="EncabezadoCar">
+    <w:name w:val="Encabezado Car"/>
+    <w:basedOn w:val="Fuentedeprrafopredeter"/>
+    <w:link w:val="Encabezado"/>
+    <w:uiPriority w:val="99"/>
+    <w:rsid w:val="007E5683"/>
+  </w:style>
+  <w:style w:type="paragraph" w:styleId="Piedepgina">
+    <w:name w:val="footer"/>
+    <w:basedOn w:val="Normal"/>
+    <w:link w:val="PiedepginaCar"/>
+    <w:uiPriority w:val="99"/>
+    <w:unhideWhenUsed/>
+    <w:rsid w:val="007E5683"/>
+    <w:pPr>
+      <w:tabs>
+        <w:tab w:val="center" w:pos="4419"/>
+        <w:tab w:val="right" w:pos="8838"/>
+      </w:tabs>
+      <w:spacing w:after="0" w:line="240" w:lineRule="auto"/>
+    </w:pPr>
+  </w:style>
+  <w:style w:type="character" w:customStyle="1" w:styleId="PiedepginaCar">
+    <w:name w:val="Pie de página Car"/>
+    <w:basedOn w:val="Fuentedeprrafopredeter"/>
+    <w:link w:val="Piedepgina"/>
+    <w:uiPriority w:val="99"/>
+    <w:rsid w:val="007E5683"/>
+  </w:style>
+  <w:style w:type="table" w:styleId="Tablaconcuadrcula">
+    <w:name w:val="Table Grid"/>
+    <w:basedOn w:val="Tablanormal"/>
+    <w:uiPriority w:val="39"/>
+    <w:rsid w:val="007E5683"/>
+    <w:pPr>
+      <w:spacing w:after="0" w:line="240" w:lineRule="auto"/>
+    </w:pPr>
+    <w:tblPr>
+      <w:tblInd w:w="0" w:type="dxa"/>
+      <w:tblBorders>
+        <w:top w:val="single" w:sz="4" w:space="0" w:color="auto"/>
+        <w:left w:val="single" w:sz="4" w:space="0" w:color="auto"/>
+        <w:bottom w:val="single" w:sz="4" w:space="0" w:color="auto"/>
+        <w:right w:val="single" w:sz="4" w:space="0" w:color="auto"/>
+        <w:insideH w:val="single" w:sz="4" w:space="0" w:color="auto"/>
+        <w:insideV w:val="single" w:sz="4" w:space="0" w:color="auto"/>
+      </w:tblBorders>
+      <w:tblCellMar>
+        <w:top w:w="0" w:type="dxa"/>
+        <w:left w:w="108" w:type="dxa"/>
+        <w:bottom w:w="0" w:type="dxa"/>
+        <w:right w:w="108" w:type="dxa"/>
+      </w:tblCellMar>
+    </w:tblPr>
   </w:style>
 </w:styles>
 </file>
@@ -10472,7 +11625,7 @@
   <a:extraClrSchemeLst/>
   <a:extLst>
     <a:ext uri="{05A4C25C-085E-4340-85A3-A5531E510DB2}">
-      <thm15:themeFamily xmlns="" xmlns:thm15="http://schemas.microsoft.com/office/thememl/2012/main" name="Office Theme" id="{62F939B6-93AF-4DB8-9C6B-D6C7DFDC589F}" vid="{4A3C46E8-61CC-4603-A589-7422A47A8E4A}"/>
+      <thm15:themeFamily xmlns:thm15="http://schemas.microsoft.com/office/thememl/2012/main" name="Office Theme" id="{62F939B6-93AF-4DB8-9C6B-D6C7DFDC589F}" vid="{4A3C46E8-61CC-4603-A589-7422A47A8E4A}"/>
     </a:ext>
   </a:extLst>
 </a:theme>
@@ -10483,7 +11636,7 @@
 </file>
 
 <file path=customXml/itemProps1.xml><?xml version="1.0" encoding="utf-8"?>
-<ds:datastoreItem xmlns:ds="http://schemas.openxmlformats.org/officeDocument/2006/customXml" ds:itemID="{51792A30-CB01-45AF-94BC-2F9FF02F512D}">
+<ds:datastoreItem xmlns:ds="http://schemas.openxmlformats.org/officeDocument/2006/customXml" ds:itemID="{517D01E8-B686-4147-A33D-878C6DD208AD}">
   <ds:schemaRefs>
     <ds:schemaRef ds:uri="http://schemas.openxmlformats.org/officeDocument/2006/bibliography"/>
   </ds:schemaRefs>

</xml_diff>